<commit_message>
final update to midsem activity 2
</commit_message>
<xml_diff>
--- a/Midsem/notes.docx
+++ b/Midsem/notes.docx
@@ -14,6 +14,287 @@
           <w:b/>
           <w:color w:val="2E74B5" w:themeColor="accent1" w:themeShade="BF"/>
         </w:rPr>
+        <w:t xml:space="preserve">Common </w:t>
+      </w:r>
+      <w:r>
+        <w:rPr>
+          <w:b/>
+          <w:color w:val="2E74B5" w:themeColor="accent1" w:themeShade="BF"/>
+        </w:rPr>
+        <w:t>Conversions</w:t>
+      </w:r>
+    </w:p>
+    <w:p>
+      <w:pPr>
+        <w:rPr>
+          <w:b/>
+          <w:color w:val="2E74B5" w:themeColor="accent1" w:themeShade="BF"/>
+        </w:rPr>
+      </w:pPr>
+    </w:p>
+    <w:p>
+      <w:pPr>
+        <w:rPr>
+          <w:b/>
+          <w:color w:val="2E74B5" w:themeColor="accent1" w:themeShade="BF"/>
+          <w:sz w:val="20"/>
+          <w:szCs w:val="20"/>
+        </w:rPr>
+      </w:pPr>
+      <w:r>
+        <w:rPr>
+          <w:b/>
+          <w:color w:val="000000" w:themeColor="text1"/>
+          <w:sz w:val="20"/>
+          <w:szCs w:val="20"/>
+        </w:rPr>
+        <w:t>Time</w:t>
+      </w:r>
+      <w:r>
+        <w:rPr>
+          <w:b/>
+          <w:color w:val="000000" w:themeColor="text1"/>
+          <w:sz w:val="20"/>
+          <w:szCs w:val="20"/>
+        </w:rPr>
+        <w:t xml:space="preserve">: </w:t>
+      </w:r>
+      <w:r>
+        <w:rPr>
+          <w:color w:val="000000" w:themeColor="text1"/>
+          <w:sz w:val="20"/>
+          <w:szCs w:val="20"/>
+        </w:rPr>
+        <w:t>1 second = 1,000 milliseconds</w:t>
+      </w:r>
+    </w:p>
+    <w:p>
+      <w:pPr>
+        <w:rPr>
+          <w:b/>
+          <w:color w:val="2E74B5" w:themeColor="accent1" w:themeShade="BF"/>
+          <w:sz w:val="20"/>
+          <w:szCs w:val="20"/>
+        </w:rPr>
+      </w:pPr>
+      <w:r>
+        <w:rPr>
+          <w:b/>
+          <w:color w:val="000000" w:themeColor="text1"/>
+          <w:sz w:val="20"/>
+          <w:szCs w:val="20"/>
+        </w:rPr>
+        <w:t xml:space="preserve">Data </w:t>
+      </w:r>
+      <w:r>
+        <w:rPr>
+          <w:b/>
+          <w:color w:val="000000" w:themeColor="text1"/>
+          <w:sz w:val="20"/>
+          <w:szCs w:val="20"/>
+        </w:rPr>
+        <w:t xml:space="preserve">Transfer: </w:t>
+      </w:r>
+      <w:r>
+        <w:rPr>
+          <w:color w:val="000000" w:themeColor="text1"/>
+          <w:sz w:val="20"/>
+          <w:szCs w:val="20"/>
+        </w:rPr>
+        <w:t>1 gigabit (Gb) = 1,000 megabits (Mb)</w:t>
+      </w:r>
+      <w:r>
+        <w:rPr>
+          <w:color w:val="000000" w:themeColor="text1"/>
+          <w:sz w:val="20"/>
+          <w:szCs w:val="20"/>
+        </w:rPr>
+        <w:t xml:space="preserve">   </w:t>
+      </w:r>
+      <w:r>
+        <w:rPr>
+          <w:color w:val="000000" w:themeColor="text1"/>
+          <w:sz w:val="20"/>
+          <w:szCs w:val="20"/>
+        </w:rPr>
+        <w:sym w:font="Wingdings" w:char="F0E0"/>
+      </w:r>
+      <w:r>
+        <w:rPr>
+          <w:color w:val="000000" w:themeColor="text1"/>
+          <w:sz w:val="20"/>
+          <w:szCs w:val="20"/>
+        </w:rPr>
+        <w:t xml:space="preserve">   </w:t>
+      </w:r>
+      <w:r>
+        <w:rPr>
+          <w:color w:val="000000" w:themeColor="text1"/>
+          <w:sz w:val="20"/>
+          <w:szCs w:val="20"/>
+        </w:rPr>
+        <w:t>1 megabit (Mb) = 1,000 kilobits (Kb)</w:t>
+      </w:r>
+      <w:r>
+        <w:rPr>
+          <w:color w:val="000000" w:themeColor="text1"/>
+          <w:sz w:val="20"/>
+          <w:szCs w:val="20"/>
+        </w:rPr>
+        <w:t xml:space="preserve">   </w:t>
+      </w:r>
+      <w:r>
+        <w:rPr>
+          <w:color w:val="000000" w:themeColor="text1"/>
+          <w:sz w:val="20"/>
+          <w:szCs w:val="20"/>
+        </w:rPr>
+        <w:sym w:font="Wingdings" w:char="F0E0"/>
+      </w:r>
+      <w:r>
+        <w:rPr>
+          <w:color w:val="000000" w:themeColor="text1"/>
+          <w:sz w:val="20"/>
+          <w:szCs w:val="20"/>
+        </w:rPr>
+        <w:t xml:space="preserve">   </w:t>
+      </w:r>
+      <w:r>
+        <w:rPr>
+          <w:color w:val="000000" w:themeColor="text1"/>
+          <w:sz w:val="20"/>
+          <w:szCs w:val="20"/>
+        </w:rPr>
+        <w:t>1 kilobit (Kb) = 1,000 bits</w:t>
+      </w:r>
+      <w:r>
+        <w:rPr>
+          <w:color w:val="000000" w:themeColor="text1"/>
+          <w:sz w:val="20"/>
+          <w:szCs w:val="20"/>
+        </w:rPr>
+        <w:t xml:space="preserve"> (b)</w:t>
+      </w:r>
+    </w:p>
+    <w:p>
+      <w:pPr>
+        <w:rPr>
+          <w:b/>
+          <w:color w:val="2E74B5" w:themeColor="accent1" w:themeShade="BF"/>
+          <w:sz w:val="20"/>
+          <w:szCs w:val="20"/>
+        </w:rPr>
+      </w:pPr>
+      <w:r>
+        <w:rPr>
+          <w:b/>
+          <w:color w:val="000000" w:themeColor="text1"/>
+          <w:sz w:val="20"/>
+          <w:szCs w:val="20"/>
+        </w:rPr>
+        <w:t xml:space="preserve">Storage: </w:t>
+      </w:r>
+      <w:r>
+        <w:rPr>
+          <w:color w:val="000000" w:themeColor="text1"/>
+          <w:sz w:val="20"/>
+          <w:szCs w:val="20"/>
+        </w:rPr>
+        <w:t>1 gigabyte(GB</w:t>
+      </w:r>
+      <w:r>
+        <w:rPr>
+          <w:color w:val="000000" w:themeColor="text1"/>
+          <w:sz w:val="20"/>
+          <w:szCs w:val="20"/>
+        </w:rPr>
+        <w:t>) = 1</w:t>
+      </w:r>
+      <w:r>
+        <w:rPr>
+          <w:color w:val="000000" w:themeColor="text1"/>
+          <w:sz w:val="20"/>
+          <w:szCs w:val="20"/>
+        </w:rPr>
+        <w:t>,024 megabytes (MB)</w:t>
+      </w:r>
+      <w:r>
+        <w:rPr>
+          <w:color w:val="000000" w:themeColor="text1"/>
+          <w:sz w:val="20"/>
+          <w:szCs w:val="20"/>
+        </w:rPr>
+        <w:t xml:space="preserve"> </w:t>
+      </w:r>
+      <w:r>
+        <w:rPr>
+          <w:color w:val="000000" w:themeColor="text1"/>
+          <w:sz w:val="20"/>
+          <w:szCs w:val="20"/>
+        </w:rPr>
+        <w:sym w:font="Wingdings" w:char="F0E0"/>
+      </w:r>
+      <w:r>
+        <w:rPr>
+          <w:color w:val="000000" w:themeColor="text1"/>
+          <w:sz w:val="20"/>
+          <w:szCs w:val="20"/>
+        </w:rPr>
+        <w:t xml:space="preserve"> </w:t>
+      </w:r>
+      <w:r>
+        <w:rPr>
+          <w:color w:val="000000" w:themeColor="text1"/>
+          <w:sz w:val="20"/>
+          <w:szCs w:val="20"/>
+        </w:rPr>
+        <w:t>1 megabyte (MB) = 1,024 kilobytes (KB)</w:t>
+      </w:r>
+      <w:r>
+        <w:rPr>
+          <w:color w:val="000000" w:themeColor="text1"/>
+          <w:sz w:val="20"/>
+          <w:szCs w:val="20"/>
+        </w:rPr>
+        <w:t xml:space="preserve"> </w:t>
+      </w:r>
+      <w:r>
+        <w:rPr>
+          <w:color w:val="000000" w:themeColor="text1"/>
+          <w:sz w:val="20"/>
+          <w:szCs w:val="20"/>
+        </w:rPr>
+        <w:sym w:font="Wingdings" w:char="F0E0"/>
+      </w:r>
+      <w:r>
+        <w:rPr>
+          <w:color w:val="000000" w:themeColor="text1"/>
+          <w:sz w:val="20"/>
+          <w:szCs w:val="20"/>
+        </w:rPr>
+        <w:t xml:space="preserve"> 1 kilobyte = 1,024 bytes</w:t>
+      </w:r>
+    </w:p>
+    <w:p>
+      <w:pPr>
+        <w:rPr>
+          <w:b/>
+          <w:color w:val="2E74B5" w:themeColor="accent1" w:themeShade="BF"/>
+        </w:rPr>
+      </w:pPr>
+    </w:p>
+    <w:p>
+      <w:pPr>
+        <w:rPr>
+          <w:b/>
+          <w:color w:val="2E74B5" w:themeColor="accent1" w:themeShade="BF"/>
+        </w:rPr>
+      </w:pPr>
+      <w:r>
+        <w:rPr>
+          <w:b/>
+          <w:color w:val="2E74B5" w:themeColor="accent1" w:themeShade="BF"/>
+        </w:rPr>
         <w:t>Week 1</w:t>
       </w:r>
       <w:r>
@@ -33,16 +314,16 @@
           <w:lang w:val="en-US"/>
         </w:rPr>
         <w:drawing>
-          <wp:anchor distT="0" distB="0" distL="114300" distR="114300" simplePos="0" relativeHeight="251659264" behindDoc="1" locked="0" layoutInCell="1" allowOverlap="1" wp14:anchorId="2E8F03FA" wp14:editId="4FEBCCB6">
+          <wp:anchor distT="0" distB="0" distL="114300" distR="114300" simplePos="0" relativeHeight="251659264" behindDoc="1" locked="0" layoutInCell="1" allowOverlap="1" wp14:anchorId="2E8F03FA" wp14:editId="376A4566">
             <wp:simplePos x="0" y="0"/>
             <wp:positionH relativeFrom="column">
-              <wp:posOffset>3250219</wp:posOffset>
+              <wp:posOffset>3137189</wp:posOffset>
             </wp:positionH>
             <wp:positionV relativeFrom="paragraph">
-              <wp:posOffset>48260</wp:posOffset>
+              <wp:posOffset>164638</wp:posOffset>
             </wp:positionV>
-            <wp:extent cx="3137535" cy="405130"/>
-            <wp:effectExtent l="0" t="0" r="12065" b="1270"/>
+            <wp:extent cx="2630459" cy="339654"/>
+            <wp:effectExtent l="0" t="0" r="0" b="0"/>
             <wp:wrapNone/>
             <wp:docPr id="14" name="Picture 14"/>
             <wp:cNvGraphicFramePr>
@@ -70,7 +351,7 @@
                   <pic:spPr>
                     <a:xfrm>
                       <a:off x="0" y="0"/>
-                      <a:ext cx="3137535" cy="405130"/>
+                      <a:ext cx="2630459" cy="339654"/>
                     </a:xfrm>
                     <a:prstGeom prst="rect">
                       <a:avLst/>
@@ -134,15 +415,15 @@
           <w:lang w:val="en-US"/>
         </w:rPr>
         <w:drawing>
-          <wp:anchor distT="0" distB="0" distL="114300" distR="114300" simplePos="0" relativeHeight="251660288" behindDoc="1" locked="0" layoutInCell="1" allowOverlap="1" wp14:anchorId="5169771F" wp14:editId="249E840A">
+          <wp:anchor distT="0" distB="0" distL="114300" distR="114300" simplePos="0" relativeHeight="251660288" behindDoc="1" locked="0" layoutInCell="1" allowOverlap="1" wp14:anchorId="5169771F" wp14:editId="54EBEB25">
             <wp:simplePos x="0" y="0"/>
             <wp:positionH relativeFrom="column">
-              <wp:posOffset>49876</wp:posOffset>
+              <wp:posOffset>49530</wp:posOffset>
             </wp:positionH>
             <wp:positionV relativeFrom="paragraph">
-              <wp:posOffset>96406</wp:posOffset>
+              <wp:posOffset>37465</wp:posOffset>
             </wp:positionV>
-            <wp:extent cx="2287559" cy="813468"/>
+            <wp:extent cx="2287270" cy="813435"/>
             <wp:effectExtent l="0" t="0" r="0" b="0"/>
             <wp:wrapNone/>
             <wp:docPr id="13" name="Picture 13"/>
@@ -171,7 +452,7 @@
                   <pic:spPr>
                     <a:xfrm>
                       <a:off x="0" y="0"/>
-                      <a:ext cx="2291751" cy="814959"/>
+                      <a:ext cx="2287270" cy="813435"/>
                     </a:xfrm>
                     <a:prstGeom prst="rect">
                       <a:avLst/>
@@ -211,13 +492,13 @@
         <mc:AlternateContent>
           <mc:Choice Requires="wps">
             <w:drawing>
-              <wp:anchor distT="0" distB="0" distL="114300" distR="114300" simplePos="0" relativeHeight="251661312" behindDoc="0" locked="0" layoutInCell="1" allowOverlap="1" wp14:anchorId="4DE60A88" wp14:editId="72CB323E">
+              <wp:anchor distT="0" distB="0" distL="114300" distR="114300" simplePos="0" relativeHeight="251661312" behindDoc="0" locked="0" layoutInCell="1" allowOverlap="1" wp14:anchorId="4DE60A88" wp14:editId="69EA3C5E">
                 <wp:simplePos x="0" y="0"/>
                 <wp:positionH relativeFrom="column">
-                  <wp:posOffset>2451100</wp:posOffset>
+                  <wp:posOffset>2221865</wp:posOffset>
                 </wp:positionH>
                 <wp:positionV relativeFrom="paragraph">
-                  <wp:posOffset>5715</wp:posOffset>
+                  <wp:posOffset>10160</wp:posOffset>
                 </wp:positionV>
                 <wp:extent cx="4340225" cy="569595"/>
                 <wp:effectExtent l="0" t="0" r="0" b="0"/>
@@ -342,7 +623,7 @@
                 <v:stroke joinstyle="miter"/>
                 <v:path gradientshapeok="t" o:connecttype="rect"/>
               </v:shapetype>
-              <v:shape id="Text_x0020_Box_x0020_1" o:spid="_x0000_s1026" type="#_x0000_t202" style="position:absolute;margin-left:193pt;margin-top:.45pt;width:341.75pt;height:44.85pt;z-index:251661312;visibility:visible;mso-wrap-style:square;mso-width-percent:0;mso-height-percent:0;mso-wrap-distance-left:9pt;mso-wrap-distance-top:0;mso-wrap-distance-right:9pt;mso-wrap-distance-bottom:0;mso-position-horizontal:absolute;mso-position-horizontal-relative:text;mso-position-vertical:absolute;mso-position-vertical-relative:text;mso-width-percent:0;mso-height-percent:0;mso-width-relative:margin;mso-height-relative:margin;v-text-anchor:top" o:gfxdata="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" filled="f" stroked="f">
+              <v:shape id="Text_x0020_Box_x0020_1" o:spid="_x0000_s1026" type="#_x0000_t202" style="position:absolute;margin-left:174.95pt;margin-top:.8pt;width:341.75pt;height:44.85pt;z-index:251661312;visibility:visible;mso-wrap-style:square;mso-width-percent:0;mso-height-percent:0;mso-wrap-distance-left:9pt;mso-wrap-distance-top:0;mso-wrap-distance-right:9pt;mso-wrap-distance-bottom:0;mso-position-horizontal:absolute;mso-position-horizontal-relative:text;mso-position-vertical:absolute;mso-position-vertical-relative:text;mso-width-percent:0;mso-height-percent:0;mso-width-relative:margin;mso-height-relative:margin;v-text-anchor:top" o:gfxdata="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" filled="f" stroked="f">
                 <v:textbox>
                   <w:txbxContent>
                     <w:p>
@@ -568,7 +849,45 @@
           <w:sz w:val="20"/>
           <w:szCs w:val="20"/>
         </w:rPr>
-        <w:t>&lt; 1 millisecond. Usually done very quickly</w:t>
+        <w:t xml:space="preserve">&lt; 1 </w:t>
+      </w:r>
+      <w:proofErr w:type="spellStart"/>
+      <w:r>
+        <w:rPr>
+          <w:b/>
+          <w:color w:val="FF0000"/>
+          <w:sz w:val="20"/>
+          <w:szCs w:val="20"/>
+        </w:rPr>
+        <w:t>m</w:t>
+      </w:r>
+      <w:r>
+        <w:rPr>
+          <w:b/>
+          <w:color w:val="FF0000"/>
+          <w:sz w:val="20"/>
+          <w:szCs w:val="20"/>
+        </w:rPr>
+        <w:t>s</w:t>
+      </w:r>
+      <w:proofErr w:type="spellEnd"/>
+      <w:r>
+        <w:rPr>
+          <w:b/>
+          <w:color w:val="FF0000"/>
+          <w:sz w:val="20"/>
+          <w:szCs w:val="20"/>
+        </w:rPr>
+        <w:t xml:space="preserve">. </w:t>
+      </w:r>
+      <w:r>
+        <w:rPr>
+          <w:b/>
+          <w:color w:val="FF0000"/>
+          <w:sz w:val="20"/>
+          <w:szCs w:val="20"/>
+        </w:rPr>
+        <w:t>Usually done very quickly</w:t>
       </w:r>
     </w:p>
     <w:p>
@@ -937,16 +1256,14 @@
           <w:numId w:val="1"/>
         </w:numPr>
         <w:rPr>
-          <w:b/>
-          <w:color w:val="FF0000"/>
-          <w:sz w:val="20"/>
-          <w:szCs w:val="20"/>
-        </w:rPr>
-      </w:pPr>
-      <w:r>
-        <w:rPr>
-          <w:b/>
-          <w:color w:val="FF0000"/>
+          <w:color w:val="000000" w:themeColor="text1"/>
+          <w:sz w:val="20"/>
+          <w:szCs w:val="20"/>
+        </w:rPr>
+      </w:pPr>
+      <w:r>
+        <w:rPr>
+          <w:color w:val="000000" w:themeColor="text1"/>
           <w:sz w:val="20"/>
           <w:szCs w:val="20"/>
         </w:rPr>
@@ -954,8 +1271,7 @@
       </w:r>
       <w:r>
         <w:rPr>
-          <w:b/>
-          <w:color w:val="FF0000"/>
+          <w:color w:val="000000" w:themeColor="text1"/>
           <w:sz w:val="20"/>
           <w:szCs w:val="20"/>
           <w:vertAlign w:val="superscript"/>
@@ -964,44 +1280,2953 @@
       </w:r>
       <w:r>
         <w:rPr>
-          <w:b/>
-          <w:color w:val="FF0000"/>
-          <w:sz w:val="20"/>
-          <w:szCs w:val="20"/>
-        </w:rPr>
-        <w:t xml:space="preserve"> meters/s = speed of light / </w:t>
+          <w:color w:val="000000" w:themeColor="text1"/>
+          <w:sz w:val="20"/>
+          <w:szCs w:val="20"/>
+        </w:rPr>
+        <w:t xml:space="preserve"> m</w:t>
+      </w:r>
+      <w:r>
+        <w:rPr>
+          <w:color w:val="000000" w:themeColor="text1"/>
+          <w:sz w:val="20"/>
+          <w:szCs w:val="20"/>
+        </w:rPr>
+        <w:t xml:space="preserve">eters/s = speed of light / </w:t>
       </w:r>
       <w:proofErr w:type="spellStart"/>
       <w:r>
         <w:rPr>
-          <w:b/>
-          <w:color w:val="FF0000"/>
-          <w:sz w:val="20"/>
-          <w:szCs w:val="20"/>
-        </w:rPr>
-        <w:t>fiber</w:t>
-      </w:r>
-      <w:proofErr w:type="spellEnd"/>
-      <w:r>
-        <w:rPr>
-          <w:b/>
-          <w:color w:val="FF0000"/>
-          <w:sz w:val="20"/>
-          <w:szCs w:val="20"/>
-        </w:rPr>
-        <w:t>)</w:t>
-      </w:r>
-    </w:p>
-    <w:p>
-      <w:pPr>
-        <w:rPr>
-          <w:color w:val="FF0000"/>
-          <w:sz w:val="20"/>
-          <w:szCs w:val="20"/>
-        </w:rPr>
-      </w:pPr>
+          <w:color w:val="000000" w:themeColor="text1"/>
+          <w:sz w:val="20"/>
+          <w:szCs w:val="20"/>
+        </w:rPr>
+        <w:t>fi</w:t>
+      </w:r>
       <w:bookmarkStart w:id="0" w:name="_GoBack"/>
       <w:bookmarkEnd w:id="0"/>
+      <w:r>
+        <w:rPr>
+          <w:color w:val="000000" w:themeColor="text1"/>
+          <w:sz w:val="20"/>
+          <w:szCs w:val="20"/>
+        </w:rPr>
+        <w:t>ber</w:t>
+      </w:r>
+      <w:proofErr w:type="spellEnd"/>
+      <w:r>
+        <w:rPr>
+          <w:color w:val="000000" w:themeColor="text1"/>
+          <w:sz w:val="20"/>
+          <w:szCs w:val="20"/>
+        </w:rPr>
+        <w:t>)</w:t>
+      </w:r>
+    </w:p>
+    <w:p>
+      <w:pPr>
+        <w:rPr>
+          <w:b/>
+          <w:color w:val="FF0000"/>
+          <w:sz w:val="20"/>
+          <w:szCs w:val="20"/>
+        </w:rPr>
+      </w:pPr>
+    </w:p>
+    <w:p>
+      <w:pPr>
+        <w:pStyle w:val="NoSpacing"/>
+        <w:rPr>
+          <w:b/>
+          <w:color w:val="0070C0"/>
+          <w:sz w:val="20"/>
+          <w:szCs w:val="20"/>
+        </w:rPr>
+      </w:pPr>
+      <w:r>
+        <w:rPr>
+          <w:b/>
+          <w:color w:val="0070C0"/>
+          <w:sz w:val="20"/>
+          <w:szCs w:val="20"/>
+        </w:rPr>
+        <w:t>Queueing Delay</w:t>
+      </w:r>
+    </w:p>
+    <w:p>
+      <w:pPr>
+        <w:pStyle w:val="NoSpacing"/>
+        <w:rPr>
+          <w:color w:val="000000" w:themeColor="text1"/>
+          <w:sz w:val="20"/>
+          <w:szCs w:val="20"/>
+        </w:rPr>
+      </w:pPr>
+      <w:r>
+        <w:rPr>
+          <w:b/>
+          <w:color w:val="000000" w:themeColor="text1"/>
+          <w:sz w:val="20"/>
+          <w:szCs w:val="20"/>
+        </w:rPr>
+        <w:t>Traffic Intensity</w:t>
+      </w:r>
+      <w:r>
+        <w:rPr>
+          <w:color w:val="000000" w:themeColor="text1"/>
+          <w:sz w:val="20"/>
+          <w:szCs w:val="20"/>
+        </w:rPr>
+        <w:t xml:space="preserve"> = La / R</w:t>
+      </w:r>
+      <w:r>
+        <w:rPr>
+          <w:color w:val="000000" w:themeColor="text1"/>
+          <w:sz w:val="20"/>
+          <w:szCs w:val="20"/>
+        </w:rPr>
+        <w:tab/>
+        <w:t>(</w:t>
+      </w:r>
+      <w:r>
+        <w:rPr>
+          <w:b/>
+          <w:color w:val="000000" w:themeColor="text1"/>
+          <w:sz w:val="20"/>
+          <w:szCs w:val="20"/>
+        </w:rPr>
+        <w:t>La:</w:t>
+      </w:r>
+      <w:r>
+        <w:rPr>
+          <w:color w:val="000000" w:themeColor="text1"/>
+          <w:sz w:val="20"/>
+          <w:szCs w:val="20"/>
+        </w:rPr>
+        <w:t xml:space="preserve"> </w:t>
+      </w:r>
+      <w:r>
+        <w:rPr>
+          <w:color w:val="000000" w:themeColor="text1"/>
+          <w:sz w:val="20"/>
+          <w:szCs w:val="20"/>
+        </w:rPr>
+        <w:t>bits arriving at queue per second)</w:t>
+      </w:r>
+      <w:r>
+        <w:rPr>
+          <w:color w:val="000000" w:themeColor="text1"/>
+          <w:sz w:val="20"/>
+          <w:szCs w:val="20"/>
+        </w:rPr>
+        <w:t xml:space="preserve"> (if </w:t>
+      </w:r>
+      <w:r>
+        <w:rPr>
+          <w:b/>
+          <w:color w:val="000000" w:themeColor="text1"/>
+          <w:sz w:val="20"/>
+          <w:szCs w:val="20"/>
+        </w:rPr>
+        <w:t>La &gt; R</w:t>
+      </w:r>
+      <w:r>
+        <w:rPr>
+          <w:color w:val="000000" w:themeColor="text1"/>
+          <w:sz w:val="20"/>
+          <w:szCs w:val="20"/>
+        </w:rPr>
+        <w:t xml:space="preserve"> then </w:t>
+      </w:r>
+      <w:r>
+        <w:rPr>
+          <w:b/>
+          <w:color w:val="000000" w:themeColor="text1"/>
+          <w:sz w:val="20"/>
+          <w:szCs w:val="20"/>
+        </w:rPr>
+        <w:t>packets will drop</w:t>
+      </w:r>
+      <w:r>
+        <w:rPr>
+          <w:color w:val="000000" w:themeColor="text1"/>
+          <w:sz w:val="20"/>
+          <w:szCs w:val="20"/>
+        </w:rPr>
+        <w:t>)</w:t>
+      </w:r>
+    </w:p>
+    <w:p>
+      <w:pPr>
+        <w:pStyle w:val="NoSpacing"/>
+        <w:numPr>
+          <w:ilvl w:val="0"/>
+          <w:numId w:val="12"/>
+        </w:numPr>
+        <w:rPr>
+          <w:color w:val="000000" w:themeColor="text1"/>
+          <w:sz w:val="20"/>
+          <w:szCs w:val="20"/>
+        </w:rPr>
+      </w:pPr>
+      <w:r>
+        <w:rPr>
+          <w:b/>
+          <w:color w:val="000000" w:themeColor="text1"/>
+          <w:sz w:val="20"/>
+          <w:szCs w:val="20"/>
+        </w:rPr>
+        <w:t>La/R ~= 0</w:t>
+      </w:r>
+      <w:r>
+        <w:rPr>
+          <w:color w:val="000000" w:themeColor="text1"/>
+          <w:sz w:val="20"/>
+          <w:szCs w:val="20"/>
+        </w:rPr>
+        <w:t xml:space="preserve">   </w:t>
+      </w:r>
+      <w:r>
+        <w:rPr>
+          <w:color w:val="000000" w:themeColor="text1"/>
+          <w:sz w:val="20"/>
+          <w:szCs w:val="20"/>
+        </w:rPr>
+        <w:tab/>
+        <w:t xml:space="preserve">           is AVERAGE traffic intensity</w:t>
+      </w:r>
+      <w:r>
+        <w:rPr>
+          <w:color w:val="000000" w:themeColor="text1"/>
+          <w:sz w:val="20"/>
+          <w:szCs w:val="20"/>
+        </w:rPr>
+        <w:t xml:space="preserve"> (Average is </w:t>
+      </w:r>
+      <w:r>
+        <w:rPr>
+          <w:b/>
+          <w:color w:val="FF0000"/>
+          <w:sz w:val="20"/>
+          <w:szCs w:val="20"/>
+        </w:rPr>
+        <w:t>L (N – 1) / (2R)</w:t>
+      </w:r>
+      <w:r>
+        <w:rPr>
+          <w:color w:val="000000" w:themeColor="text1"/>
+          <w:sz w:val="20"/>
+          <w:szCs w:val="20"/>
+        </w:rPr>
+        <w:t xml:space="preserve"> assuming queue is empty at t=0)</w:t>
+      </w:r>
+    </w:p>
+    <w:p>
+      <w:pPr>
+        <w:pStyle w:val="NoSpacing"/>
+        <w:numPr>
+          <w:ilvl w:val="0"/>
+          <w:numId w:val="12"/>
+        </w:numPr>
+        <w:rPr>
+          <w:color w:val="000000" w:themeColor="text1"/>
+          <w:sz w:val="20"/>
+          <w:szCs w:val="20"/>
+        </w:rPr>
+      </w:pPr>
+      <w:r>
+        <w:rPr>
+          <w:noProof/>
+          <w:sz w:val="20"/>
+          <w:szCs w:val="20"/>
+          <w:lang w:val="en-US"/>
+        </w:rPr>
+        <w:drawing>
+          <wp:anchor distT="0" distB="0" distL="114300" distR="114300" simplePos="0" relativeHeight="251668480" behindDoc="1" locked="0" layoutInCell="1" allowOverlap="1" wp14:anchorId="4A8AC0C8" wp14:editId="34DDCD76">
+            <wp:simplePos x="0" y="0"/>
+            <wp:positionH relativeFrom="column">
+              <wp:posOffset>3706784</wp:posOffset>
+            </wp:positionH>
+            <wp:positionV relativeFrom="paragraph">
+              <wp:posOffset>35214</wp:posOffset>
+            </wp:positionV>
+            <wp:extent cx="2680335" cy="835660"/>
+            <wp:effectExtent l="0" t="0" r="12065" b="2540"/>
+            <wp:wrapNone/>
+            <wp:docPr id="5" name="Picture 5"/>
+            <wp:cNvGraphicFramePr>
+              <a:graphicFrameLocks xmlns:a="http://schemas.openxmlformats.org/drawingml/2006/main" noChangeAspect="1"/>
+            </wp:cNvGraphicFramePr>
+            <a:graphic xmlns:a="http://schemas.openxmlformats.org/drawingml/2006/main">
+              <a:graphicData uri="http://schemas.openxmlformats.org/drawingml/2006/picture">
+                <pic:pic xmlns:pic="http://schemas.openxmlformats.org/drawingml/2006/picture">
+                  <pic:nvPicPr>
+                    <pic:cNvPr id="16" name="Screen Shot 2017-07-27 at 6.02.40 PM.png"/>
+                    <pic:cNvPicPr/>
+                  </pic:nvPicPr>
+                  <pic:blipFill>
+                    <a:blip r:embed="rId7" cstate="print">
+                      <a:extLst>
+                        <a:ext uri="{28A0092B-C50C-407E-A947-70E740481C1C}">
+                          <a14:useLocalDpi xmlns:a14="http://schemas.microsoft.com/office/drawing/2010/main" val="0"/>
+                        </a:ext>
+                      </a:extLst>
+                    </a:blip>
+                    <a:stretch>
+                      <a:fillRect/>
+                    </a:stretch>
+                  </pic:blipFill>
+                  <pic:spPr>
+                    <a:xfrm>
+                      <a:off x="0" y="0"/>
+                      <a:ext cx="2680335" cy="835660"/>
+                    </a:xfrm>
+                    <a:prstGeom prst="rect">
+                      <a:avLst/>
+                    </a:prstGeom>
+                  </pic:spPr>
+                </pic:pic>
+              </a:graphicData>
+            </a:graphic>
+            <wp14:sizeRelH relativeFrom="page">
+              <wp14:pctWidth>0</wp14:pctWidth>
+            </wp14:sizeRelH>
+            <wp14:sizeRelV relativeFrom="page">
+              <wp14:pctHeight>0</wp14:pctHeight>
+            </wp14:sizeRelV>
+          </wp:anchor>
+        </w:drawing>
+      </w:r>
+      <w:r>
+        <w:rPr>
+          <w:b/>
+          <w:color w:val="000000" w:themeColor="text1"/>
+          <w:sz w:val="20"/>
+          <w:szCs w:val="20"/>
+        </w:rPr>
+        <w:t>La/R = 0.8</w:t>
+      </w:r>
+      <w:r>
+        <w:rPr>
+          <w:color w:val="000000" w:themeColor="text1"/>
+          <w:sz w:val="20"/>
+          <w:szCs w:val="20"/>
+        </w:rPr>
+        <w:t xml:space="preserve">                </w:t>
+      </w:r>
+      <w:r>
+        <w:rPr>
+          <w:color w:val="000000" w:themeColor="text1"/>
+          <w:sz w:val="20"/>
+          <w:szCs w:val="20"/>
+        </w:rPr>
+        <w:t xml:space="preserve">        </w:t>
+      </w:r>
+      <w:r>
+        <w:rPr>
+          <w:color w:val="000000" w:themeColor="text1"/>
+          <w:sz w:val="20"/>
+          <w:szCs w:val="20"/>
+        </w:rPr>
+        <w:t>should be FIXING YOUR NETWORK</w:t>
+      </w:r>
+    </w:p>
+    <w:p>
+      <w:pPr>
+        <w:pStyle w:val="NoSpacing"/>
+        <w:numPr>
+          <w:ilvl w:val="0"/>
+          <w:numId w:val="12"/>
+        </w:numPr>
+        <w:rPr>
+          <w:color w:val="000000" w:themeColor="text1"/>
+          <w:sz w:val="20"/>
+          <w:szCs w:val="20"/>
+        </w:rPr>
+      </w:pPr>
+      <w:r>
+        <w:rPr>
+          <w:b/>
+          <w:color w:val="000000" w:themeColor="text1"/>
+          <w:sz w:val="20"/>
+          <w:szCs w:val="20"/>
+        </w:rPr>
+        <w:t>La/R approaches -&gt;</w:t>
+      </w:r>
+      <w:r>
+        <w:rPr>
+          <w:b/>
+          <w:color w:val="000000" w:themeColor="text1"/>
+          <w:sz w:val="20"/>
+          <w:szCs w:val="20"/>
+        </w:rPr>
+        <w:t xml:space="preserve"> 1</w:t>
+      </w:r>
+      <w:r>
+        <w:rPr>
+          <w:color w:val="000000" w:themeColor="text1"/>
+          <w:sz w:val="20"/>
+          <w:szCs w:val="20"/>
+        </w:rPr>
+        <w:t xml:space="preserve">    is BAD</w:t>
+      </w:r>
+      <w:r>
+        <w:rPr>
+          <w:color w:val="000000" w:themeColor="text1"/>
+          <w:sz w:val="20"/>
+          <w:szCs w:val="20"/>
+        </w:rPr>
+        <w:t xml:space="preserve"> traffic intensity</w:t>
+      </w:r>
+    </w:p>
+    <w:p>
+      <w:pPr>
+        <w:pStyle w:val="NoSpacing"/>
+        <w:numPr>
+          <w:ilvl w:val="0"/>
+          <w:numId w:val="12"/>
+        </w:numPr>
+        <w:rPr>
+          <w:color w:val="000000" w:themeColor="text1"/>
+          <w:sz w:val="20"/>
+          <w:szCs w:val="20"/>
+        </w:rPr>
+      </w:pPr>
+      <w:r>
+        <w:rPr>
+          <w:b/>
+          <w:color w:val="000000" w:themeColor="text1"/>
+          <w:sz w:val="20"/>
+          <w:szCs w:val="20"/>
+        </w:rPr>
+        <w:t>La/R &gt; 1</w:t>
+      </w:r>
+      <w:r>
+        <w:rPr>
+          <w:color w:val="000000" w:themeColor="text1"/>
+          <w:sz w:val="20"/>
+          <w:szCs w:val="20"/>
+        </w:rPr>
+        <w:tab/>
+      </w:r>
+      <w:r>
+        <w:rPr>
+          <w:color w:val="000000" w:themeColor="text1"/>
+          <w:sz w:val="20"/>
+          <w:szCs w:val="20"/>
+        </w:rPr>
+        <w:tab/>
+        <w:t xml:space="preserve">           INFINITE delay, collapse of system</w:t>
+      </w:r>
+    </w:p>
+    <w:p>
+      <w:pPr>
+        <w:pStyle w:val="NoSpacing"/>
+        <w:rPr>
+          <w:color w:val="000000" w:themeColor="text1"/>
+          <w:sz w:val="20"/>
+          <w:szCs w:val="20"/>
+        </w:rPr>
+      </w:pPr>
+      <w:r>
+        <w:rPr>
+          <w:b/>
+          <w:color w:val="000000" w:themeColor="text1"/>
+          <w:sz w:val="20"/>
+          <w:szCs w:val="20"/>
+        </w:rPr>
+        <w:t>Arrival Rate (a)</w:t>
+      </w:r>
+      <w:r>
+        <w:rPr>
+          <w:color w:val="000000" w:themeColor="text1"/>
+          <w:sz w:val="20"/>
+          <w:szCs w:val="20"/>
+        </w:rPr>
+        <w:t xml:space="preserve"> = R / L</w:t>
+      </w:r>
+      <w:r>
+        <w:rPr>
+          <w:color w:val="000000" w:themeColor="text1"/>
+          <w:sz w:val="20"/>
+          <w:szCs w:val="20"/>
+        </w:rPr>
+        <w:tab/>
+        <w:t>(</w:t>
+      </w:r>
+      <w:r>
+        <w:rPr>
+          <w:b/>
+          <w:color w:val="000000" w:themeColor="text1"/>
+          <w:sz w:val="20"/>
+          <w:szCs w:val="20"/>
+        </w:rPr>
+        <w:t>R/L:</w:t>
+      </w:r>
+      <w:r>
+        <w:rPr>
+          <w:color w:val="000000" w:themeColor="text1"/>
+          <w:sz w:val="20"/>
+          <w:szCs w:val="20"/>
+        </w:rPr>
+        <w:t xml:space="preserve"> </w:t>
+      </w:r>
+      <w:r>
+        <w:rPr>
+          <w:color w:val="000000" w:themeColor="text1"/>
+          <w:sz w:val="20"/>
+          <w:szCs w:val="20"/>
+        </w:rPr>
+        <w:t>packets arriving per second</w:t>
+      </w:r>
+    </w:p>
+    <w:p>
+      <w:pPr>
+        <w:rPr>
+          <w:b/>
+          <w:sz w:val="20"/>
+          <w:szCs w:val="20"/>
+        </w:rPr>
+      </w:pPr>
+    </w:p>
+    <w:p>
+      <w:pPr>
+        <w:pStyle w:val="NoSpacing"/>
+        <w:rPr>
+          <w:b/>
+          <w:color w:val="0070C0"/>
+          <w:sz w:val="20"/>
+          <w:szCs w:val="20"/>
+        </w:rPr>
+      </w:pPr>
+    </w:p>
+    <w:p>
+      <w:pPr>
+        <w:pStyle w:val="NoSpacing"/>
+        <w:rPr>
+          <w:b/>
+          <w:color w:val="0070C0"/>
+          <w:sz w:val="20"/>
+          <w:szCs w:val="20"/>
+        </w:rPr>
+      </w:pPr>
+      <w:r>
+        <w:rPr>
+          <w:b/>
+          <w:color w:val="0070C0"/>
+          <w:sz w:val="20"/>
+          <w:szCs w:val="20"/>
+        </w:rPr>
+        <w:t>Throughput</w:t>
+      </w:r>
+    </w:p>
+    <w:p>
+      <w:pPr>
+        <w:pStyle w:val="NoSpacing"/>
+        <w:rPr>
+          <w:sz w:val="20"/>
+          <w:szCs w:val="20"/>
+        </w:rPr>
+      </w:pPr>
+      <w:r>
+        <w:rPr>
+          <w:b/>
+          <w:sz w:val="20"/>
+          <w:szCs w:val="20"/>
+        </w:rPr>
+        <w:t>Throughput</w:t>
+      </w:r>
+      <w:r>
+        <w:rPr>
+          <w:sz w:val="20"/>
+          <w:szCs w:val="20"/>
+        </w:rPr>
+        <w:t>: The rate (bits / time unit) at which bits are transferred between sender / receiver.</w:t>
+      </w:r>
+    </w:p>
+    <w:p>
+      <w:pPr>
+        <w:pStyle w:val="NoSpacing"/>
+        <w:numPr>
+          <w:ilvl w:val="0"/>
+          <w:numId w:val="9"/>
+        </w:numPr>
+        <w:rPr>
+          <w:sz w:val="20"/>
+          <w:szCs w:val="20"/>
+        </w:rPr>
+      </w:pPr>
+      <w:r>
+        <w:rPr>
+          <w:b/>
+          <w:sz w:val="20"/>
+          <w:szCs w:val="20"/>
+        </w:rPr>
+        <w:t>Instantaneous:</w:t>
+      </w:r>
+      <w:r>
+        <w:rPr>
+          <w:sz w:val="20"/>
+          <w:szCs w:val="20"/>
+        </w:rPr>
+        <w:t xml:space="preserve"> Rate at given point in time (not useful, not accurate) | </w:t>
+      </w:r>
+      <w:r>
+        <w:rPr>
+          <w:b/>
+          <w:sz w:val="20"/>
+          <w:szCs w:val="20"/>
+        </w:rPr>
+        <w:t>Average:</w:t>
+      </w:r>
+      <w:r>
+        <w:rPr>
+          <w:sz w:val="20"/>
+          <w:szCs w:val="20"/>
+        </w:rPr>
+        <w:t xml:space="preserve"> Rate over long period of time</w:t>
+      </w:r>
+      <w:r>
+        <w:rPr>
+          <w:sz w:val="20"/>
+          <w:szCs w:val="20"/>
+        </w:rPr>
+        <w:t xml:space="preserve"> (useful)</w:t>
+      </w:r>
+    </w:p>
+    <w:p>
+      <w:pPr>
+        <w:pStyle w:val="NoSpacing"/>
+        <w:rPr>
+          <w:sz w:val="20"/>
+          <w:szCs w:val="20"/>
+        </w:rPr>
+      </w:pPr>
+      <w:r>
+        <w:rPr>
+          <w:noProof/>
+          <w:sz w:val="20"/>
+          <w:szCs w:val="20"/>
+          <w:lang w:val="en-US"/>
+        </w:rPr>
+        <mc:AlternateContent>
+          <mc:Choice Requires="wps">
+            <w:drawing>
+              <wp:anchor distT="0" distB="0" distL="114300" distR="114300" simplePos="0" relativeHeight="251670528" behindDoc="0" locked="0" layoutInCell="1" allowOverlap="1" wp14:anchorId="6F928F4E" wp14:editId="64909034">
+                <wp:simplePos x="0" y="0"/>
+                <wp:positionH relativeFrom="column">
+                  <wp:posOffset>3482975</wp:posOffset>
+                </wp:positionH>
+                <wp:positionV relativeFrom="paragraph">
+                  <wp:posOffset>41910</wp:posOffset>
+                </wp:positionV>
+                <wp:extent cx="3082925" cy="916940"/>
+                <wp:effectExtent l="0" t="0" r="0" b="0"/>
+                <wp:wrapSquare wrapText="bothSides"/>
+                <wp:docPr id="4" name="Text Box 4"/>
+                <wp:cNvGraphicFramePr/>
+                <a:graphic xmlns:a="http://schemas.openxmlformats.org/drawingml/2006/main">
+                  <a:graphicData uri="http://schemas.microsoft.com/office/word/2010/wordprocessingShape">
+                    <wps:wsp>
+                      <wps:cNvSpPr txBox="1"/>
+                      <wps:spPr>
+                        <a:xfrm>
+                          <a:off x="0" y="0"/>
+                          <a:ext cx="3082925" cy="916940"/>
+                        </a:xfrm>
+                        <a:prstGeom prst="rect">
+                          <a:avLst/>
+                        </a:prstGeom>
+                        <a:noFill/>
+                        <a:ln>
+                          <a:noFill/>
+                        </a:ln>
+                        <a:effectLst/>
+                      </wps:spPr>
+                      <wps:style>
+                        <a:lnRef idx="0">
+                          <a:schemeClr val="accent1"/>
+                        </a:lnRef>
+                        <a:fillRef idx="0">
+                          <a:schemeClr val="accent1"/>
+                        </a:fillRef>
+                        <a:effectRef idx="0">
+                          <a:schemeClr val="accent1"/>
+                        </a:effectRef>
+                        <a:fontRef idx="minor">
+                          <a:schemeClr val="dk1"/>
+                        </a:fontRef>
+                      </wps:style>
+                      <wps:txbx>
+                        <w:txbxContent>
+                          <w:p>
+                            <w:pPr>
+                              <w:pStyle w:val="NoSpacing"/>
+                              <w:rPr>
+                                <w:sz w:val="20"/>
+                                <w:szCs w:val="20"/>
+                              </w:rPr>
+                            </w:pPr>
+                            <w:r>
+                              <w:rPr>
+                                <w:sz w:val="20"/>
+                                <w:szCs w:val="20"/>
+                              </w:rPr>
+                              <w:t>If R</w:t>
+                            </w:r>
+                            <w:r>
+                              <w:rPr>
+                                <w:sz w:val="20"/>
+                                <w:szCs w:val="20"/>
+                                <w:vertAlign w:val="subscript"/>
+                              </w:rPr>
+                              <w:t>S</w:t>
+                            </w:r>
+                            <w:r>
+                              <w:rPr>
+                                <w:sz w:val="20"/>
+                                <w:szCs w:val="20"/>
+                              </w:rPr>
+                              <w:t xml:space="preserve"> &lt; </w:t>
+                            </w:r>
+                            <w:proofErr w:type="gramStart"/>
+                            <w:r>
+                              <w:rPr>
+                                <w:sz w:val="20"/>
+                                <w:szCs w:val="20"/>
+                              </w:rPr>
+                              <w:t>R</w:t>
+                            </w:r>
+                            <w:r>
+                              <w:rPr>
+                                <w:sz w:val="20"/>
+                                <w:szCs w:val="20"/>
+                                <w:vertAlign w:val="subscript"/>
+                              </w:rPr>
+                              <w:t>C</w:t>
+                            </w:r>
+                            <w:r>
+                              <w:rPr>
+                                <w:sz w:val="20"/>
+                                <w:szCs w:val="20"/>
+                              </w:rPr>
+                              <w:t xml:space="preserve"> ,</w:t>
+                            </w:r>
+                            <w:proofErr w:type="gramEnd"/>
+                            <w:r>
+                              <w:rPr>
+                                <w:sz w:val="20"/>
+                                <w:szCs w:val="20"/>
+                              </w:rPr>
+                              <w:t xml:space="preserve"> what is the average throughput?</w:t>
+                            </w:r>
+                          </w:p>
+                          <w:p>
+                            <w:pPr>
+                              <w:pStyle w:val="NoSpacing"/>
+                              <w:numPr>
+                                <w:ilvl w:val="0"/>
+                                <w:numId w:val="10"/>
+                              </w:numPr>
+                              <w:rPr>
+                                <w:sz w:val="20"/>
+                                <w:szCs w:val="20"/>
+                              </w:rPr>
+                            </w:pPr>
+                            <w:r>
+                              <w:rPr>
+                                <w:sz w:val="20"/>
+                                <w:szCs w:val="20"/>
+                              </w:rPr>
+                              <w:t>R</w:t>
+                            </w:r>
+                            <w:r>
+                              <w:rPr>
+                                <w:sz w:val="20"/>
+                                <w:szCs w:val="20"/>
+                                <w:vertAlign w:val="subscript"/>
+                              </w:rPr>
+                              <w:t>S</w:t>
+                            </w:r>
+                            <w:r>
+                              <w:rPr>
+                                <w:sz w:val="20"/>
+                                <w:szCs w:val="20"/>
+                              </w:rPr>
+                              <w:t xml:space="preserve"> is the average throughput</w:t>
+                            </w:r>
+                          </w:p>
+                          <w:p>
+                            <w:pPr>
+                              <w:pStyle w:val="NoSpacing"/>
+                              <w:rPr>
+                                <w:sz w:val="20"/>
+                                <w:szCs w:val="20"/>
+                              </w:rPr>
+                            </w:pPr>
+                          </w:p>
+                          <w:p>
+                            <w:pPr>
+                              <w:pStyle w:val="NoSpacing"/>
+                              <w:rPr>
+                                <w:b/>
+                                <w:sz w:val="20"/>
+                                <w:szCs w:val="20"/>
+                              </w:rPr>
+                            </w:pPr>
+                            <w:r>
+                              <w:rPr>
+                                <w:b/>
+                                <w:sz w:val="20"/>
+                                <w:szCs w:val="20"/>
+                              </w:rPr>
+                              <w:t>The link on the end-end path that is the slowest will be the bottleneck. You can’t get faster than bottleneck.</w:t>
+                            </w:r>
+                          </w:p>
+                        </w:txbxContent>
+                      </wps:txbx>
+                      <wps:bodyPr rot="0" spcFirstLastPara="0" vertOverflow="overflow" horzOverflow="overflow" vert="horz" wrap="square" lIns="91440" tIns="45720" rIns="91440" bIns="45720" numCol="1" spcCol="0" rtlCol="0" fromWordArt="0" anchor="t" anchorCtr="0" forceAA="0" compatLnSpc="1">
+                        <a:prstTxWarp prst="textNoShape">
+                          <a:avLst/>
+                        </a:prstTxWarp>
+                        <a:noAutofit/>
+                      </wps:bodyPr>
+                    </wps:wsp>
+                  </a:graphicData>
+                </a:graphic>
+                <wp14:sizeRelH relativeFrom="margin">
+                  <wp14:pctWidth>0</wp14:pctWidth>
+                </wp14:sizeRelH>
+                <wp14:sizeRelV relativeFrom="margin">
+                  <wp14:pctHeight>0</wp14:pctHeight>
+                </wp14:sizeRelV>
+              </wp:anchor>
+            </w:drawing>
+          </mc:Choice>
+          <mc:Fallback>
+            <w:pict>
+              <v:shape w14:anchorId="6F928F4E" id="Text_x0020_Box_x0020_4" o:spid="_x0000_s1027" type="#_x0000_t202" style="position:absolute;margin-left:274.25pt;margin-top:3.3pt;width:242.75pt;height:72.2pt;z-index:251670528;visibility:visible;mso-wrap-style:square;mso-width-percent:0;mso-height-percent:0;mso-wrap-distance-left:9pt;mso-wrap-distance-top:0;mso-wrap-distance-right:9pt;mso-wrap-distance-bottom:0;mso-position-horizontal:absolute;mso-position-horizontal-relative:text;mso-position-vertical:absolute;mso-position-vertical-relative:text;mso-width-percent:0;mso-height-percent:0;mso-width-relative:margin;mso-height-relative:margin;v-text-anchor:top" o:gfxdata="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" filled="f" stroked="f">
+                <v:textbox>
+                  <w:txbxContent>
+                    <w:p>
+                      <w:pPr>
+                        <w:pStyle w:val="NoSpacing"/>
+                        <w:rPr>
+                          <w:sz w:val="20"/>
+                          <w:szCs w:val="20"/>
+                        </w:rPr>
+                      </w:pPr>
+                      <w:r>
+                        <w:rPr>
+                          <w:sz w:val="20"/>
+                          <w:szCs w:val="20"/>
+                        </w:rPr>
+                        <w:t>If R</w:t>
+                      </w:r>
+                      <w:r>
+                        <w:rPr>
+                          <w:sz w:val="20"/>
+                          <w:szCs w:val="20"/>
+                          <w:vertAlign w:val="subscript"/>
+                        </w:rPr>
+                        <w:t>S</w:t>
+                      </w:r>
+                      <w:r>
+                        <w:rPr>
+                          <w:sz w:val="20"/>
+                          <w:szCs w:val="20"/>
+                        </w:rPr>
+                        <w:t xml:space="preserve"> &lt; </w:t>
+                      </w:r>
+                      <w:proofErr w:type="gramStart"/>
+                      <w:r>
+                        <w:rPr>
+                          <w:sz w:val="20"/>
+                          <w:szCs w:val="20"/>
+                        </w:rPr>
+                        <w:t>R</w:t>
+                      </w:r>
+                      <w:r>
+                        <w:rPr>
+                          <w:sz w:val="20"/>
+                          <w:szCs w:val="20"/>
+                          <w:vertAlign w:val="subscript"/>
+                        </w:rPr>
+                        <w:t>C</w:t>
+                      </w:r>
+                      <w:r>
+                        <w:rPr>
+                          <w:sz w:val="20"/>
+                          <w:szCs w:val="20"/>
+                        </w:rPr>
+                        <w:t xml:space="preserve"> ,</w:t>
+                      </w:r>
+                      <w:proofErr w:type="gramEnd"/>
+                      <w:r>
+                        <w:rPr>
+                          <w:sz w:val="20"/>
+                          <w:szCs w:val="20"/>
+                        </w:rPr>
+                        <w:t xml:space="preserve"> what is the average throughput?</w:t>
+                      </w:r>
+                    </w:p>
+                    <w:p>
+                      <w:pPr>
+                        <w:pStyle w:val="NoSpacing"/>
+                        <w:numPr>
+                          <w:ilvl w:val="0"/>
+                          <w:numId w:val="10"/>
+                        </w:numPr>
+                        <w:rPr>
+                          <w:sz w:val="20"/>
+                          <w:szCs w:val="20"/>
+                        </w:rPr>
+                      </w:pPr>
+                      <w:r>
+                        <w:rPr>
+                          <w:sz w:val="20"/>
+                          <w:szCs w:val="20"/>
+                        </w:rPr>
+                        <w:t>R</w:t>
+                      </w:r>
+                      <w:r>
+                        <w:rPr>
+                          <w:sz w:val="20"/>
+                          <w:szCs w:val="20"/>
+                          <w:vertAlign w:val="subscript"/>
+                        </w:rPr>
+                        <w:t>S</w:t>
+                      </w:r>
+                      <w:r>
+                        <w:rPr>
+                          <w:sz w:val="20"/>
+                          <w:szCs w:val="20"/>
+                        </w:rPr>
+                        <w:t xml:space="preserve"> is the average throughput</w:t>
+                      </w:r>
+                    </w:p>
+                    <w:p>
+                      <w:pPr>
+                        <w:pStyle w:val="NoSpacing"/>
+                        <w:rPr>
+                          <w:sz w:val="20"/>
+                          <w:szCs w:val="20"/>
+                        </w:rPr>
+                      </w:pPr>
+                    </w:p>
+                    <w:p>
+                      <w:pPr>
+                        <w:pStyle w:val="NoSpacing"/>
+                        <w:rPr>
+                          <w:b/>
+                          <w:sz w:val="20"/>
+                          <w:szCs w:val="20"/>
+                        </w:rPr>
+                      </w:pPr>
+                      <w:r>
+                        <w:rPr>
+                          <w:b/>
+                          <w:sz w:val="20"/>
+                          <w:szCs w:val="20"/>
+                        </w:rPr>
+                        <w:t>The link on the end-end path that is the slowest will be the bottleneck. You can’t get faster than bottleneck.</w:t>
+                      </w:r>
+                    </w:p>
+                  </w:txbxContent>
+                </v:textbox>
+                <w10:wrap type="square"/>
+              </v:shape>
+            </w:pict>
+          </mc:Fallback>
+        </mc:AlternateContent>
+      </w:r>
+      <w:r>
+        <w:rPr>
+          <w:noProof/>
+          <w:sz w:val="20"/>
+          <w:szCs w:val="20"/>
+          <w:lang w:val="en-US"/>
+        </w:rPr>
+        <w:drawing>
+          <wp:inline distT="0" distB="0" distL="0" distR="0" wp14:anchorId="18F91840" wp14:editId="2723FE4F">
+            <wp:extent cx="3260469" cy="958504"/>
+            <wp:effectExtent l="0" t="0" r="0" b="6985"/>
+            <wp:docPr id="10" name="Picture 10"/>
+            <wp:cNvGraphicFramePr>
+              <a:graphicFrameLocks xmlns:a="http://schemas.openxmlformats.org/drawingml/2006/main" noChangeAspect="1"/>
+            </wp:cNvGraphicFramePr>
+            <a:graphic xmlns:a="http://schemas.openxmlformats.org/drawingml/2006/main">
+              <a:graphicData uri="http://schemas.openxmlformats.org/drawingml/2006/picture">
+                <pic:pic xmlns:pic="http://schemas.openxmlformats.org/drawingml/2006/picture">
+                  <pic:nvPicPr>
+                    <pic:cNvPr id="10" name="Screen Shot 2017-08-25 at 12.33.30 AM.png"/>
+                    <pic:cNvPicPr/>
+                  </pic:nvPicPr>
+                  <pic:blipFill>
+                    <a:blip r:embed="rId8">
+                      <a:extLst>
+                        <a:ext uri="{28A0092B-C50C-407E-A947-70E740481C1C}">
+                          <a14:useLocalDpi xmlns:a14="http://schemas.microsoft.com/office/drawing/2010/main" val="0"/>
+                        </a:ext>
+                      </a:extLst>
+                    </a:blip>
+                    <a:stretch>
+                      <a:fillRect/>
+                    </a:stretch>
+                  </pic:blipFill>
+                  <pic:spPr>
+                    <a:xfrm>
+                      <a:off x="0" y="0"/>
+                      <a:ext cx="3281001" cy="964540"/>
+                    </a:xfrm>
+                    <a:prstGeom prst="rect">
+                      <a:avLst/>
+                    </a:prstGeom>
+                  </pic:spPr>
+                </pic:pic>
+              </a:graphicData>
+            </a:graphic>
+          </wp:inline>
+        </w:drawing>
+      </w:r>
+    </w:p>
+    <w:p>
+      <w:pPr>
+        <w:rPr>
+          <w:color w:val="FF0000"/>
+          <w:sz w:val="20"/>
+          <w:szCs w:val="20"/>
+        </w:rPr>
+      </w:pPr>
+    </w:p>
+    <w:p>
+      <w:pPr>
+        <w:rPr>
+          <w:color w:val="FF0000"/>
+          <w:sz w:val="20"/>
+          <w:szCs w:val="20"/>
+        </w:rPr>
+      </w:pPr>
+    </w:p>
+    <w:p>
+      <w:pPr>
+        <w:rPr>
+          <w:color w:val="FF0000"/>
+          <w:sz w:val="20"/>
+          <w:szCs w:val="20"/>
+        </w:rPr>
+      </w:pPr>
+    </w:p>
+    <w:p>
+      <w:pPr>
+        <w:rPr>
+          <w:color w:val="FF0000"/>
+          <w:sz w:val="20"/>
+          <w:szCs w:val="20"/>
+        </w:rPr>
+      </w:pPr>
+    </w:p>
+    <w:p>
+      <w:pPr>
+        <w:rPr>
+          <w:color w:val="FF0000"/>
+          <w:sz w:val="20"/>
+          <w:szCs w:val="20"/>
+        </w:rPr>
+      </w:pPr>
+    </w:p>
+    <w:p>
+      <w:pPr>
+        <w:rPr>
+          <w:color w:val="FF0000"/>
+          <w:sz w:val="20"/>
+          <w:szCs w:val="20"/>
+        </w:rPr>
+      </w:pPr>
+    </w:p>
+    <w:p>
+      <w:pPr>
+        <w:rPr>
+          <w:color w:val="FF0000"/>
+          <w:sz w:val="20"/>
+          <w:szCs w:val="20"/>
+        </w:rPr>
+      </w:pPr>
+    </w:p>
+    <w:p>
+      <w:pPr>
+        <w:rPr>
+          <w:color w:val="FF0000"/>
+          <w:sz w:val="20"/>
+          <w:szCs w:val="20"/>
+        </w:rPr>
+      </w:pPr>
+    </w:p>
+    <w:p>
+      <w:pPr>
+        <w:rPr>
+          <w:color w:val="FF0000"/>
+          <w:sz w:val="20"/>
+          <w:szCs w:val="20"/>
+        </w:rPr>
+      </w:pPr>
+    </w:p>
+    <w:p>
+      <w:pPr>
+        <w:rPr>
+          <w:color w:val="FF0000"/>
+          <w:sz w:val="20"/>
+          <w:szCs w:val="20"/>
+        </w:rPr>
+      </w:pPr>
+    </w:p>
+    <w:p>
+      <w:pPr>
+        <w:rPr>
+          <w:color w:val="FF0000"/>
+          <w:sz w:val="20"/>
+          <w:szCs w:val="20"/>
+        </w:rPr>
+      </w:pPr>
+    </w:p>
+    <w:p>
+      <w:pPr>
+        <w:rPr>
+          <w:color w:val="FF0000"/>
+          <w:sz w:val="20"/>
+          <w:szCs w:val="20"/>
+        </w:rPr>
+      </w:pPr>
+    </w:p>
+    <w:p>
+      <w:pPr>
+        <w:rPr>
+          <w:color w:val="FF0000"/>
+          <w:sz w:val="20"/>
+          <w:szCs w:val="20"/>
+        </w:rPr>
+      </w:pPr>
+    </w:p>
+    <w:p>
+      <w:pPr>
+        <w:rPr>
+          <w:b/>
+          <w:color w:val="FF0000"/>
+          <w:sz w:val="20"/>
+          <w:szCs w:val="20"/>
+        </w:rPr>
+      </w:pPr>
+    </w:p>
+    <w:p>
+      <w:pPr>
+        <w:rPr>
+          <w:b/>
+          <w:color w:val="FF0000"/>
+          <w:sz w:val="20"/>
+          <w:szCs w:val="20"/>
+        </w:rPr>
+      </w:pPr>
+    </w:p>
+    <w:p>
+      <w:pPr>
+        <w:rPr>
+          <w:b/>
+          <w:color w:val="FF0000"/>
+          <w:sz w:val="20"/>
+          <w:szCs w:val="20"/>
+        </w:rPr>
+      </w:pPr>
+    </w:p>
+    <w:p>
+      <w:pPr>
+        <w:rPr>
+          <w:b/>
+          <w:color w:val="FF0000"/>
+          <w:sz w:val="20"/>
+          <w:szCs w:val="20"/>
+        </w:rPr>
+      </w:pPr>
+    </w:p>
+    <w:p>
+      <w:pPr>
+        <w:rPr>
+          <w:color w:val="FF0000"/>
+          <w:sz w:val="20"/>
+          <w:szCs w:val="20"/>
+        </w:rPr>
+      </w:pPr>
+    </w:p>
+    <w:p>
+      <w:pPr>
+        <w:rPr>
+          <w:color w:val="2E74B5" w:themeColor="accent1" w:themeShade="BF"/>
+        </w:rPr>
+      </w:pPr>
+      <w:r>
+        <w:rPr>
+          <w:b/>
+          <w:color w:val="2E74B5" w:themeColor="accent1" w:themeShade="BF"/>
+        </w:rPr>
+        <w:lastRenderedPageBreak/>
+        <w:t>Week 2</w:t>
+      </w:r>
+      <w:r>
+        <w:rPr>
+          <w:b/>
+          <w:color w:val="2E74B5" w:themeColor="accent1" w:themeShade="BF"/>
+        </w:rPr>
+        <w:t xml:space="preserve"> –</w:t>
+      </w:r>
+      <w:r>
+        <w:rPr>
+          <w:b/>
+          <w:color w:val="2E74B5" w:themeColor="accent1" w:themeShade="BF"/>
+        </w:rPr>
+        <w:t xml:space="preserve"> </w:t>
+      </w:r>
+      <w:r>
+        <w:rPr>
+          <w:b/>
+          <w:color w:val="2E74B5" w:themeColor="accent1" w:themeShade="BF"/>
+        </w:rPr>
+        <w:t>Protocol Layering, Application Layer, Web</w:t>
+      </w:r>
+    </w:p>
+    <w:p>
+      <w:pPr>
+        <w:rPr>
+          <w:b/>
+          <w:color w:val="2E74B5" w:themeColor="accent1" w:themeShade="BF"/>
+        </w:rPr>
+      </w:pPr>
+    </w:p>
+    <w:p>
+      <w:pPr>
+        <w:rPr>
+          <w:b/>
+          <w:color w:val="2E74B5" w:themeColor="accent1" w:themeShade="BF"/>
+          <w:sz w:val="20"/>
+          <w:szCs w:val="20"/>
+        </w:rPr>
+      </w:pPr>
+      <w:r>
+        <w:rPr>
+          <w:b/>
+          <w:color w:val="2E74B5" w:themeColor="accent1" w:themeShade="BF"/>
+          <w:sz w:val="20"/>
+          <w:szCs w:val="20"/>
+        </w:rPr>
+        <w:t>Caching</w:t>
+      </w:r>
+    </w:p>
+    <w:p>
+      <w:pPr>
+        <w:rPr>
+          <w:b/>
+          <w:color w:val="000000" w:themeColor="text1"/>
+          <w:sz w:val="20"/>
+          <w:szCs w:val="20"/>
+        </w:rPr>
+      </w:pPr>
+      <w:r>
+        <w:rPr>
+          <w:b/>
+          <w:color w:val="000000" w:themeColor="text1"/>
+          <w:sz w:val="20"/>
+          <w:szCs w:val="20"/>
+        </w:rPr>
+        <w:t>Access Link Utilisation</w:t>
+      </w:r>
+    </w:p>
+    <w:p>
+      <w:pPr>
+        <w:pStyle w:val="ListParagraph"/>
+        <w:numPr>
+          <w:ilvl w:val="0"/>
+          <w:numId w:val="7"/>
+        </w:numPr>
+        <w:rPr>
+          <w:b/>
+          <w:color w:val="FF0000"/>
+          <w:sz w:val="20"/>
+          <w:szCs w:val="20"/>
+        </w:rPr>
+      </w:pPr>
+      <w:r>
+        <w:rPr>
+          <w:b/>
+          <w:color w:val="FF0000"/>
+          <w:sz w:val="20"/>
+          <w:szCs w:val="20"/>
+        </w:rPr>
+        <w:t>Access Link Utilisation</w:t>
+      </w:r>
+      <w:r>
+        <w:rPr>
+          <w:b/>
+          <w:color w:val="FF0000"/>
+          <w:sz w:val="20"/>
+          <w:szCs w:val="20"/>
+        </w:rPr>
+        <w:t xml:space="preserve"> </w:t>
+      </w:r>
+      <w:r>
+        <w:rPr>
+          <w:b/>
+          <w:color w:val="FF0000"/>
+          <w:sz w:val="20"/>
+          <w:szCs w:val="20"/>
+        </w:rPr>
+        <w:t>= bits per second</w:t>
+      </w:r>
+      <w:r>
+        <w:rPr>
+          <w:b/>
+          <w:color w:val="FF0000"/>
+          <w:sz w:val="20"/>
+          <w:szCs w:val="20"/>
+        </w:rPr>
+        <w:t xml:space="preserve"> requested / access link rate</w:t>
+      </w:r>
+    </w:p>
+    <w:p>
+      <w:pPr>
+        <w:pStyle w:val="ListParagraph"/>
+        <w:numPr>
+          <w:ilvl w:val="0"/>
+          <w:numId w:val="5"/>
+        </w:numPr>
+        <w:rPr>
+          <w:color w:val="000000" w:themeColor="text1"/>
+          <w:sz w:val="20"/>
+          <w:szCs w:val="20"/>
+        </w:rPr>
+      </w:pPr>
+      <w:r>
+        <w:rPr>
+          <w:color w:val="000000" w:themeColor="text1"/>
+          <w:sz w:val="20"/>
+          <w:szCs w:val="20"/>
+        </w:rPr>
+        <w:t>When access link utilisation is high, queueing is high.</w:t>
+      </w:r>
+    </w:p>
+    <w:p>
+      <w:pPr>
+        <w:pStyle w:val="ListParagraph"/>
+        <w:numPr>
+          <w:ilvl w:val="0"/>
+          <w:numId w:val="5"/>
+        </w:numPr>
+        <w:rPr>
+          <w:color w:val="000000" w:themeColor="text1"/>
+          <w:sz w:val="20"/>
+          <w:szCs w:val="20"/>
+        </w:rPr>
+      </w:pPr>
+      <w:r>
+        <w:rPr>
+          <w:color w:val="000000" w:themeColor="text1"/>
+          <w:sz w:val="20"/>
+          <w:szCs w:val="20"/>
+        </w:rPr>
+        <w:t xml:space="preserve">With caching, if cache hit rate = 0.4 </w:t>
+      </w:r>
+      <w:r>
+        <w:rPr>
+          <w:color w:val="000000" w:themeColor="text1"/>
+          <w:sz w:val="20"/>
+          <w:szCs w:val="20"/>
+        </w:rPr>
+        <w:sym w:font="Wingdings" w:char="F0E0"/>
+      </w:r>
+      <w:r>
+        <w:rPr>
+          <w:color w:val="000000" w:themeColor="text1"/>
+          <w:sz w:val="20"/>
+          <w:szCs w:val="20"/>
+        </w:rPr>
+        <w:t xml:space="preserve"> access link utilisation = 0.6</w:t>
+      </w:r>
+    </w:p>
+    <w:p>
+      <w:pPr>
+        <w:rPr>
+          <w:b/>
+          <w:color w:val="000000" w:themeColor="text1"/>
+          <w:sz w:val="20"/>
+          <w:szCs w:val="20"/>
+        </w:rPr>
+      </w:pPr>
+      <w:r>
+        <w:rPr>
+          <w:b/>
+          <w:color w:val="000000" w:themeColor="text1"/>
+          <w:sz w:val="20"/>
+          <w:szCs w:val="20"/>
+        </w:rPr>
+        <w:t>Caching Solution</w:t>
+      </w:r>
+    </w:p>
+    <w:p>
+      <w:pPr>
+        <w:pStyle w:val="ListParagraph"/>
+        <w:numPr>
+          <w:ilvl w:val="0"/>
+          <w:numId w:val="4"/>
+        </w:numPr>
+        <w:rPr>
+          <w:b/>
+          <w:color w:val="FF0000"/>
+          <w:sz w:val="20"/>
+          <w:szCs w:val="20"/>
+        </w:rPr>
+      </w:pPr>
+      <w:r>
+        <w:rPr>
+          <w:b/>
+          <w:color w:val="FF0000"/>
+          <w:sz w:val="20"/>
+          <w:szCs w:val="20"/>
+        </w:rPr>
+        <w:t xml:space="preserve">Total delay </w:t>
+      </w:r>
+      <w:r>
+        <w:rPr>
+          <w:b/>
+          <w:color w:val="FF0000"/>
+          <w:sz w:val="20"/>
+          <w:szCs w:val="20"/>
+        </w:rPr>
+        <w:t>=</w:t>
+      </w:r>
+      <w:r>
+        <w:rPr>
+          <w:color w:val="FF0000"/>
+          <w:sz w:val="20"/>
+          <w:szCs w:val="20"/>
+        </w:rPr>
+        <w:t xml:space="preserve"> </w:t>
+      </w:r>
+      <w:r>
+        <w:rPr>
+          <w:b/>
+          <w:color w:val="FF0000"/>
+          <w:sz w:val="20"/>
+          <w:szCs w:val="20"/>
+        </w:rPr>
+        <w:t xml:space="preserve">(Cache Hit Rate * </w:t>
+      </w:r>
+      <w:r>
+        <w:rPr>
+          <w:b/>
+          <w:color w:val="FF0000"/>
+          <w:sz w:val="20"/>
+          <w:szCs w:val="20"/>
+        </w:rPr>
+        <w:t>delay at cache</w:t>
+      </w:r>
+      <w:r>
+        <w:rPr>
+          <w:b/>
+          <w:color w:val="FF0000"/>
+          <w:sz w:val="20"/>
+          <w:szCs w:val="20"/>
+        </w:rPr>
+        <w:t xml:space="preserve">) + (Access Link Utilisation * </w:t>
+      </w:r>
+      <w:r>
+        <w:rPr>
+          <w:b/>
+          <w:color w:val="FF0000"/>
+          <w:sz w:val="20"/>
+          <w:szCs w:val="20"/>
+        </w:rPr>
+        <w:t>d</w:t>
+      </w:r>
+      <w:r>
+        <w:rPr>
+          <w:b/>
+          <w:color w:val="FF0000"/>
+          <w:sz w:val="20"/>
+          <w:szCs w:val="20"/>
+        </w:rPr>
+        <w:t xml:space="preserve">elay </w:t>
+      </w:r>
+      <w:r>
+        <w:rPr>
+          <w:b/>
+          <w:color w:val="FF0000"/>
+          <w:sz w:val="20"/>
+          <w:szCs w:val="20"/>
+        </w:rPr>
+        <w:t>from sever)</w:t>
+      </w:r>
+    </w:p>
+    <w:p>
+      <w:pPr>
+        <w:rPr>
+          <w:b/>
+          <w:color w:val="000000" w:themeColor="text1"/>
+          <w:sz w:val="20"/>
+          <w:szCs w:val="20"/>
+        </w:rPr>
+      </w:pPr>
+      <w:r>
+        <w:rPr>
+          <w:b/>
+          <w:noProof/>
+          <w:color w:val="000000" w:themeColor="text1"/>
+          <w:sz w:val="20"/>
+          <w:szCs w:val="20"/>
+          <w:lang w:val="en-US"/>
+        </w:rPr>
+        <mc:AlternateContent>
+          <mc:Choice Requires="wps">
+            <w:drawing>
+              <wp:anchor distT="0" distB="0" distL="114300" distR="114300" simplePos="0" relativeHeight="251666432" behindDoc="0" locked="0" layoutInCell="1" allowOverlap="1" wp14:anchorId="06B218C4" wp14:editId="615DD399">
+                <wp:simplePos x="0" y="0"/>
+                <wp:positionH relativeFrom="column">
+                  <wp:posOffset>3707130</wp:posOffset>
+                </wp:positionH>
+                <wp:positionV relativeFrom="paragraph">
+                  <wp:posOffset>22860</wp:posOffset>
+                </wp:positionV>
+                <wp:extent cx="3201670" cy="2284095"/>
+                <wp:effectExtent l="0" t="0" r="0" b="1905"/>
+                <wp:wrapSquare wrapText="bothSides"/>
+                <wp:docPr id="16" name="Text Box 16"/>
+                <wp:cNvGraphicFramePr/>
+                <a:graphic xmlns:a="http://schemas.openxmlformats.org/drawingml/2006/main">
+                  <a:graphicData uri="http://schemas.microsoft.com/office/word/2010/wordprocessingShape">
+                    <wps:wsp>
+                      <wps:cNvSpPr txBox="1"/>
+                      <wps:spPr>
+                        <a:xfrm>
+                          <a:off x="0" y="0"/>
+                          <a:ext cx="3201670" cy="2284095"/>
+                        </a:xfrm>
+                        <a:prstGeom prst="rect">
+                          <a:avLst/>
+                        </a:prstGeom>
+                        <a:noFill/>
+                        <a:ln>
+                          <a:noFill/>
+                        </a:ln>
+                        <a:effectLst/>
+                      </wps:spPr>
+                      <wps:style>
+                        <a:lnRef idx="0">
+                          <a:schemeClr val="accent1"/>
+                        </a:lnRef>
+                        <a:fillRef idx="0">
+                          <a:schemeClr val="accent1"/>
+                        </a:fillRef>
+                        <a:effectRef idx="0">
+                          <a:schemeClr val="accent1"/>
+                        </a:effectRef>
+                        <a:fontRef idx="minor">
+                          <a:schemeClr val="dk1"/>
+                        </a:fontRef>
+                      </wps:style>
+                      <wps:txbx>
+                        <w:txbxContent>
+                          <w:p>
+                            <w:pPr>
+                              <w:rPr>
+                                <w:sz w:val="20"/>
+                                <w:szCs w:val="20"/>
+                              </w:rPr>
+                            </w:pPr>
+                            <w:r>
+                              <w:rPr>
+                                <w:sz w:val="20"/>
+                                <w:szCs w:val="20"/>
+                              </w:rPr>
+                              <w:t>15 requests per second</w:t>
+                            </w:r>
+                          </w:p>
+                          <w:p>
+                            <w:pPr>
+                              <w:rPr>
+                                <w:sz w:val="20"/>
+                                <w:szCs w:val="20"/>
+                              </w:rPr>
+                            </w:pPr>
+                            <w:r>
+                              <w:rPr>
+                                <w:sz w:val="20"/>
+                                <w:szCs w:val="20"/>
+                              </w:rPr>
+                              <w:t>100k (100 * 10</w:t>
+                            </w:r>
+                            <w:r>
+                              <w:rPr>
+                                <w:sz w:val="20"/>
+                                <w:szCs w:val="20"/>
+                                <w:vertAlign w:val="superscript"/>
+                              </w:rPr>
+                              <w:t>3</w:t>
+                            </w:r>
+                            <w:r>
+                              <w:rPr>
+                                <w:sz w:val="20"/>
+                                <w:szCs w:val="20"/>
+                              </w:rPr>
+                              <w:t>) bits per request</w:t>
+                            </w:r>
+                          </w:p>
+                          <w:p>
+                            <w:pPr>
+                              <w:rPr>
+                                <w:b/>
+                                <w:sz w:val="20"/>
+                                <w:szCs w:val="20"/>
+                              </w:rPr>
+                            </w:pPr>
+                            <w:r>
+                              <w:rPr>
+                                <w:b/>
+                                <w:sz w:val="20"/>
+                                <w:szCs w:val="20"/>
+                              </w:rPr>
+                              <w:t>A = 15 x 100 * 10</w:t>
+                            </w:r>
+                            <w:r>
+                              <w:rPr>
+                                <w:b/>
+                                <w:sz w:val="20"/>
+                                <w:szCs w:val="20"/>
+                                <w:vertAlign w:val="superscript"/>
+                              </w:rPr>
+                              <w:t>3</w:t>
+                            </w:r>
+                            <w:r>
+                              <w:rPr>
+                                <w:b/>
+                                <w:sz w:val="20"/>
+                                <w:szCs w:val="20"/>
+                              </w:rPr>
+                              <w:t xml:space="preserve"> bits</w:t>
+                            </w:r>
+                          </w:p>
+                          <w:p>
+                            <w:pPr>
+                              <w:rPr>
+                                <w:b/>
+                                <w:sz w:val="20"/>
+                                <w:szCs w:val="20"/>
+                              </w:rPr>
+                            </w:pPr>
+                          </w:p>
+                          <w:p>
+                            <w:pPr>
+                              <w:rPr>
+                                <w:rFonts w:ascii="Times New Roman" w:eastAsia="Times New Roman" w:hAnsi="Times New Roman" w:cs="Times New Roman"/>
+                                <w:sz w:val="20"/>
+                                <w:szCs w:val="20"/>
+                              </w:rPr>
+                            </w:pPr>
+                            <w:r>
+                              <w:rPr>
+                                <w:sz w:val="20"/>
+                                <w:szCs w:val="20"/>
+                              </w:rPr>
+                              <w:t>1.54 Mbps Link Speed</w:t>
+                            </w:r>
+                            <w:r>
+                              <w:rPr>
+                                <w:sz w:val="20"/>
+                                <w:szCs w:val="20"/>
+                              </w:rPr>
+                              <w:br/>
+                            </w:r>
+                            <w:r>
+                              <w:rPr>
+                                <w:b/>
+                                <w:sz w:val="20"/>
+                                <w:szCs w:val="20"/>
+                              </w:rPr>
+                              <w:t>B = 1.54 x 10</w:t>
+                            </w:r>
+                            <w:r>
+                              <w:rPr>
+                                <w:b/>
+                                <w:sz w:val="20"/>
+                                <w:szCs w:val="20"/>
+                                <w:vertAlign w:val="superscript"/>
+                              </w:rPr>
+                              <w:t>6</w:t>
+                            </w:r>
+                            <w:r>
+                              <w:rPr>
+                                <w:b/>
+                                <w:sz w:val="20"/>
+                                <w:szCs w:val="20"/>
+                              </w:rPr>
+                              <w:t xml:space="preserve"> bits</w:t>
+                            </w:r>
+                            <w:r>
+                              <w:rPr>
+                                <w:b/>
+                                <w:sz w:val="20"/>
+                                <w:szCs w:val="20"/>
+                              </w:rPr>
+                              <w:br/>
+                            </w:r>
+                            <w:r>
+                              <w:rPr>
+                                <w:rFonts w:ascii="Calibri" w:hAnsi="Calibri"/>
+                                <w:sz w:val="20"/>
+                                <w:szCs w:val="20"/>
+                              </w:rPr>
+                              <w:t>(</w:t>
+                            </w:r>
+                            <w:r>
+                              <w:rPr>
+                                <w:rFonts w:ascii="Calibri" w:eastAsia="Times New Roman" w:hAnsi="Calibri" w:cs="Times New Roman"/>
+                                <w:color w:val="222222"/>
+                                <w:sz w:val="20"/>
+                                <w:szCs w:val="20"/>
+                                <w:shd w:val="clear" w:color="auto" w:fill="FFFFFF"/>
+                              </w:rPr>
+                              <w:t>1 megabit = 10</w:t>
+                            </w:r>
+                            <w:r>
+                              <w:rPr>
+                                <w:rFonts w:ascii="Calibri" w:eastAsia="Times New Roman" w:hAnsi="Calibri" w:cs="Times New Roman"/>
+                                <w:color w:val="222222"/>
+                                <w:sz w:val="20"/>
+                                <w:szCs w:val="20"/>
+                                <w:shd w:val="clear" w:color="auto" w:fill="FFFFFF"/>
+                                <w:vertAlign w:val="superscript"/>
+                              </w:rPr>
+                              <w:t xml:space="preserve">6 </w:t>
+                            </w:r>
+                            <w:r>
+                              <w:rPr>
+                                <w:rFonts w:ascii="Calibri" w:eastAsia="Times New Roman" w:hAnsi="Calibri" w:cs="Times New Roman"/>
+                                <w:color w:val="222222"/>
+                                <w:sz w:val="20"/>
+                                <w:szCs w:val="20"/>
+                                <w:shd w:val="clear" w:color="auto" w:fill="FFFFFF"/>
+                              </w:rPr>
+                              <w:t>bits</w:t>
+                            </w:r>
+                            <w:r>
+                              <w:rPr>
+                                <w:rFonts w:ascii="Calibri" w:eastAsia="Times New Roman" w:hAnsi="Calibri" w:cs="Times New Roman"/>
+                                <w:sz w:val="20"/>
+                                <w:szCs w:val="20"/>
+                              </w:rPr>
+                              <w:t>)</w:t>
+                            </w:r>
+                          </w:p>
+                          <w:p>
+                            <w:pPr>
+                              <w:rPr>
+                                <w:sz w:val="20"/>
+                                <w:szCs w:val="20"/>
+                              </w:rPr>
+                            </w:pPr>
+                          </w:p>
+                          <w:p>
+                            <w:pPr>
+                              <w:rPr>
+                                <w:sz w:val="20"/>
+                                <w:szCs w:val="20"/>
+                              </w:rPr>
+                            </w:pPr>
+                            <w:r>
+                              <w:rPr>
+                                <w:sz w:val="20"/>
+                                <w:szCs w:val="20"/>
+                              </w:rPr>
+                              <w:t>A / B = 0.974</w:t>
+                            </w:r>
+                            <w:r>
+                              <w:rPr>
+                                <w:b/>
+                                <w:sz w:val="20"/>
+                                <w:szCs w:val="20"/>
+                              </w:rPr>
+                              <w:br/>
+                              <w:t>= 97% access link utilisation</w:t>
+                            </w:r>
+                            <w:r>
+                              <w:rPr>
+                                <w:b/>
+                                <w:sz w:val="20"/>
+                                <w:szCs w:val="20"/>
+                              </w:rPr>
+                              <w:t xml:space="preserve"> = ~2+ seconds</w:t>
+                            </w:r>
+                            <w:r>
+                              <w:rPr>
+                                <w:sz w:val="20"/>
+                                <w:szCs w:val="20"/>
+                              </w:rPr>
+                              <w:br/>
+                            </w:r>
+                          </w:p>
+                          <w:p>
+                            <w:pPr>
+                              <w:rPr>
+                                <w:sz w:val="20"/>
+                                <w:szCs w:val="20"/>
+                              </w:rPr>
+                            </w:pPr>
+                            <w:r>
+                              <w:rPr>
+                                <w:sz w:val="20"/>
+                                <w:szCs w:val="20"/>
+                              </w:rPr>
+                              <w:t>With Caching Solution</w:t>
+                            </w:r>
+                            <w:r>
+                              <w:rPr>
+                                <w:sz w:val="20"/>
+                                <w:szCs w:val="20"/>
+                              </w:rPr>
+                              <w:t xml:space="preserve"> of 0.4 hit rate: </w:t>
+                            </w:r>
+                            <w:r>
+                              <w:rPr>
+                                <w:sz w:val="20"/>
+                                <w:szCs w:val="20"/>
+                              </w:rPr>
+                              <w:t>Total delay is</w:t>
+                            </w:r>
+                            <w:r>
+                              <w:rPr>
+                                <w:sz w:val="20"/>
+                                <w:szCs w:val="20"/>
+                              </w:rPr>
+                              <w:br/>
+                            </w:r>
+                            <w:r>
+                              <w:rPr>
+                                <w:b/>
+                                <w:sz w:val="20"/>
+                                <w:szCs w:val="20"/>
+                              </w:rPr>
+                              <w:t xml:space="preserve">= (60% access link utilisation * 2 </w:t>
+                            </w:r>
+                            <w:proofErr w:type="spellStart"/>
+                            <w:r>
+                              <w:rPr>
+                                <w:b/>
+                                <w:sz w:val="20"/>
+                                <w:szCs w:val="20"/>
+                              </w:rPr>
+                              <w:t>secs</w:t>
+                            </w:r>
+                            <w:proofErr w:type="spellEnd"/>
+                            <w:r>
+                              <w:rPr>
+                                <w:b/>
+                                <w:sz w:val="20"/>
+                                <w:szCs w:val="20"/>
+                              </w:rPr>
+                              <w:t>) + (40%</w:t>
+                            </w:r>
+                            <w:r>
+                              <w:rPr>
+                                <w:b/>
+                                <w:sz w:val="20"/>
+                                <w:szCs w:val="20"/>
+                              </w:rPr>
+                              <w:t xml:space="preserve"> * ~</w:t>
+                            </w:r>
+                            <w:proofErr w:type="spellStart"/>
+                            <w:r>
+                              <w:rPr>
+                                <w:b/>
+                                <w:sz w:val="20"/>
+                                <w:szCs w:val="20"/>
+                              </w:rPr>
+                              <w:t>millisecs</w:t>
+                            </w:r>
+                            <w:proofErr w:type="spellEnd"/>
+                            <w:r>
+                              <w:rPr>
+                                <w:b/>
+                                <w:sz w:val="20"/>
+                                <w:szCs w:val="20"/>
+                              </w:rPr>
+                              <w:t>)</w:t>
+                            </w:r>
+                            <w:r>
+                              <w:rPr>
+                                <w:b/>
+                                <w:sz w:val="20"/>
+                                <w:szCs w:val="20"/>
+                              </w:rPr>
+                              <w:br/>
+                            </w:r>
+                            <w:r>
+                              <w:rPr>
+                                <w:b/>
+                                <w:sz w:val="20"/>
+                                <w:szCs w:val="20"/>
+                              </w:rPr>
+                              <w:t>=</w:t>
+                            </w:r>
+                            <w:r>
+                              <w:rPr>
+                                <w:sz w:val="20"/>
+                                <w:szCs w:val="20"/>
+                              </w:rPr>
+                              <w:t xml:space="preserve"> </w:t>
+                            </w:r>
+                            <w:r>
+                              <w:rPr>
+                                <w:b/>
+                                <w:sz w:val="20"/>
+                                <w:szCs w:val="20"/>
+                              </w:rPr>
+                              <w:t>~1.2 seconds</w:t>
+                            </w:r>
+                          </w:p>
+                        </w:txbxContent>
+                      </wps:txbx>
+                      <wps:bodyPr rot="0" spcFirstLastPara="0" vertOverflow="overflow" horzOverflow="overflow" vert="horz" wrap="square" lIns="91440" tIns="45720" rIns="91440" bIns="45720" numCol="1" spcCol="0" rtlCol="0" fromWordArt="0" anchor="t" anchorCtr="0" forceAA="0" compatLnSpc="1">
+                        <a:prstTxWarp prst="textNoShape">
+                          <a:avLst/>
+                        </a:prstTxWarp>
+                        <a:noAutofit/>
+                      </wps:bodyPr>
+                    </wps:wsp>
+                  </a:graphicData>
+                </a:graphic>
+                <wp14:sizeRelH relativeFrom="margin">
+                  <wp14:pctWidth>0</wp14:pctWidth>
+                </wp14:sizeRelH>
+                <wp14:sizeRelV relativeFrom="margin">
+                  <wp14:pctHeight>0</wp14:pctHeight>
+                </wp14:sizeRelV>
+              </wp:anchor>
+            </w:drawing>
+          </mc:Choice>
+          <mc:Fallback>
+            <w:pict>
+              <v:shape w14:anchorId="06B218C4" id="Text_x0020_Box_x0020_16" o:spid="_x0000_s1028" type="#_x0000_t202" style="position:absolute;margin-left:291.9pt;margin-top:1.8pt;width:252.1pt;height:179.85pt;z-index:251666432;visibility:visible;mso-wrap-style:square;mso-width-percent:0;mso-height-percent:0;mso-wrap-distance-left:9pt;mso-wrap-distance-top:0;mso-wrap-distance-right:9pt;mso-wrap-distance-bottom:0;mso-position-horizontal:absolute;mso-position-horizontal-relative:text;mso-position-vertical:absolute;mso-position-vertical-relative:text;mso-width-percent:0;mso-height-percent:0;mso-width-relative:margin;mso-height-relative:margin;v-text-anchor:top" o:gfxdata="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" filled="f" stroked="f">
+                <v:textbox>
+                  <w:txbxContent>
+                    <w:p>
+                      <w:pPr>
+                        <w:rPr>
+                          <w:sz w:val="20"/>
+                          <w:szCs w:val="20"/>
+                        </w:rPr>
+                      </w:pPr>
+                      <w:r>
+                        <w:rPr>
+                          <w:sz w:val="20"/>
+                          <w:szCs w:val="20"/>
+                        </w:rPr>
+                        <w:t>15 requests per second</w:t>
+                      </w:r>
+                    </w:p>
+                    <w:p>
+                      <w:pPr>
+                        <w:rPr>
+                          <w:sz w:val="20"/>
+                          <w:szCs w:val="20"/>
+                        </w:rPr>
+                      </w:pPr>
+                      <w:r>
+                        <w:rPr>
+                          <w:sz w:val="20"/>
+                          <w:szCs w:val="20"/>
+                        </w:rPr>
+                        <w:t>100k (100 * 10</w:t>
+                      </w:r>
+                      <w:r>
+                        <w:rPr>
+                          <w:sz w:val="20"/>
+                          <w:szCs w:val="20"/>
+                          <w:vertAlign w:val="superscript"/>
+                        </w:rPr>
+                        <w:t>3</w:t>
+                      </w:r>
+                      <w:r>
+                        <w:rPr>
+                          <w:sz w:val="20"/>
+                          <w:szCs w:val="20"/>
+                        </w:rPr>
+                        <w:t>) bits per request</w:t>
+                      </w:r>
+                    </w:p>
+                    <w:p>
+                      <w:pPr>
+                        <w:rPr>
+                          <w:b/>
+                          <w:sz w:val="20"/>
+                          <w:szCs w:val="20"/>
+                        </w:rPr>
+                      </w:pPr>
+                      <w:r>
+                        <w:rPr>
+                          <w:b/>
+                          <w:sz w:val="20"/>
+                          <w:szCs w:val="20"/>
+                        </w:rPr>
+                        <w:t>A = 15 x 100 * 10</w:t>
+                      </w:r>
+                      <w:r>
+                        <w:rPr>
+                          <w:b/>
+                          <w:sz w:val="20"/>
+                          <w:szCs w:val="20"/>
+                          <w:vertAlign w:val="superscript"/>
+                        </w:rPr>
+                        <w:t>3</w:t>
+                      </w:r>
+                      <w:r>
+                        <w:rPr>
+                          <w:b/>
+                          <w:sz w:val="20"/>
+                          <w:szCs w:val="20"/>
+                        </w:rPr>
+                        <w:t xml:space="preserve"> bits</w:t>
+                      </w:r>
+                    </w:p>
+                    <w:p>
+                      <w:pPr>
+                        <w:rPr>
+                          <w:b/>
+                          <w:sz w:val="20"/>
+                          <w:szCs w:val="20"/>
+                        </w:rPr>
+                      </w:pPr>
+                    </w:p>
+                    <w:p>
+                      <w:pPr>
+                        <w:rPr>
+                          <w:rFonts w:ascii="Times New Roman" w:eastAsia="Times New Roman" w:hAnsi="Times New Roman" w:cs="Times New Roman"/>
+                          <w:sz w:val="20"/>
+                          <w:szCs w:val="20"/>
+                        </w:rPr>
+                      </w:pPr>
+                      <w:r>
+                        <w:rPr>
+                          <w:sz w:val="20"/>
+                          <w:szCs w:val="20"/>
+                        </w:rPr>
+                        <w:t>1.54 Mbps Link Speed</w:t>
+                      </w:r>
+                      <w:r>
+                        <w:rPr>
+                          <w:sz w:val="20"/>
+                          <w:szCs w:val="20"/>
+                        </w:rPr>
+                        <w:br/>
+                      </w:r>
+                      <w:r>
+                        <w:rPr>
+                          <w:b/>
+                          <w:sz w:val="20"/>
+                          <w:szCs w:val="20"/>
+                        </w:rPr>
+                        <w:t>B = 1.54 x 10</w:t>
+                      </w:r>
+                      <w:r>
+                        <w:rPr>
+                          <w:b/>
+                          <w:sz w:val="20"/>
+                          <w:szCs w:val="20"/>
+                          <w:vertAlign w:val="superscript"/>
+                        </w:rPr>
+                        <w:t>6</w:t>
+                      </w:r>
+                      <w:r>
+                        <w:rPr>
+                          <w:b/>
+                          <w:sz w:val="20"/>
+                          <w:szCs w:val="20"/>
+                        </w:rPr>
+                        <w:t xml:space="preserve"> bits</w:t>
+                      </w:r>
+                      <w:r>
+                        <w:rPr>
+                          <w:b/>
+                          <w:sz w:val="20"/>
+                          <w:szCs w:val="20"/>
+                        </w:rPr>
+                        <w:br/>
+                      </w:r>
+                      <w:r>
+                        <w:rPr>
+                          <w:rFonts w:ascii="Calibri" w:hAnsi="Calibri"/>
+                          <w:sz w:val="20"/>
+                          <w:szCs w:val="20"/>
+                        </w:rPr>
+                        <w:t>(</w:t>
+                      </w:r>
+                      <w:r>
+                        <w:rPr>
+                          <w:rFonts w:ascii="Calibri" w:eastAsia="Times New Roman" w:hAnsi="Calibri" w:cs="Times New Roman"/>
+                          <w:color w:val="222222"/>
+                          <w:sz w:val="20"/>
+                          <w:szCs w:val="20"/>
+                          <w:shd w:val="clear" w:color="auto" w:fill="FFFFFF"/>
+                        </w:rPr>
+                        <w:t>1 megabit = 10</w:t>
+                      </w:r>
+                      <w:r>
+                        <w:rPr>
+                          <w:rFonts w:ascii="Calibri" w:eastAsia="Times New Roman" w:hAnsi="Calibri" w:cs="Times New Roman"/>
+                          <w:color w:val="222222"/>
+                          <w:sz w:val="20"/>
+                          <w:szCs w:val="20"/>
+                          <w:shd w:val="clear" w:color="auto" w:fill="FFFFFF"/>
+                          <w:vertAlign w:val="superscript"/>
+                        </w:rPr>
+                        <w:t xml:space="preserve">6 </w:t>
+                      </w:r>
+                      <w:r>
+                        <w:rPr>
+                          <w:rFonts w:ascii="Calibri" w:eastAsia="Times New Roman" w:hAnsi="Calibri" w:cs="Times New Roman"/>
+                          <w:color w:val="222222"/>
+                          <w:sz w:val="20"/>
+                          <w:szCs w:val="20"/>
+                          <w:shd w:val="clear" w:color="auto" w:fill="FFFFFF"/>
+                        </w:rPr>
+                        <w:t>bits</w:t>
+                      </w:r>
+                      <w:r>
+                        <w:rPr>
+                          <w:rFonts w:ascii="Calibri" w:eastAsia="Times New Roman" w:hAnsi="Calibri" w:cs="Times New Roman"/>
+                          <w:sz w:val="20"/>
+                          <w:szCs w:val="20"/>
+                        </w:rPr>
+                        <w:t>)</w:t>
+                      </w:r>
+                    </w:p>
+                    <w:p>
+                      <w:pPr>
+                        <w:rPr>
+                          <w:sz w:val="20"/>
+                          <w:szCs w:val="20"/>
+                        </w:rPr>
+                      </w:pPr>
+                    </w:p>
+                    <w:p>
+                      <w:pPr>
+                        <w:rPr>
+                          <w:sz w:val="20"/>
+                          <w:szCs w:val="20"/>
+                        </w:rPr>
+                      </w:pPr>
+                      <w:r>
+                        <w:rPr>
+                          <w:sz w:val="20"/>
+                          <w:szCs w:val="20"/>
+                        </w:rPr>
+                        <w:t>A / B = 0.974</w:t>
+                      </w:r>
+                      <w:r>
+                        <w:rPr>
+                          <w:b/>
+                          <w:sz w:val="20"/>
+                          <w:szCs w:val="20"/>
+                        </w:rPr>
+                        <w:br/>
+                        <w:t>= 97% access link utilisation</w:t>
+                      </w:r>
+                      <w:r>
+                        <w:rPr>
+                          <w:b/>
+                          <w:sz w:val="20"/>
+                          <w:szCs w:val="20"/>
+                        </w:rPr>
+                        <w:t xml:space="preserve"> = ~2+ seconds</w:t>
+                      </w:r>
+                      <w:r>
+                        <w:rPr>
+                          <w:sz w:val="20"/>
+                          <w:szCs w:val="20"/>
+                        </w:rPr>
+                        <w:br/>
+                      </w:r>
+                    </w:p>
+                    <w:p>
+                      <w:pPr>
+                        <w:rPr>
+                          <w:sz w:val="20"/>
+                          <w:szCs w:val="20"/>
+                        </w:rPr>
+                      </w:pPr>
+                      <w:r>
+                        <w:rPr>
+                          <w:sz w:val="20"/>
+                          <w:szCs w:val="20"/>
+                        </w:rPr>
+                        <w:t>With Caching Solution</w:t>
+                      </w:r>
+                      <w:r>
+                        <w:rPr>
+                          <w:sz w:val="20"/>
+                          <w:szCs w:val="20"/>
+                        </w:rPr>
+                        <w:t xml:space="preserve"> of 0.4 hit rate: </w:t>
+                      </w:r>
+                      <w:r>
+                        <w:rPr>
+                          <w:sz w:val="20"/>
+                          <w:szCs w:val="20"/>
+                        </w:rPr>
+                        <w:t>Total delay is</w:t>
+                      </w:r>
+                      <w:r>
+                        <w:rPr>
+                          <w:sz w:val="20"/>
+                          <w:szCs w:val="20"/>
+                        </w:rPr>
+                        <w:br/>
+                      </w:r>
+                      <w:r>
+                        <w:rPr>
+                          <w:b/>
+                          <w:sz w:val="20"/>
+                          <w:szCs w:val="20"/>
+                        </w:rPr>
+                        <w:t xml:space="preserve">= (60% access link utilisation * 2 </w:t>
+                      </w:r>
+                      <w:proofErr w:type="spellStart"/>
+                      <w:r>
+                        <w:rPr>
+                          <w:b/>
+                          <w:sz w:val="20"/>
+                          <w:szCs w:val="20"/>
+                        </w:rPr>
+                        <w:t>secs</w:t>
+                      </w:r>
+                      <w:proofErr w:type="spellEnd"/>
+                      <w:r>
+                        <w:rPr>
+                          <w:b/>
+                          <w:sz w:val="20"/>
+                          <w:szCs w:val="20"/>
+                        </w:rPr>
+                        <w:t>) + (40%</w:t>
+                      </w:r>
+                      <w:r>
+                        <w:rPr>
+                          <w:b/>
+                          <w:sz w:val="20"/>
+                          <w:szCs w:val="20"/>
+                        </w:rPr>
+                        <w:t xml:space="preserve"> * ~</w:t>
+                      </w:r>
+                      <w:proofErr w:type="spellStart"/>
+                      <w:r>
+                        <w:rPr>
+                          <w:b/>
+                          <w:sz w:val="20"/>
+                          <w:szCs w:val="20"/>
+                        </w:rPr>
+                        <w:t>millisecs</w:t>
+                      </w:r>
+                      <w:proofErr w:type="spellEnd"/>
+                      <w:r>
+                        <w:rPr>
+                          <w:b/>
+                          <w:sz w:val="20"/>
+                          <w:szCs w:val="20"/>
+                        </w:rPr>
+                        <w:t>)</w:t>
+                      </w:r>
+                      <w:r>
+                        <w:rPr>
+                          <w:b/>
+                          <w:sz w:val="20"/>
+                          <w:szCs w:val="20"/>
+                        </w:rPr>
+                        <w:br/>
+                      </w:r>
+                      <w:r>
+                        <w:rPr>
+                          <w:b/>
+                          <w:sz w:val="20"/>
+                          <w:szCs w:val="20"/>
+                        </w:rPr>
+                        <w:t>=</w:t>
+                      </w:r>
+                      <w:r>
+                        <w:rPr>
+                          <w:sz w:val="20"/>
+                          <w:szCs w:val="20"/>
+                        </w:rPr>
+                        <w:t xml:space="preserve"> </w:t>
+                      </w:r>
+                      <w:r>
+                        <w:rPr>
+                          <w:b/>
+                          <w:sz w:val="20"/>
+                          <w:szCs w:val="20"/>
+                        </w:rPr>
+                        <w:t>~1.2 seconds</w:t>
+                      </w:r>
+                    </w:p>
+                  </w:txbxContent>
+                </v:textbox>
+                <w10:wrap type="square"/>
+              </v:shape>
+            </w:pict>
+          </mc:Fallback>
+        </mc:AlternateContent>
+      </w:r>
+      <w:r>
+        <w:rPr>
+          <w:b/>
+          <w:color w:val="000000" w:themeColor="text1"/>
+          <w:sz w:val="20"/>
+          <w:szCs w:val="20"/>
+        </w:rPr>
+        <w:t>Caching Example</w:t>
+      </w:r>
+    </w:p>
+    <w:p>
+      <w:pPr>
+        <w:rPr>
+          <w:color w:val="000000" w:themeColor="text1"/>
+          <w:sz w:val="20"/>
+          <w:szCs w:val="20"/>
+        </w:rPr>
+      </w:pPr>
+      <w:r>
+        <w:rPr>
+          <w:noProof/>
+          <w:color w:val="000000" w:themeColor="text1"/>
+          <w:sz w:val="20"/>
+          <w:szCs w:val="20"/>
+          <w:lang w:val="en-US"/>
+        </w:rPr>
+        <w:drawing>
+          <wp:inline distT="0" distB="0" distL="0" distR="0" wp14:anchorId="5C1E7899" wp14:editId="18057A8C">
+            <wp:extent cx="3421805" cy="2207491"/>
+            <wp:effectExtent l="0" t="0" r="7620" b="2540"/>
+            <wp:docPr id="15" name="Picture 15"/>
+            <wp:cNvGraphicFramePr>
+              <a:graphicFrameLocks xmlns:a="http://schemas.openxmlformats.org/drawingml/2006/main" noChangeAspect="1"/>
+            </wp:cNvGraphicFramePr>
+            <a:graphic xmlns:a="http://schemas.openxmlformats.org/drawingml/2006/main">
+              <a:graphicData uri="http://schemas.openxmlformats.org/drawingml/2006/picture">
+                <pic:pic xmlns:pic="http://schemas.openxmlformats.org/drawingml/2006/picture">
+                  <pic:nvPicPr>
+                    <pic:cNvPr id="15" name="Screen Shot 2017-08-15 at 11.35.40 AM.png"/>
+                    <pic:cNvPicPr/>
+                  </pic:nvPicPr>
+                  <pic:blipFill>
+                    <a:blip r:embed="rId9" cstate="print">
+                      <a:extLst>
+                        <a:ext uri="{28A0092B-C50C-407E-A947-70E740481C1C}">
+                          <a14:useLocalDpi xmlns:a14="http://schemas.microsoft.com/office/drawing/2010/main" val="0"/>
+                        </a:ext>
+                      </a:extLst>
+                    </a:blip>
+                    <a:stretch>
+                      <a:fillRect/>
+                    </a:stretch>
+                  </pic:blipFill>
+                  <pic:spPr>
+                    <a:xfrm>
+                      <a:off x="0" y="0"/>
+                      <a:ext cx="3436340" cy="2216868"/>
+                    </a:xfrm>
+                    <a:prstGeom prst="rect">
+                      <a:avLst/>
+                    </a:prstGeom>
+                  </pic:spPr>
+                </pic:pic>
+              </a:graphicData>
+            </a:graphic>
+          </wp:inline>
+        </w:drawing>
+      </w:r>
+    </w:p>
+    <w:p>
+      <w:pPr>
+        <w:rPr>
+          <w:color w:val="000000" w:themeColor="text1"/>
+          <w:sz w:val="20"/>
+          <w:szCs w:val="20"/>
+        </w:rPr>
+      </w:pPr>
+    </w:p>
+    <w:p>
+      <w:pPr>
+        <w:rPr>
+          <w:color w:val="000000" w:themeColor="text1"/>
+          <w:sz w:val="20"/>
+          <w:szCs w:val="20"/>
+        </w:rPr>
+      </w:pPr>
+    </w:p>
+    <w:p>
+      <w:pPr>
+        <w:rPr>
+          <w:color w:val="000000" w:themeColor="text1"/>
+          <w:sz w:val="20"/>
+          <w:szCs w:val="20"/>
+        </w:rPr>
+      </w:pPr>
+    </w:p>
+    <w:p>
+      <w:pPr>
+        <w:rPr>
+          <w:color w:val="000000" w:themeColor="text1"/>
+          <w:sz w:val="20"/>
+          <w:szCs w:val="20"/>
+        </w:rPr>
+      </w:pPr>
+    </w:p>
+    <w:p>
+      <w:pPr>
+        <w:rPr>
+          <w:color w:val="000000" w:themeColor="text1"/>
+          <w:sz w:val="20"/>
+          <w:szCs w:val="20"/>
+        </w:rPr>
+      </w:pPr>
+    </w:p>
+    <w:p>
+      <w:pPr>
+        <w:rPr>
+          <w:color w:val="000000" w:themeColor="text1"/>
+          <w:sz w:val="20"/>
+          <w:szCs w:val="20"/>
+        </w:rPr>
+      </w:pPr>
+    </w:p>
+    <w:p>
+      <w:pPr>
+        <w:rPr>
+          <w:color w:val="000000" w:themeColor="text1"/>
+          <w:sz w:val="20"/>
+          <w:szCs w:val="20"/>
+        </w:rPr>
+      </w:pPr>
+    </w:p>
+    <w:p>
+      <w:pPr>
+        <w:rPr>
+          <w:color w:val="000000" w:themeColor="text1"/>
+          <w:sz w:val="20"/>
+          <w:szCs w:val="20"/>
+        </w:rPr>
+      </w:pPr>
+    </w:p>
+    <w:p>
+      <w:pPr>
+        <w:rPr>
+          <w:b/>
+          <w:color w:val="2E74B5" w:themeColor="accent1" w:themeShade="BF"/>
+        </w:rPr>
+      </w:pPr>
+    </w:p>
+    <w:p>
+      <w:pPr>
+        <w:rPr>
+          <w:b/>
+          <w:color w:val="2E74B5" w:themeColor="accent1" w:themeShade="BF"/>
+        </w:rPr>
+      </w:pPr>
+    </w:p>
+    <w:p>
+      <w:pPr>
+        <w:rPr>
+          <w:b/>
+          <w:color w:val="2E74B5" w:themeColor="accent1" w:themeShade="BF"/>
+        </w:rPr>
+      </w:pPr>
+      <w:r>
+        <w:rPr>
+          <w:b/>
+          <w:color w:val="2E74B5" w:themeColor="accent1" w:themeShade="BF"/>
+        </w:rPr>
+        <w:t>Week 4</w:t>
+      </w:r>
+      <w:r>
+        <w:rPr>
+          <w:b/>
+          <w:color w:val="2E74B5" w:themeColor="accent1" w:themeShade="BF"/>
+        </w:rPr>
+        <w:t xml:space="preserve"> – </w:t>
+      </w:r>
+      <w:r>
+        <w:rPr>
+          <w:b/>
+          <w:color w:val="2E74B5" w:themeColor="accent1" w:themeShade="BF"/>
+        </w:rPr>
+        <w:t xml:space="preserve">P2P </w:t>
+      </w:r>
+      <w:r>
+        <w:rPr>
+          <w:b/>
+          <w:color w:val="2E74B5" w:themeColor="accent1" w:themeShade="BF"/>
+        </w:rPr>
+        <w:t xml:space="preserve">Networks </w:t>
+      </w:r>
+      <w:r>
+        <w:rPr>
+          <w:b/>
+          <w:color w:val="2E74B5" w:themeColor="accent1" w:themeShade="BF"/>
+        </w:rPr>
+        <w:t>and Transport Layer</w:t>
+      </w:r>
+    </w:p>
+    <w:p>
+      <w:pPr>
+        <w:rPr>
+          <w:b/>
+          <w:color w:val="000000" w:themeColor="text1"/>
+          <w:sz w:val="20"/>
+          <w:szCs w:val="20"/>
+        </w:rPr>
+      </w:pPr>
+      <w:r>
+        <w:rPr>
+          <w:noProof/>
+          <w:sz w:val="20"/>
+          <w:szCs w:val="20"/>
+          <w:lang w:val="en-US"/>
+        </w:rPr>
+        <w:drawing>
+          <wp:anchor distT="0" distB="0" distL="114300" distR="114300" simplePos="0" relativeHeight="251664384" behindDoc="1" locked="0" layoutInCell="1" allowOverlap="1" wp14:anchorId="68419E7B" wp14:editId="1DB15246">
+            <wp:simplePos x="0" y="0"/>
+            <wp:positionH relativeFrom="column">
+              <wp:posOffset>3141980</wp:posOffset>
+            </wp:positionH>
+            <wp:positionV relativeFrom="paragraph">
+              <wp:posOffset>126711</wp:posOffset>
+            </wp:positionV>
+            <wp:extent cx="3309620" cy="782320"/>
+            <wp:effectExtent l="0" t="0" r="0" b="5080"/>
+            <wp:wrapNone/>
+            <wp:docPr id="3" name="Picture 3"/>
+            <wp:cNvGraphicFramePr>
+              <a:graphicFrameLocks xmlns:a="http://schemas.openxmlformats.org/drawingml/2006/main" noChangeAspect="1"/>
+            </wp:cNvGraphicFramePr>
+            <a:graphic xmlns:a="http://schemas.openxmlformats.org/drawingml/2006/main">
+              <a:graphicData uri="http://schemas.openxmlformats.org/drawingml/2006/picture">
+                <pic:pic xmlns:pic="http://schemas.openxmlformats.org/drawingml/2006/picture">
+                  <pic:nvPicPr>
+                    <pic:cNvPr id="2" name="Screen Shot 2017-08-23 at 1.21.06 AM.png"/>
+                    <pic:cNvPicPr/>
+                  </pic:nvPicPr>
+                  <pic:blipFill>
+                    <a:blip r:embed="rId10">
+                      <a:extLst>
+                        <a:ext uri="{28A0092B-C50C-407E-A947-70E740481C1C}">
+                          <a14:useLocalDpi xmlns:a14="http://schemas.microsoft.com/office/drawing/2010/main" val="0"/>
+                        </a:ext>
+                      </a:extLst>
+                    </a:blip>
+                    <a:stretch>
+                      <a:fillRect/>
+                    </a:stretch>
+                  </pic:blipFill>
+                  <pic:spPr>
+                    <a:xfrm>
+                      <a:off x="0" y="0"/>
+                      <a:ext cx="3309620" cy="782320"/>
+                    </a:xfrm>
+                    <a:prstGeom prst="rect">
+                      <a:avLst/>
+                    </a:prstGeom>
+                  </pic:spPr>
+                </pic:pic>
+              </a:graphicData>
+            </a:graphic>
+            <wp14:sizeRelH relativeFrom="page">
+              <wp14:pctWidth>0</wp14:pctWidth>
+            </wp14:sizeRelH>
+            <wp14:sizeRelV relativeFrom="page">
+              <wp14:pctHeight>0</wp14:pctHeight>
+            </wp14:sizeRelV>
+          </wp:anchor>
+        </w:drawing>
+      </w:r>
+      <w:r>
+        <w:rPr>
+          <w:noProof/>
+          <w:sz w:val="20"/>
+          <w:szCs w:val="20"/>
+          <w:lang w:val="en-US"/>
+        </w:rPr>
+        <w:drawing>
+          <wp:anchor distT="0" distB="0" distL="114300" distR="114300" simplePos="0" relativeHeight="251663360" behindDoc="1" locked="0" layoutInCell="1" allowOverlap="1" wp14:anchorId="07CB4FF2" wp14:editId="651DC64A">
+            <wp:simplePos x="0" y="0"/>
+            <wp:positionH relativeFrom="column">
+              <wp:posOffset>0</wp:posOffset>
+            </wp:positionH>
+            <wp:positionV relativeFrom="paragraph">
+              <wp:posOffset>153670</wp:posOffset>
+            </wp:positionV>
+            <wp:extent cx="2794635" cy="726177"/>
+            <wp:effectExtent l="0" t="0" r="0" b="10795"/>
+            <wp:wrapNone/>
+            <wp:docPr id="2" name="Picture 2"/>
+            <wp:cNvGraphicFramePr>
+              <a:graphicFrameLocks xmlns:a="http://schemas.openxmlformats.org/drawingml/2006/main" noChangeAspect="1"/>
+            </wp:cNvGraphicFramePr>
+            <a:graphic xmlns:a="http://schemas.openxmlformats.org/drawingml/2006/main">
+              <a:graphicData uri="http://schemas.openxmlformats.org/drawingml/2006/picture">
+                <pic:pic xmlns:pic="http://schemas.openxmlformats.org/drawingml/2006/picture">
+                  <pic:nvPicPr>
+                    <pic:cNvPr id="1" name="Screen Shot 2017-08-23 at 1.16.24 AM.png"/>
+                    <pic:cNvPicPr/>
+                  </pic:nvPicPr>
+                  <pic:blipFill>
+                    <a:blip r:embed="rId11">
+                      <a:extLst>
+                        <a:ext uri="{28A0092B-C50C-407E-A947-70E740481C1C}">
+                          <a14:useLocalDpi xmlns:a14="http://schemas.microsoft.com/office/drawing/2010/main" val="0"/>
+                        </a:ext>
+                      </a:extLst>
+                    </a:blip>
+                    <a:stretch>
+                      <a:fillRect/>
+                    </a:stretch>
+                  </pic:blipFill>
+                  <pic:spPr>
+                    <a:xfrm>
+                      <a:off x="0" y="0"/>
+                      <a:ext cx="2807133" cy="729425"/>
+                    </a:xfrm>
+                    <a:prstGeom prst="rect">
+                      <a:avLst/>
+                    </a:prstGeom>
+                  </pic:spPr>
+                </pic:pic>
+              </a:graphicData>
+            </a:graphic>
+            <wp14:sizeRelH relativeFrom="page">
+              <wp14:pctWidth>0</wp14:pctWidth>
+            </wp14:sizeRelH>
+            <wp14:sizeRelV relativeFrom="page">
+              <wp14:pctHeight>0</wp14:pctHeight>
+            </wp14:sizeRelV>
+          </wp:anchor>
+        </w:drawing>
+      </w:r>
+      <w:r>
+        <w:rPr>
+          <w:b/>
+          <w:color w:val="000000" w:themeColor="text1"/>
+          <w:sz w:val="20"/>
+          <w:szCs w:val="20"/>
+        </w:rPr>
+        <w:t>Client-Server Model</w:t>
+      </w:r>
+      <w:r>
+        <w:rPr>
+          <w:b/>
+          <w:color w:val="000000" w:themeColor="text1"/>
+          <w:sz w:val="20"/>
+          <w:szCs w:val="20"/>
+        </w:rPr>
+        <w:tab/>
+      </w:r>
+      <w:r>
+        <w:rPr>
+          <w:b/>
+          <w:color w:val="000000" w:themeColor="text1"/>
+          <w:sz w:val="20"/>
+          <w:szCs w:val="20"/>
+        </w:rPr>
+        <w:tab/>
+      </w:r>
+      <w:r>
+        <w:rPr>
+          <w:b/>
+          <w:color w:val="000000" w:themeColor="text1"/>
+          <w:sz w:val="20"/>
+          <w:szCs w:val="20"/>
+        </w:rPr>
+        <w:tab/>
+      </w:r>
+      <w:r>
+        <w:rPr>
+          <w:b/>
+          <w:color w:val="000000" w:themeColor="text1"/>
+          <w:sz w:val="20"/>
+          <w:szCs w:val="20"/>
+        </w:rPr>
+        <w:tab/>
+      </w:r>
+      <w:r>
+        <w:rPr>
+          <w:b/>
+          <w:color w:val="000000" w:themeColor="text1"/>
+          <w:sz w:val="20"/>
+          <w:szCs w:val="20"/>
+        </w:rPr>
+        <w:tab/>
+        <w:t>P2P Model</w:t>
+      </w:r>
+      <w:r>
+        <w:rPr>
+          <w:b/>
+          <w:color w:val="000000" w:themeColor="text1"/>
+          <w:sz w:val="20"/>
+          <w:szCs w:val="20"/>
+        </w:rPr>
+        <w:tab/>
+      </w:r>
+      <w:r>
+        <w:rPr>
+          <w:b/>
+          <w:color w:val="000000" w:themeColor="text1"/>
+          <w:sz w:val="20"/>
+          <w:szCs w:val="20"/>
+        </w:rPr>
+        <w:tab/>
+      </w:r>
+      <w:r>
+        <w:rPr>
+          <w:b/>
+          <w:color w:val="000000" w:themeColor="text1"/>
+          <w:sz w:val="20"/>
+          <w:szCs w:val="20"/>
+        </w:rPr>
+        <w:tab/>
+      </w:r>
+      <w:r>
+        <w:rPr>
+          <w:b/>
+          <w:color w:val="000000" w:themeColor="text1"/>
+          <w:sz w:val="20"/>
+          <w:szCs w:val="20"/>
+        </w:rPr>
+        <w:tab/>
+      </w:r>
+      <w:r>
+        <w:rPr>
+          <w:b/>
+          <w:color w:val="000000" w:themeColor="text1"/>
+          <w:sz w:val="20"/>
+          <w:szCs w:val="20"/>
+        </w:rPr>
+        <w:tab/>
+      </w:r>
+    </w:p>
+    <w:p>
+      <w:pPr>
+        <w:rPr>
+          <w:color w:val="000000" w:themeColor="text1"/>
+          <w:sz w:val="20"/>
+          <w:szCs w:val="20"/>
+        </w:rPr>
+      </w:pPr>
+    </w:p>
+    <w:p>
+      <w:pPr>
+        <w:rPr>
+          <w:sz w:val="20"/>
+          <w:szCs w:val="20"/>
+        </w:rPr>
+      </w:pPr>
+    </w:p>
+    <w:p>
+      <w:pPr>
+        <w:rPr>
+          <w:sz w:val="20"/>
+          <w:szCs w:val="20"/>
+        </w:rPr>
+      </w:pPr>
+    </w:p>
+    <w:p>
+      <w:pPr>
+        <w:rPr>
+          <w:sz w:val="20"/>
+          <w:szCs w:val="20"/>
+        </w:rPr>
+      </w:pPr>
+    </w:p>
+    <w:p>
+      <w:pPr>
+        <w:rPr>
+          <w:sz w:val="20"/>
+          <w:szCs w:val="20"/>
+        </w:rPr>
+      </w:pPr>
+    </w:p>
+    <w:p>
+      <w:pPr>
+        <w:rPr>
+          <w:sz w:val="20"/>
+          <w:szCs w:val="20"/>
+        </w:rPr>
+      </w:pPr>
+      <w:r>
+        <w:rPr>
+          <w:sz w:val="20"/>
+          <w:szCs w:val="20"/>
+        </w:rPr>
+        <w:t xml:space="preserve">Performance of C-S vs. P2P: </w:t>
+      </w:r>
+      <w:r>
+        <w:rPr>
+          <w:sz w:val="20"/>
+          <w:szCs w:val="20"/>
+        </w:rPr>
+        <w:t>How much time does it take to distribute a file to N peers?</w:t>
+      </w:r>
+    </w:p>
+    <w:p>
+      <w:pPr>
+        <w:rPr>
+          <w:sz w:val="20"/>
+          <w:szCs w:val="20"/>
+        </w:rPr>
+      </w:pPr>
+      <w:r>
+        <w:rPr>
+          <w:b/>
+          <w:color w:val="FF0000"/>
+        </w:rPr>
+        <w:t>N</w:t>
+      </w:r>
+      <w:r>
+        <w:rPr>
+          <w:b/>
+          <w:sz w:val="20"/>
+          <w:szCs w:val="20"/>
+        </w:rPr>
+        <w:t xml:space="preserve"> = # peers | </w:t>
+      </w:r>
+      <w:r>
+        <w:rPr>
+          <w:b/>
+          <w:color w:val="FF0000"/>
+        </w:rPr>
+        <w:t>F</w:t>
+      </w:r>
+      <w:r>
+        <w:rPr>
+          <w:b/>
+          <w:sz w:val="20"/>
+          <w:szCs w:val="20"/>
+        </w:rPr>
+        <w:t xml:space="preserve"> = file size | </w:t>
+      </w:r>
+      <w:r>
+        <w:rPr>
+          <w:b/>
+          <w:color w:val="FF0000"/>
+        </w:rPr>
+        <w:t>u</w:t>
+      </w:r>
+      <w:r>
+        <w:rPr>
+          <w:b/>
+          <w:color w:val="FF0000"/>
+          <w:vertAlign w:val="subscript"/>
+        </w:rPr>
+        <w:t>s</w:t>
+      </w:r>
+      <w:r>
+        <w:rPr>
+          <w:b/>
+          <w:sz w:val="20"/>
+          <w:szCs w:val="20"/>
+        </w:rPr>
+        <w:t xml:space="preserve"> = server upload capacity | </w:t>
+      </w:r>
+      <w:proofErr w:type="spellStart"/>
+      <w:r>
+        <w:rPr>
+          <w:b/>
+          <w:color w:val="FF0000"/>
+        </w:rPr>
+        <w:t>u</w:t>
+      </w:r>
+      <w:r>
+        <w:rPr>
+          <w:b/>
+          <w:color w:val="FF0000"/>
+          <w:vertAlign w:val="subscript"/>
+        </w:rPr>
+        <w:t>i</w:t>
+      </w:r>
+      <w:proofErr w:type="spellEnd"/>
+      <w:r>
+        <w:rPr>
+          <w:b/>
+          <w:sz w:val="20"/>
+          <w:szCs w:val="20"/>
+        </w:rPr>
+        <w:t xml:space="preserve"> = peer upload capacity</w:t>
+      </w:r>
+      <w:r>
+        <w:rPr>
+          <w:b/>
+          <w:sz w:val="20"/>
+          <w:szCs w:val="20"/>
+        </w:rPr>
+        <w:t xml:space="preserve"> | </w:t>
+      </w:r>
+      <w:r>
+        <w:rPr>
+          <w:b/>
+          <w:color w:val="FF0000"/>
+        </w:rPr>
+        <w:t>d</w:t>
+      </w:r>
+      <w:r>
+        <w:rPr>
+          <w:b/>
+          <w:color w:val="FF0000"/>
+          <w:vertAlign w:val="subscript"/>
+        </w:rPr>
+        <w:t>i</w:t>
+      </w:r>
+      <w:r>
+        <w:rPr>
+          <w:b/>
+          <w:strike/>
+          <w:sz w:val="20"/>
+          <w:szCs w:val="20"/>
+          <w:vertAlign w:val="subscript"/>
+        </w:rPr>
+        <w:t xml:space="preserve"> </w:t>
+      </w:r>
+      <w:r>
+        <w:rPr>
+          <w:b/>
+          <w:sz w:val="20"/>
+          <w:szCs w:val="20"/>
+        </w:rPr>
+        <w:t>= peer download</w:t>
+      </w:r>
+      <w:r>
+        <w:rPr>
+          <w:b/>
+          <w:sz w:val="20"/>
+          <w:szCs w:val="20"/>
+        </w:rPr>
+        <w:t xml:space="preserve"> capacity</w:t>
+      </w:r>
+    </w:p>
+    <w:p>
+      <w:pPr>
+        <w:rPr>
+          <w:sz w:val="20"/>
+          <w:szCs w:val="20"/>
+        </w:rPr>
+      </w:pPr>
+    </w:p>
+    <w:p>
+      <w:pPr>
+        <w:rPr>
+          <w:sz w:val="20"/>
+          <w:szCs w:val="20"/>
+        </w:rPr>
+      </w:pPr>
     </w:p>
     <w:sectPr>
       <w:pgSz w:w="11900" w:h="16840"/>
@@ -1016,6 +4241,1136 @@
 <file path=word/numbering.xml><?xml version="1.0" encoding="utf-8"?>
 <w:numbering xmlns:wpc="http://schemas.microsoft.com/office/word/2010/wordprocessingCanvas" xmlns:mo="http://schemas.microsoft.com/office/mac/office/2008/main" xmlns:mc="http://schemas.openxmlformats.org/markup-compatibility/2006" xmlns:mv="urn:schemas-microsoft-com:mac:vml" xmlns:o="urn:schemas-microsoft-com:office:office" xmlns:r="http://schemas.openxmlformats.org/officeDocument/2006/relationships" xmlns:m="http://schemas.openxmlformats.org/officeDocument/2006/math" xmlns:v="urn:schemas-microsoft-com:vml" xmlns:wp14="http://schemas.microsoft.com/office/word/2010/wordprocessingDrawing" xmlns:wp="http://schemas.openxmlformats.org/drawingml/2006/wordprocessingDrawing" xmlns:w10="urn:schemas-microsoft-com:office:word" xmlns:w="http://schemas.openxmlformats.org/wordprocessingml/2006/main" xmlns:w14="http://schemas.microsoft.com/office/word/2010/wordml" xmlns:w15="http://schemas.microsoft.com/office/word/2012/wordml" xmlns:wpg="http://schemas.microsoft.com/office/word/2010/wordprocessingGroup" xmlns:wpi="http://schemas.microsoft.com/office/word/2010/wordprocessingInk" xmlns:wne="http://schemas.microsoft.com/office/word/2006/wordml" xmlns:wps="http://schemas.microsoft.com/office/word/2010/wordprocessingShape" mc:Ignorable="w14 w15 wp14">
   <w:abstractNum w:abstractNumId="0">
+    <w:nsid w:val="0DCF7609"/>
+    <w:multiLevelType w:val="hybridMultilevel"/>
+    <w:tmpl w:val="10F61886"/>
+    <w:lvl w:ilvl="0" w:tplc="04090001">
+      <w:start w:val="1"/>
+      <w:numFmt w:val="bullet"/>
+      <w:lvlText w:val=""/>
+      <w:lvlJc w:val="left"/>
+      <w:pPr>
+        <w:ind w:left="720" w:hanging="360"/>
+      </w:pPr>
+      <w:rPr>
+        <w:rFonts w:ascii="Symbol" w:hAnsi="Symbol" w:hint="default"/>
+      </w:rPr>
+    </w:lvl>
+    <w:lvl w:ilvl="1" w:tplc="04090003" w:tentative="1">
+      <w:start w:val="1"/>
+      <w:numFmt w:val="bullet"/>
+      <w:lvlText w:val="o"/>
+      <w:lvlJc w:val="left"/>
+      <w:pPr>
+        <w:ind w:left="1440" w:hanging="360"/>
+      </w:pPr>
+      <w:rPr>
+        <w:rFonts w:ascii="Courier New" w:hAnsi="Courier New" w:cs="Courier New" w:hint="default"/>
+      </w:rPr>
+    </w:lvl>
+    <w:lvl w:ilvl="2" w:tplc="04090005" w:tentative="1">
+      <w:start w:val="1"/>
+      <w:numFmt w:val="bullet"/>
+      <w:lvlText w:val=""/>
+      <w:lvlJc w:val="left"/>
+      <w:pPr>
+        <w:ind w:left="2160" w:hanging="360"/>
+      </w:pPr>
+      <w:rPr>
+        <w:rFonts w:ascii="Wingdings" w:hAnsi="Wingdings" w:hint="default"/>
+      </w:rPr>
+    </w:lvl>
+    <w:lvl w:ilvl="3" w:tplc="04090001" w:tentative="1">
+      <w:start w:val="1"/>
+      <w:numFmt w:val="bullet"/>
+      <w:lvlText w:val=""/>
+      <w:lvlJc w:val="left"/>
+      <w:pPr>
+        <w:ind w:left="2880" w:hanging="360"/>
+      </w:pPr>
+      <w:rPr>
+        <w:rFonts w:ascii="Symbol" w:hAnsi="Symbol" w:hint="default"/>
+      </w:rPr>
+    </w:lvl>
+    <w:lvl w:ilvl="4" w:tplc="04090003" w:tentative="1">
+      <w:start w:val="1"/>
+      <w:numFmt w:val="bullet"/>
+      <w:lvlText w:val="o"/>
+      <w:lvlJc w:val="left"/>
+      <w:pPr>
+        <w:ind w:left="3600" w:hanging="360"/>
+      </w:pPr>
+      <w:rPr>
+        <w:rFonts w:ascii="Courier New" w:hAnsi="Courier New" w:cs="Courier New" w:hint="default"/>
+      </w:rPr>
+    </w:lvl>
+    <w:lvl w:ilvl="5" w:tplc="04090005" w:tentative="1">
+      <w:start w:val="1"/>
+      <w:numFmt w:val="bullet"/>
+      <w:lvlText w:val=""/>
+      <w:lvlJc w:val="left"/>
+      <w:pPr>
+        <w:ind w:left="4320" w:hanging="360"/>
+      </w:pPr>
+      <w:rPr>
+        <w:rFonts w:ascii="Wingdings" w:hAnsi="Wingdings" w:hint="default"/>
+      </w:rPr>
+    </w:lvl>
+    <w:lvl w:ilvl="6" w:tplc="04090001" w:tentative="1">
+      <w:start w:val="1"/>
+      <w:numFmt w:val="bullet"/>
+      <w:lvlText w:val=""/>
+      <w:lvlJc w:val="left"/>
+      <w:pPr>
+        <w:ind w:left="5040" w:hanging="360"/>
+      </w:pPr>
+      <w:rPr>
+        <w:rFonts w:ascii="Symbol" w:hAnsi="Symbol" w:hint="default"/>
+      </w:rPr>
+    </w:lvl>
+    <w:lvl w:ilvl="7" w:tplc="04090003" w:tentative="1">
+      <w:start w:val="1"/>
+      <w:numFmt w:val="bullet"/>
+      <w:lvlText w:val="o"/>
+      <w:lvlJc w:val="left"/>
+      <w:pPr>
+        <w:ind w:left="5760" w:hanging="360"/>
+      </w:pPr>
+      <w:rPr>
+        <w:rFonts w:ascii="Courier New" w:hAnsi="Courier New" w:cs="Courier New" w:hint="default"/>
+      </w:rPr>
+    </w:lvl>
+    <w:lvl w:ilvl="8" w:tplc="04090005" w:tentative="1">
+      <w:start w:val="1"/>
+      <w:numFmt w:val="bullet"/>
+      <w:lvlText w:val=""/>
+      <w:lvlJc w:val="left"/>
+      <w:pPr>
+        <w:ind w:left="6480" w:hanging="360"/>
+      </w:pPr>
+      <w:rPr>
+        <w:rFonts w:ascii="Wingdings" w:hAnsi="Wingdings" w:hint="default"/>
+      </w:rPr>
+    </w:lvl>
+  </w:abstractNum>
+  <w:abstractNum w:abstractNumId="1">
+    <w:nsid w:val="210D1F6D"/>
+    <w:multiLevelType w:val="hybridMultilevel"/>
+    <w:tmpl w:val="8E609A1A"/>
+    <w:lvl w:ilvl="0" w:tplc="04090001">
+      <w:start w:val="1"/>
+      <w:numFmt w:val="bullet"/>
+      <w:lvlText w:val=""/>
+      <w:lvlJc w:val="left"/>
+      <w:pPr>
+        <w:ind w:left="720" w:hanging="360"/>
+      </w:pPr>
+      <w:rPr>
+        <w:rFonts w:ascii="Symbol" w:hAnsi="Symbol" w:hint="default"/>
+      </w:rPr>
+    </w:lvl>
+    <w:lvl w:ilvl="1" w:tplc="04090003">
+      <w:start w:val="1"/>
+      <w:numFmt w:val="bullet"/>
+      <w:lvlText w:val="o"/>
+      <w:lvlJc w:val="left"/>
+      <w:pPr>
+        <w:ind w:left="1440" w:hanging="360"/>
+      </w:pPr>
+      <w:rPr>
+        <w:rFonts w:ascii="Courier New" w:hAnsi="Courier New" w:cs="Courier New" w:hint="default"/>
+      </w:rPr>
+    </w:lvl>
+    <w:lvl w:ilvl="2" w:tplc="04090005" w:tentative="1">
+      <w:start w:val="1"/>
+      <w:numFmt w:val="bullet"/>
+      <w:lvlText w:val=""/>
+      <w:lvlJc w:val="left"/>
+      <w:pPr>
+        <w:ind w:left="2160" w:hanging="360"/>
+      </w:pPr>
+      <w:rPr>
+        <w:rFonts w:ascii="Wingdings" w:hAnsi="Wingdings" w:hint="default"/>
+      </w:rPr>
+    </w:lvl>
+    <w:lvl w:ilvl="3" w:tplc="04090001" w:tentative="1">
+      <w:start w:val="1"/>
+      <w:numFmt w:val="bullet"/>
+      <w:lvlText w:val=""/>
+      <w:lvlJc w:val="left"/>
+      <w:pPr>
+        <w:ind w:left="2880" w:hanging="360"/>
+      </w:pPr>
+      <w:rPr>
+        <w:rFonts w:ascii="Symbol" w:hAnsi="Symbol" w:hint="default"/>
+      </w:rPr>
+    </w:lvl>
+    <w:lvl w:ilvl="4" w:tplc="04090003" w:tentative="1">
+      <w:start w:val="1"/>
+      <w:numFmt w:val="bullet"/>
+      <w:lvlText w:val="o"/>
+      <w:lvlJc w:val="left"/>
+      <w:pPr>
+        <w:ind w:left="3600" w:hanging="360"/>
+      </w:pPr>
+      <w:rPr>
+        <w:rFonts w:ascii="Courier New" w:hAnsi="Courier New" w:cs="Courier New" w:hint="default"/>
+      </w:rPr>
+    </w:lvl>
+    <w:lvl w:ilvl="5" w:tplc="04090005" w:tentative="1">
+      <w:start w:val="1"/>
+      <w:numFmt w:val="bullet"/>
+      <w:lvlText w:val=""/>
+      <w:lvlJc w:val="left"/>
+      <w:pPr>
+        <w:ind w:left="4320" w:hanging="360"/>
+      </w:pPr>
+      <w:rPr>
+        <w:rFonts w:ascii="Wingdings" w:hAnsi="Wingdings" w:hint="default"/>
+      </w:rPr>
+    </w:lvl>
+    <w:lvl w:ilvl="6" w:tplc="04090001" w:tentative="1">
+      <w:start w:val="1"/>
+      <w:numFmt w:val="bullet"/>
+      <w:lvlText w:val=""/>
+      <w:lvlJc w:val="left"/>
+      <w:pPr>
+        <w:ind w:left="5040" w:hanging="360"/>
+      </w:pPr>
+      <w:rPr>
+        <w:rFonts w:ascii="Symbol" w:hAnsi="Symbol" w:hint="default"/>
+      </w:rPr>
+    </w:lvl>
+    <w:lvl w:ilvl="7" w:tplc="04090003" w:tentative="1">
+      <w:start w:val="1"/>
+      <w:numFmt w:val="bullet"/>
+      <w:lvlText w:val="o"/>
+      <w:lvlJc w:val="left"/>
+      <w:pPr>
+        <w:ind w:left="5760" w:hanging="360"/>
+      </w:pPr>
+      <w:rPr>
+        <w:rFonts w:ascii="Courier New" w:hAnsi="Courier New" w:cs="Courier New" w:hint="default"/>
+      </w:rPr>
+    </w:lvl>
+    <w:lvl w:ilvl="8" w:tplc="04090005" w:tentative="1">
+      <w:start w:val="1"/>
+      <w:numFmt w:val="bullet"/>
+      <w:lvlText w:val=""/>
+      <w:lvlJc w:val="left"/>
+      <w:pPr>
+        <w:ind w:left="6480" w:hanging="360"/>
+      </w:pPr>
+      <w:rPr>
+        <w:rFonts w:ascii="Wingdings" w:hAnsi="Wingdings" w:hint="default"/>
+      </w:rPr>
+    </w:lvl>
+  </w:abstractNum>
+  <w:abstractNum w:abstractNumId="2">
+    <w:nsid w:val="2D8D22FB"/>
+    <w:multiLevelType w:val="hybridMultilevel"/>
+    <w:tmpl w:val="90687AB2"/>
+    <w:lvl w:ilvl="0" w:tplc="04090001">
+      <w:start w:val="1"/>
+      <w:numFmt w:val="bullet"/>
+      <w:lvlText w:val=""/>
+      <w:lvlJc w:val="left"/>
+      <w:pPr>
+        <w:ind w:left="720" w:hanging="360"/>
+      </w:pPr>
+      <w:rPr>
+        <w:rFonts w:ascii="Symbol" w:hAnsi="Symbol" w:hint="default"/>
+      </w:rPr>
+    </w:lvl>
+    <w:lvl w:ilvl="1" w:tplc="04090003" w:tentative="1">
+      <w:start w:val="1"/>
+      <w:numFmt w:val="bullet"/>
+      <w:lvlText w:val="o"/>
+      <w:lvlJc w:val="left"/>
+      <w:pPr>
+        <w:ind w:left="1440" w:hanging="360"/>
+      </w:pPr>
+      <w:rPr>
+        <w:rFonts w:ascii="Courier New" w:hAnsi="Courier New" w:cs="Courier New" w:hint="default"/>
+      </w:rPr>
+    </w:lvl>
+    <w:lvl w:ilvl="2" w:tplc="04090005" w:tentative="1">
+      <w:start w:val="1"/>
+      <w:numFmt w:val="bullet"/>
+      <w:lvlText w:val=""/>
+      <w:lvlJc w:val="left"/>
+      <w:pPr>
+        <w:ind w:left="2160" w:hanging="360"/>
+      </w:pPr>
+      <w:rPr>
+        <w:rFonts w:ascii="Wingdings" w:hAnsi="Wingdings" w:hint="default"/>
+      </w:rPr>
+    </w:lvl>
+    <w:lvl w:ilvl="3" w:tplc="04090001" w:tentative="1">
+      <w:start w:val="1"/>
+      <w:numFmt w:val="bullet"/>
+      <w:lvlText w:val=""/>
+      <w:lvlJc w:val="left"/>
+      <w:pPr>
+        <w:ind w:left="2880" w:hanging="360"/>
+      </w:pPr>
+      <w:rPr>
+        <w:rFonts w:ascii="Symbol" w:hAnsi="Symbol" w:hint="default"/>
+      </w:rPr>
+    </w:lvl>
+    <w:lvl w:ilvl="4" w:tplc="04090003" w:tentative="1">
+      <w:start w:val="1"/>
+      <w:numFmt w:val="bullet"/>
+      <w:lvlText w:val="o"/>
+      <w:lvlJc w:val="left"/>
+      <w:pPr>
+        <w:ind w:left="3600" w:hanging="360"/>
+      </w:pPr>
+      <w:rPr>
+        <w:rFonts w:ascii="Courier New" w:hAnsi="Courier New" w:cs="Courier New" w:hint="default"/>
+      </w:rPr>
+    </w:lvl>
+    <w:lvl w:ilvl="5" w:tplc="04090005" w:tentative="1">
+      <w:start w:val="1"/>
+      <w:numFmt w:val="bullet"/>
+      <w:lvlText w:val=""/>
+      <w:lvlJc w:val="left"/>
+      <w:pPr>
+        <w:ind w:left="4320" w:hanging="360"/>
+      </w:pPr>
+      <w:rPr>
+        <w:rFonts w:ascii="Wingdings" w:hAnsi="Wingdings" w:hint="default"/>
+      </w:rPr>
+    </w:lvl>
+    <w:lvl w:ilvl="6" w:tplc="04090001" w:tentative="1">
+      <w:start w:val="1"/>
+      <w:numFmt w:val="bullet"/>
+      <w:lvlText w:val=""/>
+      <w:lvlJc w:val="left"/>
+      <w:pPr>
+        <w:ind w:left="5040" w:hanging="360"/>
+      </w:pPr>
+      <w:rPr>
+        <w:rFonts w:ascii="Symbol" w:hAnsi="Symbol" w:hint="default"/>
+      </w:rPr>
+    </w:lvl>
+    <w:lvl w:ilvl="7" w:tplc="04090003" w:tentative="1">
+      <w:start w:val="1"/>
+      <w:numFmt w:val="bullet"/>
+      <w:lvlText w:val="o"/>
+      <w:lvlJc w:val="left"/>
+      <w:pPr>
+        <w:ind w:left="5760" w:hanging="360"/>
+      </w:pPr>
+      <w:rPr>
+        <w:rFonts w:ascii="Courier New" w:hAnsi="Courier New" w:cs="Courier New" w:hint="default"/>
+      </w:rPr>
+    </w:lvl>
+    <w:lvl w:ilvl="8" w:tplc="04090005" w:tentative="1">
+      <w:start w:val="1"/>
+      <w:numFmt w:val="bullet"/>
+      <w:lvlText w:val=""/>
+      <w:lvlJc w:val="left"/>
+      <w:pPr>
+        <w:ind w:left="6480" w:hanging="360"/>
+      </w:pPr>
+      <w:rPr>
+        <w:rFonts w:ascii="Wingdings" w:hAnsi="Wingdings" w:hint="default"/>
+      </w:rPr>
+    </w:lvl>
+  </w:abstractNum>
+  <w:abstractNum w:abstractNumId="3">
+    <w:nsid w:val="2E290945"/>
+    <w:multiLevelType w:val="hybridMultilevel"/>
+    <w:tmpl w:val="9D0A367E"/>
+    <w:lvl w:ilvl="0" w:tplc="04090001">
+      <w:start w:val="1"/>
+      <w:numFmt w:val="bullet"/>
+      <w:lvlText w:val=""/>
+      <w:lvlJc w:val="left"/>
+      <w:pPr>
+        <w:ind w:left="720" w:hanging="360"/>
+      </w:pPr>
+      <w:rPr>
+        <w:rFonts w:ascii="Symbol" w:hAnsi="Symbol" w:hint="default"/>
+      </w:rPr>
+    </w:lvl>
+    <w:lvl w:ilvl="1" w:tplc="04090003" w:tentative="1">
+      <w:start w:val="1"/>
+      <w:numFmt w:val="bullet"/>
+      <w:lvlText w:val="o"/>
+      <w:lvlJc w:val="left"/>
+      <w:pPr>
+        <w:ind w:left="1440" w:hanging="360"/>
+      </w:pPr>
+      <w:rPr>
+        <w:rFonts w:ascii="Courier New" w:hAnsi="Courier New" w:cs="Courier New" w:hint="default"/>
+      </w:rPr>
+    </w:lvl>
+    <w:lvl w:ilvl="2" w:tplc="04090005" w:tentative="1">
+      <w:start w:val="1"/>
+      <w:numFmt w:val="bullet"/>
+      <w:lvlText w:val=""/>
+      <w:lvlJc w:val="left"/>
+      <w:pPr>
+        <w:ind w:left="2160" w:hanging="360"/>
+      </w:pPr>
+      <w:rPr>
+        <w:rFonts w:ascii="Wingdings" w:hAnsi="Wingdings" w:hint="default"/>
+      </w:rPr>
+    </w:lvl>
+    <w:lvl w:ilvl="3" w:tplc="04090001" w:tentative="1">
+      <w:start w:val="1"/>
+      <w:numFmt w:val="bullet"/>
+      <w:lvlText w:val=""/>
+      <w:lvlJc w:val="left"/>
+      <w:pPr>
+        <w:ind w:left="2880" w:hanging="360"/>
+      </w:pPr>
+      <w:rPr>
+        <w:rFonts w:ascii="Symbol" w:hAnsi="Symbol" w:hint="default"/>
+      </w:rPr>
+    </w:lvl>
+    <w:lvl w:ilvl="4" w:tplc="04090003" w:tentative="1">
+      <w:start w:val="1"/>
+      <w:numFmt w:val="bullet"/>
+      <w:lvlText w:val="o"/>
+      <w:lvlJc w:val="left"/>
+      <w:pPr>
+        <w:ind w:left="3600" w:hanging="360"/>
+      </w:pPr>
+      <w:rPr>
+        <w:rFonts w:ascii="Courier New" w:hAnsi="Courier New" w:cs="Courier New" w:hint="default"/>
+      </w:rPr>
+    </w:lvl>
+    <w:lvl w:ilvl="5" w:tplc="04090005" w:tentative="1">
+      <w:start w:val="1"/>
+      <w:numFmt w:val="bullet"/>
+      <w:lvlText w:val=""/>
+      <w:lvlJc w:val="left"/>
+      <w:pPr>
+        <w:ind w:left="4320" w:hanging="360"/>
+      </w:pPr>
+      <w:rPr>
+        <w:rFonts w:ascii="Wingdings" w:hAnsi="Wingdings" w:hint="default"/>
+      </w:rPr>
+    </w:lvl>
+    <w:lvl w:ilvl="6" w:tplc="04090001" w:tentative="1">
+      <w:start w:val="1"/>
+      <w:numFmt w:val="bullet"/>
+      <w:lvlText w:val=""/>
+      <w:lvlJc w:val="left"/>
+      <w:pPr>
+        <w:ind w:left="5040" w:hanging="360"/>
+      </w:pPr>
+      <w:rPr>
+        <w:rFonts w:ascii="Symbol" w:hAnsi="Symbol" w:hint="default"/>
+      </w:rPr>
+    </w:lvl>
+    <w:lvl w:ilvl="7" w:tplc="04090003" w:tentative="1">
+      <w:start w:val="1"/>
+      <w:numFmt w:val="bullet"/>
+      <w:lvlText w:val="o"/>
+      <w:lvlJc w:val="left"/>
+      <w:pPr>
+        <w:ind w:left="5760" w:hanging="360"/>
+      </w:pPr>
+      <w:rPr>
+        <w:rFonts w:ascii="Courier New" w:hAnsi="Courier New" w:cs="Courier New" w:hint="default"/>
+      </w:rPr>
+    </w:lvl>
+    <w:lvl w:ilvl="8" w:tplc="04090005" w:tentative="1">
+      <w:start w:val="1"/>
+      <w:numFmt w:val="bullet"/>
+      <w:lvlText w:val=""/>
+      <w:lvlJc w:val="left"/>
+      <w:pPr>
+        <w:ind w:left="6480" w:hanging="360"/>
+      </w:pPr>
+      <w:rPr>
+        <w:rFonts w:ascii="Wingdings" w:hAnsi="Wingdings" w:hint="default"/>
+      </w:rPr>
+    </w:lvl>
+  </w:abstractNum>
+  <w:abstractNum w:abstractNumId="4">
+    <w:nsid w:val="33876ED8"/>
+    <w:multiLevelType w:val="hybridMultilevel"/>
+    <w:tmpl w:val="420409E2"/>
+    <w:lvl w:ilvl="0" w:tplc="04090001">
+      <w:start w:val="1"/>
+      <w:numFmt w:val="bullet"/>
+      <w:lvlText w:val=""/>
+      <w:lvlJc w:val="left"/>
+      <w:pPr>
+        <w:ind w:left="720" w:hanging="360"/>
+      </w:pPr>
+      <w:rPr>
+        <w:rFonts w:ascii="Symbol" w:hAnsi="Symbol" w:hint="default"/>
+      </w:rPr>
+    </w:lvl>
+    <w:lvl w:ilvl="1" w:tplc="04090003" w:tentative="1">
+      <w:start w:val="1"/>
+      <w:numFmt w:val="bullet"/>
+      <w:lvlText w:val="o"/>
+      <w:lvlJc w:val="left"/>
+      <w:pPr>
+        <w:ind w:left="1440" w:hanging="360"/>
+      </w:pPr>
+      <w:rPr>
+        <w:rFonts w:ascii="Courier New" w:hAnsi="Courier New" w:cs="Courier New" w:hint="default"/>
+      </w:rPr>
+    </w:lvl>
+    <w:lvl w:ilvl="2" w:tplc="04090005" w:tentative="1">
+      <w:start w:val="1"/>
+      <w:numFmt w:val="bullet"/>
+      <w:lvlText w:val=""/>
+      <w:lvlJc w:val="left"/>
+      <w:pPr>
+        <w:ind w:left="2160" w:hanging="360"/>
+      </w:pPr>
+      <w:rPr>
+        <w:rFonts w:ascii="Wingdings" w:hAnsi="Wingdings" w:hint="default"/>
+      </w:rPr>
+    </w:lvl>
+    <w:lvl w:ilvl="3" w:tplc="04090001" w:tentative="1">
+      <w:start w:val="1"/>
+      <w:numFmt w:val="bullet"/>
+      <w:lvlText w:val=""/>
+      <w:lvlJc w:val="left"/>
+      <w:pPr>
+        <w:ind w:left="2880" w:hanging="360"/>
+      </w:pPr>
+      <w:rPr>
+        <w:rFonts w:ascii="Symbol" w:hAnsi="Symbol" w:hint="default"/>
+      </w:rPr>
+    </w:lvl>
+    <w:lvl w:ilvl="4" w:tplc="04090003" w:tentative="1">
+      <w:start w:val="1"/>
+      <w:numFmt w:val="bullet"/>
+      <w:lvlText w:val="o"/>
+      <w:lvlJc w:val="left"/>
+      <w:pPr>
+        <w:ind w:left="3600" w:hanging="360"/>
+      </w:pPr>
+      <w:rPr>
+        <w:rFonts w:ascii="Courier New" w:hAnsi="Courier New" w:cs="Courier New" w:hint="default"/>
+      </w:rPr>
+    </w:lvl>
+    <w:lvl w:ilvl="5" w:tplc="04090005" w:tentative="1">
+      <w:start w:val="1"/>
+      <w:numFmt w:val="bullet"/>
+      <w:lvlText w:val=""/>
+      <w:lvlJc w:val="left"/>
+      <w:pPr>
+        <w:ind w:left="4320" w:hanging="360"/>
+      </w:pPr>
+      <w:rPr>
+        <w:rFonts w:ascii="Wingdings" w:hAnsi="Wingdings" w:hint="default"/>
+      </w:rPr>
+    </w:lvl>
+    <w:lvl w:ilvl="6" w:tplc="04090001" w:tentative="1">
+      <w:start w:val="1"/>
+      <w:numFmt w:val="bullet"/>
+      <w:lvlText w:val=""/>
+      <w:lvlJc w:val="left"/>
+      <w:pPr>
+        <w:ind w:left="5040" w:hanging="360"/>
+      </w:pPr>
+      <w:rPr>
+        <w:rFonts w:ascii="Symbol" w:hAnsi="Symbol" w:hint="default"/>
+      </w:rPr>
+    </w:lvl>
+    <w:lvl w:ilvl="7" w:tplc="04090003" w:tentative="1">
+      <w:start w:val="1"/>
+      <w:numFmt w:val="bullet"/>
+      <w:lvlText w:val="o"/>
+      <w:lvlJc w:val="left"/>
+      <w:pPr>
+        <w:ind w:left="5760" w:hanging="360"/>
+      </w:pPr>
+      <w:rPr>
+        <w:rFonts w:ascii="Courier New" w:hAnsi="Courier New" w:cs="Courier New" w:hint="default"/>
+      </w:rPr>
+    </w:lvl>
+    <w:lvl w:ilvl="8" w:tplc="04090005" w:tentative="1">
+      <w:start w:val="1"/>
+      <w:numFmt w:val="bullet"/>
+      <w:lvlText w:val=""/>
+      <w:lvlJc w:val="left"/>
+      <w:pPr>
+        <w:ind w:left="6480" w:hanging="360"/>
+      </w:pPr>
+      <w:rPr>
+        <w:rFonts w:ascii="Wingdings" w:hAnsi="Wingdings" w:hint="default"/>
+      </w:rPr>
+    </w:lvl>
+  </w:abstractNum>
+  <w:abstractNum w:abstractNumId="5">
+    <w:nsid w:val="380F64F0"/>
+    <w:multiLevelType w:val="hybridMultilevel"/>
+    <w:tmpl w:val="14660B88"/>
+    <w:lvl w:ilvl="0" w:tplc="04090001">
+      <w:start w:val="1"/>
+      <w:numFmt w:val="bullet"/>
+      <w:lvlText w:val=""/>
+      <w:lvlJc w:val="left"/>
+      <w:pPr>
+        <w:ind w:left="360" w:hanging="360"/>
+      </w:pPr>
+      <w:rPr>
+        <w:rFonts w:ascii="Symbol" w:hAnsi="Symbol" w:hint="default"/>
+      </w:rPr>
+    </w:lvl>
+    <w:lvl w:ilvl="1" w:tplc="04090003" w:tentative="1">
+      <w:start w:val="1"/>
+      <w:numFmt w:val="bullet"/>
+      <w:lvlText w:val="o"/>
+      <w:lvlJc w:val="left"/>
+      <w:pPr>
+        <w:ind w:left="1080" w:hanging="360"/>
+      </w:pPr>
+      <w:rPr>
+        <w:rFonts w:ascii="Courier New" w:hAnsi="Courier New" w:cs="Courier New" w:hint="default"/>
+      </w:rPr>
+    </w:lvl>
+    <w:lvl w:ilvl="2" w:tplc="04090005" w:tentative="1">
+      <w:start w:val="1"/>
+      <w:numFmt w:val="bullet"/>
+      <w:lvlText w:val=""/>
+      <w:lvlJc w:val="left"/>
+      <w:pPr>
+        <w:ind w:left="1800" w:hanging="360"/>
+      </w:pPr>
+      <w:rPr>
+        <w:rFonts w:ascii="Wingdings" w:hAnsi="Wingdings" w:hint="default"/>
+      </w:rPr>
+    </w:lvl>
+    <w:lvl w:ilvl="3" w:tplc="04090001" w:tentative="1">
+      <w:start w:val="1"/>
+      <w:numFmt w:val="bullet"/>
+      <w:lvlText w:val=""/>
+      <w:lvlJc w:val="left"/>
+      <w:pPr>
+        <w:ind w:left="2520" w:hanging="360"/>
+      </w:pPr>
+      <w:rPr>
+        <w:rFonts w:ascii="Symbol" w:hAnsi="Symbol" w:hint="default"/>
+      </w:rPr>
+    </w:lvl>
+    <w:lvl w:ilvl="4" w:tplc="04090003" w:tentative="1">
+      <w:start w:val="1"/>
+      <w:numFmt w:val="bullet"/>
+      <w:lvlText w:val="o"/>
+      <w:lvlJc w:val="left"/>
+      <w:pPr>
+        <w:ind w:left="3240" w:hanging="360"/>
+      </w:pPr>
+      <w:rPr>
+        <w:rFonts w:ascii="Courier New" w:hAnsi="Courier New" w:cs="Courier New" w:hint="default"/>
+      </w:rPr>
+    </w:lvl>
+    <w:lvl w:ilvl="5" w:tplc="04090005" w:tentative="1">
+      <w:start w:val="1"/>
+      <w:numFmt w:val="bullet"/>
+      <w:lvlText w:val=""/>
+      <w:lvlJc w:val="left"/>
+      <w:pPr>
+        <w:ind w:left="3960" w:hanging="360"/>
+      </w:pPr>
+      <w:rPr>
+        <w:rFonts w:ascii="Wingdings" w:hAnsi="Wingdings" w:hint="default"/>
+      </w:rPr>
+    </w:lvl>
+    <w:lvl w:ilvl="6" w:tplc="04090001" w:tentative="1">
+      <w:start w:val="1"/>
+      <w:numFmt w:val="bullet"/>
+      <w:lvlText w:val=""/>
+      <w:lvlJc w:val="left"/>
+      <w:pPr>
+        <w:ind w:left="4680" w:hanging="360"/>
+      </w:pPr>
+      <w:rPr>
+        <w:rFonts w:ascii="Symbol" w:hAnsi="Symbol" w:hint="default"/>
+      </w:rPr>
+    </w:lvl>
+    <w:lvl w:ilvl="7" w:tplc="04090003" w:tentative="1">
+      <w:start w:val="1"/>
+      <w:numFmt w:val="bullet"/>
+      <w:lvlText w:val="o"/>
+      <w:lvlJc w:val="left"/>
+      <w:pPr>
+        <w:ind w:left="5400" w:hanging="360"/>
+      </w:pPr>
+      <w:rPr>
+        <w:rFonts w:ascii="Courier New" w:hAnsi="Courier New" w:cs="Courier New" w:hint="default"/>
+      </w:rPr>
+    </w:lvl>
+    <w:lvl w:ilvl="8" w:tplc="04090005" w:tentative="1">
+      <w:start w:val="1"/>
+      <w:numFmt w:val="bullet"/>
+      <w:lvlText w:val=""/>
+      <w:lvlJc w:val="left"/>
+      <w:pPr>
+        <w:ind w:left="6120" w:hanging="360"/>
+      </w:pPr>
+      <w:rPr>
+        <w:rFonts w:ascii="Wingdings" w:hAnsi="Wingdings" w:hint="default"/>
+      </w:rPr>
+    </w:lvl>
+  </w:abstractNum>
+  <w:abstractNum w:abstractNumId="6">
+    <w:nsid w:val="3E963DFE"/>
+    <w:multiLevelType w:val="hybridMultilevel"/>
+    <w:tmpl w:val="D4C62E56"/>
+    <w:lvl w:ilvl="0" w:tplc="04090001">
+      <w:start w:val="1"/>
+      <w:numFmt w:val="bullet"/>
+      <w:lvlText w:val=""/>
+      <w:lvlJc w:val="left"/>
+      <w:pPr>
+        <w:ind w:left="720" w:hanging="360"/>
+      </w:pPr>
+      <w:rPr>
+        <w:rFonts w:ascii="Symbol" w:hAnsi="Symbol" w:hint="default"/>
+      </w:rPr>
+    </w:lvl>
+    <w:lvl w:ilvl="1" w:tplc="04090003" w:tentative="1">
+      <w:start w:val="1"/>
+      <w:numFmt w:val="bullet"/>
+      <w:lvlText w:val="o"/>
+      <w:lvlJc w:val="left"/>
+      <w:pPr>
+        <w:ind w:left="1440" w:hanging="360"/>
+      </w:pPr>
+      <w:rPr>
+        <w:rFonts w:ascii="Courier New" w:hAnsi="Courier New" w:cs="Courier New" w:hint="default"/>
+      </w:rPr>
+    </w:lvl>
+    <w:lvl w:ilvl="2" w:tplc="04090005" w:tentative="1">
+      <w:start w:val="1"/>
+      <w:numFmt w:val="bullet"/>
+      <w:lvlText w:val=""/>
+      <w:lvlJc w:val="left"/>
+      <w:pPr>
+        <w:ind w:left="2160" w:hanging="360"/>
+      </w:pPr>
+      <w:rPr>
+        <w:rFonts w:ascii="Wingdings" w:hAnsi="Wingdings" w:hint="default"/>
+      </w:rPr>
+    </w:lvl>
+    <w:lvl w:ilvl="3" w:tplc="04090001" w:tentative="1">
+      <w:start w:val="1"/>
+      <w:numFmt w:val="bullet"/>
+      <w:lvlText w:val=""/>
+      <w:lvlJc w:val="left"/>
+      <w:pPr>
+        <w:ind w:left="2880" w:hanging="360"/>
+      </w:pPr>
+      <w:rPr>
+        <w:rFonts w:ascii="Symbol" w:hAnsi="Symbol" w:hint="default"/>
+      </w:rPr>
+    </w:lvl>
+    <w:lvl w:ilvl="4" w:tplc="04090003" w:tentative="1">
+      <w:start w:val="1"/>
+      <w:numFmt w:val="bullet"/>
+      <w:lvlText w:val="o"/>
+      <w:lvlJc w:val="left"/>
+      <w:pPr>
+        <w:ind w:left="3600" w:hanging="360"/>
+      </w:pPr>
+      <w:rPr>
+        <w:rFonts w:ascii="Courier New" w:hAnsi="Courier New" w:cs="Courier New" w:hint="default"/>
+      </w:rPr>
+    </w:lvl>
+    <w:lvl w:ilvl="5" w:tplc="04090005" w:tentative="1">
+      <w:start w:val="1"/>
+      <w:numFmt w:val="bullet"/>
+      <w:lvlText w:val=""/>
+      <w:lvlJc w:val="left"/>
+      <w:pPr>
+        <w:ind w:left="4320" w:hanging="360"/>
+      </w:pPr>
+      <w:rPr>
+        <w:rFonts w:ascii="Wingdings" w:hAnsi="Wingdings" w:hint="default"/>
+      </w:rPr>
+    </w:lvl>
+    <w:lvl w:ilvl="6" w:tplc="04090001" w:tentative="1">
+      <w:start w:val="1"/>
+      <w:numFmt w:val="bullet"/>
+      <w:lvlText w:val=""/>
+      <w:lvlJc w:val="left"/>
+      <w:pPr>
+        <w:ind w:left="5040" w:hanging="360"/>
+      </w:pPr>
+      <w:rPr>
+        <w:rFonts w:ascii="Symbol" w:hAnsi="Symbol" w:hint="default"/>
+      </w:rPr>
+    </w:lvl>
+    <w:lvl w:ilvl="7" w:tplc="04090003" w:tentative="1">
+      <w:start w:val="1"/>
+      <w:numFmt w:val="bullet"/>
+      <w:lvlText w:val="o"/>
+      <w:lvlJc w:val="left"/>
+      <w:pPr>
+        <w:ind w:left="5760" w:hanging="360"/>
+      </w:pPr>
+      <w:rPr>
+        <w:rFonts w:ascii="Courier New" w:hAnsi="Courier New" w:cs="Courier New" w:hint="default"/>
+      </w:rPr>
+    </w:lvl>
+    <w:lvl w:ilvl="8" w:tplc="04090005" w:tentative="1">
+      <w:start w:val="1"/>
+      <w:numFmt w:val="bullet"/>
+      <w:lvlText w:val=""/>
+      <w:lvlJc w:val="left"/>
+      <w:pPr>
+        <w:ind w:left="6480" w:hanging="360"/>
+      </w:pPr>
+      <w:rPr>
+        <w:rFonts w:ascii="Wingdings" w:hAnsi="Wingdings" w:hint="default"/>
+      </w:rPr>
+    </w:lvl>
+  </w:abstractNum>
+  <w:abstractNum w:abstractNumId="7">
+    <w:nsid w:val="4D20773D"/>
+    <w:multiLevelType w:val="hybridMultilevel"/>
+    <w:tmpl w:val="464E765A"/>
+    <w:lvl w:ilvl="0" w:tplc="04090001">
+      <w:start w:val="1"/>
+      <w:numFmt w:val="bullet"/>
+      <w:lvlText w:val=""/>
+      <w:lvlJc w:val="left"/>
+      <w:pPr>
+        <w:ind w:left="720" w:hanging="360"/>
+      </w:pPr>
+      <w:rPr>
+        <w:rFonts w:ascii="Symbol" w:hAnsi="Symbol" w:hint="default"/>
+      </w:rPr>
+    </w:lvl>
+    <w:lvl w:ilvl="1" w:tplc="04090003">
+      <w:start w:val="1"/>
+      <w:numFmt w:val="bullet"/>
+      <w:lvlText w:val="o"/>
+      <w:lvlJc w:val="left"/>
+      <w:pPr>
+        <w:ind w:left="1440" w:hanging="360"/>
+      </w:pPr>
+      <w:rPr>
+        <w:rFonts w:ascii="Courier New" w:hAnsi="Courier New" w:cs="Courier New" w:hint="default"/>
+      </w:rPr>
+    </w:lvl>
+    <w:lvl w:ilvl="2" w:tplc="04090005">
+      <w:start w:val="1"/>
+      <w:numFmt w:val="bullet"/>
+      <w:lvlText w:val=""/>
+      <w:lvlJc w:val="left"/>
+      <w:pPr>
+        <w:ind w:left="2160" w:hanging="360"/>
+      </w:pPr>
+      <w:rPr>
+        <w:rFonts w:ascii="Wingdings" w:hAnsi="Wingdings" w:hint="default"/>
+      </w:rPr>
+    </w:lvl>
+    <w:lvl w:ilvl="3" w:tplc="04090001" w:tentative="1">
+      <w:start w:val="1"/>
+      <w:numFmt w:val="bullet"/>
+      <w:lvlText w:val=""/>
+      <w:lvlJc w:val="left"/>
+      <w:pPr>
+        <w:ind w:left="2880" w:hanging="360"/>
+      </w:pPr>
+      <w:rPr>
+        <w:rFonts w:ascii="Symbol" w:hAnsi="Symbol" w:hint="default"/>
+      </w:rPr>
+    </w:lvl>
+    <w:lvl w:ilvl="4" w:tplc="04090003" w:tentative="1">
+      <w:start w:val="1"/>
+      <w:numFmt w:val="bullet"/>
+      <w:lvlText w:val="o"/>
+      <w:lvlJc w:val="left"/>
+      <w:pPr>
+        <w:ind w:left="3600" w:hanging="360"/>
+      </w:pPr>
+      <w:rPr>
+        <w:rFonts w:ascii="Courier New" w:hAnsi="Courier New" w:cs="Courier New" w:hint="default"/>
+      </w:rPr>
+    </w:lvl>
+    <w:lvl w:ilvl="5" w:tplc="04090005" w:tentative="1">
+      <w:start w:val="1"/>
+      <w:numFmt w:val="bullet"/>
+      <w:lvlText w:val=""/>
+      <w:lvlJc w:val="left"/>
+      <w:pPr>
+        <w:ind w:left="4320" w:hanging="360"/>
+      </w:pPr>
+      <w:rPr>
+        <w:rFonts w:ascii="Wingdings" w:hAnsi="Wingdings" w:hint="default"/>
+      </w:rPr>
+    </w:lvl>
+    <w:lvl w:ilvl="6" w:tplc="04090001" w:tentative="1">
+      <w:start w:val="1"/>
+      <w:numFmt w:val="bullet"/>
+      <w:lvlText w:val=""/>
+      <w:lvlJc w:val="left"/>
+      <w:pPr>
+        <w:ind w:left="5040" w:hanging="360"/>
+      </w:pPr>
+      <w:rPr>
+        <w:rFonts w:ascii="Symbol" w:hAnsi="Symbol" w:hint="default"/>
+      </w:rPr>
+    </w:lvl>
+    <w:lvl w:ilvl="7" w:tplc="04090003" w:tentative="1">
+      <w:start w:val="1"/>
+      <w:numFmt w:val="bullet"/>
+      <w:lvlText w:val="o"/>
+      <w:lvlJc w:val="left"/>
+      <w:pPr>
+        <w:ind w:left="5760" w:hanging="360"/>
+      </w:pPr>
+      <w:rPr>
+        <w:rFonts w:ascii="Courier New" w:hAnsi="Courier New" w:cs="Courier New" w:hint="default"/>
+      </w:rPr>
+    </w:lvl>
+    <w:lvl w:ilvl="8" w:tplc="04090005" w:tentative="1">
+      <w:start w:val="1"/>
+      <w:numFmt w:val="bullet"/>
+      <w:lvlText w:val=""/>
+      <w:lvlJc w:val="left"/>
+      <w:pPr>
+        <w:ind w:left="6480" w:hanging="360"/>
+      </w:pPr>
+      <w:rPr>
+        <w:rFonts w:ascii="Wingdings" w:hAnsi="Wingdings" w:hint="default"/>
+      </w:rPr>
+    </w:lvl>
+  </w:abstractNum>
+  <w:abstractNum w:abstractNumId="8">
+    <w:nsid w:val="5140523D"/>
+    <w:multiLevelType w:val="hybridMultilevel"/>
+    <w:tmpl w:val="6144DC34"/>
+    <w:lvl w:ilvl="0" w:tplc="04090001">
+      <w:start w:val="1"/>
+      <w:numFmt w:val="bullet"/>
+      <w:lvlText w:val=""/>
+      <w:lvlJc w:val="left"/>
+      <w:pPr>
+        <w:ind w:left="720" w:hanging="360"/>
+      </w:pPr>
+      <w:rPr>
+        <w:rFonts w:ascii="Symbol" w:hAnsi="Symbol" w:hint="default"/>
+      </w:rPr>
+    </w:lvl>
+    <w:lvl w:ilvl="1" w:tplc="04090003" w:tentative="1">
+      <w:start w:val="1"/>
+      <w:numFmt w:val="bullet"/>
+      <w:lvlText w:val="o"/>
+      <w:lvlJc w:val="left"/>
+      <w:pPr>
+        <w:ind w:left="1440" w:hanging="360"/>
+      </w:pPr>
+      <w:rPr>
+        <w:rFonts w:ascii="Courier New" w:hAnsi="Courier New" w:cs="Courier New" w:hint="default"/>
+      </w:rPr>
+    </w:lvl>
+    <w:lvl w:ilvl="2" w:tplc="04090005" w:tentative="1">
+      <w:start w:val="1"/>
+      <w:numFmt w:val="bullet"/>
+      <w:lvlText w:val=""/>
+      <w:lvlJc w:val="left"/>
+      <w:pPr>
+        <w:ind w:left="2160" w:hanging="360"/>
+      </w:pPr>
+      <w:rPr>
+        <w:rFonts w:ascii="Wingdings" w:hAnsi="Wingdings" w:hint="default"/>
+      </w:rPr>
+    </w:lvl>
+    <w:lvl w:ilvl="3" w:tplc="04090001" w:tentative="1">
+      <w:start w:val="1"/>
+      <w:numFmt w:val="bullet"/>
+      <w:lvlText w:val=""/>
+      <w:lvlJc w:val="left"/>
+      <w:pPr>
+        <w:ind w:left="2880" w:hanging="360"/>
+      </w:pPr>
+      <w:rPr>
+        <w:rFonts w:ascii="Symbol" w:hAnsi="Symbol" w:hint="default"/>
+      </w:rPr>
+    </w:lvl>
+    <w:lvl w:ilvl="4" w:tplc="04090003" w:tentative="1">
+      <w:start w:val="1"/>
+      <w:numFmt w:val="bullet"/>
+      <w:lvlText w:val="o"/>
+      <w:lvlJc w:val="left"/>
+      <w:pPr>
+        <w:ind w:left="3600" w:hanging="360"/>
+      </w:pPr>
+      <w:rPr>
+        <w:rFonts w:ascii="Courier New" w:hAnsi="Courier New" w:cs="Courier New" w:hint="default"/>
+      </w:rPr>
+    </w:lvl>
+    <w:lvl w:ilvl="5" w:tplc="04090005" w:tentative="1">
+      <w:start w:val="1"/>
+      <w:numFmt w:val="bullet"/>
+      <w:lvlText w:val=""/>
+      <w:lvlJc w:val="left"/>
+      <w:pPr>
+        <w:ind w:left="4320" w:hanging="360"/>
+      </w:pPr>
+      <w:rPr>
+        <w:rFonts w:ascii="Wingdings" w:hAnsi="Wingdings" w:hint="default"/>
+      </w:rPr>
+    </w:lvl>
+    <w:lvl w:ilvl="6" w:tplc="04090001" w:tentative="1">
+      <w:start w:val="1"/>
+      <w:numFmt w:val="bullet"/>
+      <w:lvlText w:val=""/>
+      <w:lvlJc w:val="left"/>
+      <w:pPr>
+        <w:ind w:left="5040" w:hanging="360"/>
+      </w:pPr>
+      <w:rPr>
+        <w:rFonts w:ascii="Symbol" w:hAnsi="Symbol" w:hint="default"/>
+      </w:rPr>
+    </w:lvl>
+    <w:lvl w:ilvl="7" w:tplc="04090003" w:tentative="1">
+      <w:start w:val="1"/>
+      <w:numFmt w:val="bullet"/>
+      <w:lvlText w:val="o"/>
+      <w:lvlJc w:val="left"/>
+      <w:pPr>
+        <w:ind w:left="5760" w:hanging="360"/>
+      </w:pPr>
+      <w:rPr>
+        <w:rFonts w:ascii="Courier New" w:hAnsi="Courier New" w:cs="Courier New" w:hint="default"/>
+      </w:rPr>
+    </w:lvl>
+    <w:lvl w:ilvl="8" w:tplc="04090005" w:tentative="1">
+      <w:start w:val="1"/>
+      <w:numFmt w:val="bullet"/>
+      <w:lvlText w:val=""/>
+      <w:lvlJc w:val="left"/>
+      <w:pPr>
+        <w:ind w:left="6480" w:hanging="360"/>
+      </w:pPr>
+      <w:rPr>
+        <w:rFonts w:ascii="Wingdings" w:hAnsi="Wingdings" w:hint="default"/>
+      </w:rPr>
+    </w:lvl>
+  </w:abstractNum>
+  <w:abstractNum w:abstractNumId="9">
+    <w:nsid w:val="60AF5721"/>
+    <w:multiLevelType w:val="hybridMultilevel"/>
+    <w:tmpl w:val="98825DB0"/>
+    <w:lvl w:ilvl="0" w:tplc="04090001">
+      <w:start w:val="1"/>
+      <w:numFmt w:val="bullet"/>
+      <w:lvlText w:val=""/>
+      <w:lvlJc w:val="left"/>
+      <w:pPr>
+        <w:ind w:left="720" w:hanging="360"/>
+      </w:pPr>
+      <w:rPr>
+        <w:rFonts w:ascii="Symbol" w:hAnsi="Symbol" w:hint="default"/>
+      </w:rPr>
+    </w:lvl>
+    <w:lvl w:ilvl="1" w:tplc="04090003" w:tentative="1">
+      <w:start w:val="1"/>
+      <w:numFmt w:val="bullet"/>
+      <w:lvlText w:val="o"/>
+      <w:lvlJc w:val="left"/>
+      <w:pPr>
+        <w:ind w:left="1440" w:hanging="360"/>
+      </w:pPr>
+      <w:rPr>
+        <w:rFonts w:ascii="Courier New" w:hAnsi="Courier New" w:cs="Courier New" w:hint="default"/>
+      </w:rPr>
+    </w:lvl>
+    <w:lvl w:ilvl="2" w:tplc="04090005" w:tentative="1">
+      <w:start w:val="1"/>
+      <w:numFmt w:val="bullet"/>
+      <w:lvlText w:val=""/>
+      <w:lvlJc w:val="left"/>
+      <w:pPr>
+        <w:ind w:left="2160" w:hanging="360"/>
+      </w:pPr>
+      <w:rPr>
+        <w:rFonts w:ascii="Wingdings" w:hAnsi="Wingdings" w:hint="default"/>
+      </w:rPr>
+    </w:lvl>
+    <w:lvl w:ilvl="3" w:tplc="04090001" w:tentative="1">
+      <w:start w:val="1"/>
+      <w:numFmt w:val="bullet"/>
+      <w:lvlText w:val=""/>
+      <w:lvlJc w:val="left"/>
+      <w:pPr>
+        <w:ind w:left="2880" w:hanging="360"/>
+      </w:pPr>
+      <w:rPr>
+        <w:rFonts w:ascii="Symbol" w:hAnsi="Symbol" w:hint="default"/>
+      </w:rPr>
+    </w:lvl>
+    <w:lvl w:ilvl="4" w:tplc="04090003" w:tentative="1">
+      <w:start w:val="1"/>
+      <w:numFmt w:val="bullet"/>
+      <w:lvlText w:val="o"/>
+      <w:lvlJc w:val="left"/>
+      <w:pPr>
+        <w:ind w:left="3600" w:hanging="360"/>
+      </w:pPr>
+      <w:rPr>
+        <w:rFonts w:ascii="Courier New" w:hAnsi="Courier New" w:cs="Courier New" w:hint="default"/>
+      </w:rPr>
+    </w:lvl>
+    <w:lvl w:ilvl="5" w:tplc="04090005" w:tentative="1">
+      <w:start w:val="1"/>
+      <w:numFmt w:val="bullet"/>
+      <w:lvlText w:val=""/>
+      <w:lvlJc w:val="left"/>
+      <w:pPr>
+        <w:ind w:left="4320" w:hanging="360"/>
+      </w:pPr>
+      <w:rPr>
+        <w:rFonts w:ascii="Wingdings" w:hAnsi="Wingdings" w:hint="default"/>
+      </w:rPr>
+    </w:lvl>
+    <w:lvl w:ilvl="6" w:tplc="04090001" w:tentative="1">
+      <w:start w:val="1"/>
+      <w:numFmt w:val="bullet"/>
+      <w:lvlText w:val=""/>
+      <w:lvlJc w:val="left"/>
+      <w:pPr>
+        <w:ind w:left="5040" w:hanging="360"/>
+      </w:pPr>
+      <w:rPr>
+        <w:rFonts w:ascii="Symbol" w:hAnsi="Symbol" w:hint="default"/>
+      </w:rPr>
+    </w:lvl>
+    <w:lvl w:ilvl="7" w:tplc="04090003" w:tentative="1">
+      <w:start w:val="1"/>
+      <w:numFmt w:val="bullet"/>
+      <w:lvlText w:val="o"/>
+      <w:lvlJc w:val="left"/>
+      <w:pPr>
+        <w:ind w:left="5760" w:hanging="360"/>
+      </w:pPr>
+      <w:rPr>
+        <w:rFonts w:ascii="Courier New" w:hAnsi="Courier New" w:cs="Courier New" w:hint="default"/>
+      </w:rPr>
+    </w:lvl>
+    <w:lvl w:ilvl="8" w:tplc="04090005" w:tentative="1">
+      <w:start w:val="1"/>
+      <w:numFmt w:val="bullet"/>
+      <w:lvlText w:val=""/>
+      <w:lvlJc w:val="left"/>
+      <w:pPr>
+        <w:ind w:left="6480" w:hanging="360"/>
+      </w:pPr>
+      <w:rPr>
+        <w:rFonts w:ascii="Wingdings" w:hAnsi="Wingdings" w:hint="default"/>
+      </w:rPr>
+    </w:lvl>
+  </w:abstractNum>
+  <w:abstractNum w:abstractNumId="10">
     <w:nsid w:val="641C5355"/>
     <w:multiLevelType w:val="hybridMultilevel"/>
     <w:tmpl w:val="0FD6FF90"/>
@@ -1128,8 +5483,154 @@
       </w:rPr>
     </w:lvl>
   </w:abstractNum>
+  <w:abstractNum w:abstractNumId="11">
+    <w:nsid w:val="76375EF4"/>
+    <w:multiLevelType w:val="hybridMultilevel"/>
+    <w:tmpl w:val="203E4784"/>
+    <w:lvl w:ilvl="0" w:tplc="04090001">
+      <w:start w:val="1"/>
+      <w:numFmt w:val="bullet"/>
+      <w:lvlText w:val=""/>
+      <w:lvlJc w:val="left"/>
+      <w:pPr>
+        <w:ind w:left="720" w:hanging="360"/>
+      </w:pPr>
+      <w:rPr>
+        <w:rFonts w:ascii="Symbol" w:hAnsi="Symbol" w:hint="default"/>
+      </w:rPr>
+    </w:lvl>
+    <w:lvl w:ilvl="1" w:tplc="04090003" w:tentative="1">
+      <w:start w:val="1"/>
+      <w:numFmt w:val="bullet"/>
+      <w:lvlText w:val="o"/>
+      <w:lvlJc w:val="left"/>
+      <w:pPr>
+        <w:ind w:left="1440" w:hanging="360"/>
+      </w:pPr>
+      <w:rPr>
+        <w:rFonts w:ascii="Courier New" w:hAnsi="Courier New" w:cs="Courier New" w:hint="default"/>
+      </w:rPr>
+    </w:lvl>
+    <w:lvl w:ilvl="2" w:tplc="04090005" w:tentative="1">
+      <w:start w:val="1"/>
+      <w:numFmt w:val="bullet"/>
+      <w:lvlText w:val=""/>
+      <w:lvlJc w:val="left"/>
+      <w:pPr>
+        <w:ind w:left="2160" w:hanging="360"/>
+      </w:pPr>
+      <w:rPr>
+        <w:rFonts w:ascii="Wingdings" w:hAnsi="Wingdings" w:hint="default"/>
+      </w:rPr>
+    </w:lvl>
+    <w:lvl w:ilvl="3" w:tplc="04090001" w:tentative="1">
+      <w:start w:val="1"/>
+      <w:numFmt w:val="bullet"/>
+      <w:lvlText w:val=""/>
+      <w:lvlJc w:val="left"/>
+      <w:pPr>
+        <w:ind w:left="2880" w:hanging="360"/>
+      </w:pPr>
+      <w:rPr>
+        <w:rFonts w:ascii="Symbol" w:hAnsi="Symbol" w:hint="default"/>
+      </w:rPr>
+    </w:lvl>
+    <w:lvl w:ilvl="4" w:tplc="04090003" w:tentative="1">
+      <w:start w:val="1"/>
+      <w:numFmt w:val="bullet"/>
+      <w:lvlText w:val="o"/>
+      <w:lvlJc w:val="left"/>
+      <w:pPr>
+        <w:ind w:left="3600" w:hanging="360"/>
+      </w:pPr>
+      <w:rPr>
+        <w:rFonts w:ascii="Courier New" w:hAnsi="Courier New" w:cs="Courier New" w:hint="default"/>
+      </w:rPr>
+    </w:lvl>
+    <w:lvl w:ilvl="5" w:tplc="04090005" w:tentative="1">
+      <w:start w:val="1"/>
+      <w:numFmt w:val="bullet"/>
+      <w:lvlText w:val=""/>
+      <w:lvlJc w:val="left"/>
+      <w:pPr>
+        <w:ind w:left="4320" w:hanging="360"/>
+      </w:pPr>
+      <w:rPr>
+        <w:rFonts w:ascii="Wingdings" w:hAnsi="Wingdings" w:hint="default"/>
+      </w:rPr>
+    </w:lvl>
+    <w:lvl w:ilvl="6" w:tplc="04090001" w:tentative="1">
+      <w:start w:val="1"/>
+      <w:numFmt w:val="bullet"/>
+      <w:lvlText w:val=""/>
+      <w:lvlJc w:val="left"/>
+      <w:pPr>
+        <w:ind w:left="5040" w:hanging="360"/>
+      </w:pPr>
+      <w:rPr>
+        <w:rFonts w:ascii="Symbol" w:hAnsi="Symbol" w:hint="default"/>
+      </w:rPr>
+    </w:lvl>
+    <w:lvl w:ilvl="7" w:tplc="04090003" w:tentative="1">
+      <w:start w:val="1"/>
+      <w:numFmt w:val="bullet"/>
+      <w:lvlText w:val="o"/>
+      <w:lvlJc w:val="left"/>
+      <w:pPr>
+        <w:ind w:left="5760" w:hanging="360"/>
+      </w:pPr>
+      <w:rPr>
+        <w:rFonts w:ascii="Courier New" w:hAnsi="Courier New" w:cs="Courier New" w:hint="default"/>
+      </w:rPr>
+    </w:lvl>
+    <w:lvl w:ilvl="8" w:tplc="04090005" w:tentative="1">
+      <w:start w:val="1"/>
+      <w:numFmt w:val="bullet"/>
+      <w:lvlText w:val=""/>
+      <w:lvlJc w:val="left"/>
+      <w:pPr>
+        <w:ind w:left="6480" w:hanging="360"/>
+      </w:pPr>
+      <w:rPr>
+        <w:rFonts w:ascii="Wingdings" w:hAnsi="Wingdings" w:hint="default"/>
+      </w:rPr>
+    </w:lvl>
+  </w:abstractNum>
   <w:num w:numId="1">
+    <w:abstractNumId w:val="10"/>
+  </w:num>
+  <w:num w:numId="2">
+    <w:abstractNumId w:val="8"/>
+  </w:num>
+  <w:num w:numId="3">
+    <w:abstractNumId w:val="1"/>
+  </w:num>
+  <w:num w:numId="4">
+    <w:abstractNumId w:val="11"/>
+  </w:num>
+  <w:num w:numId="5">
+    <w:abstractNumId w:val="6"/>
+  </w:num>
+  <w:num w:numId="6">
+    <w:abstractNumId w:val="9"/>
+  </w:num>
+  <w:num w:numId="7">
+    <w:abstractNumId w:val="4"/>
+  </w:num>
+  <w:num w:numId="8">
+    <w:abstractNumId w:val="7"/>
+  </w:num>
+  <w:num w:numId="9">
+    <w:abstractNumId w:val="2"/>
+  </w:num>
+  <w:num w:numId="10">
+    <w:abstractNumId w:val="5"/>
+  </w:num>
+  <w:num w:numId="11">
     <w:abstractNumId w:val="0"/>
+  </w:num>
+  <w:num w:numId="12">
+    <w:abstractNumId w:val="3"/>
   </w:num>
 </w:numbering>
 </file>

</xml_diff>

<commit_message>
updating midsem exam notes
</commit_message>
<xml_diff>
--- a/Midsem/notes.docx
+++ b/Midsem/notes.docx
@@ -570,23 +570,7 @@
                                 <w:sz w:val="20"/>
                                 <w:szCs w:val="20"/>
                               </w:rPr>
-                              <w:t xml:space="preserve">N * [ </w:t>
-                            </w:r>
-                            <w:proofErr w:type="spellStart"/>
-                            <w:r>
-                              <w:rPr>
-                                <w:sz w:val="20"/>
-                                <w:szCs w:val="20"/>
-                              </w:rPr>
-                              <w:t>proc</w:t>
-                            </w:r>
-                            <w:proofErr w:type="spellEnd"/>
-                            <w:r>
-                              <w:rPr>
-                                <w:sz w:val="20"/>
-                                <w:szCs w:val="20"/>
-                              </w:rPr>
-                              <w:t xml:space="preserve"> + queue + trans + prop ]</w:t>
+                              <w:t>N * [ proc + queue + trans + prop ]</w:t>
                             </w:r>
                             <w:r>
                               <w:rPr>
@@ -657,23 +641,7 @@
                           <w:sz w:val="20"/>
                           <w:szCs w:val="20"/>
                         </w:rPr>
-                        <w:t xml:space="preserve">N * [ </w:t>
-                      </w:r>
-                      <w:proofErr w:type="spellStart"/>
-                      <w:r>
-                        <w:rPr>
-                          <w:sz w:val="20"/>
-                          <w:szCs w:val="20"/>
-                        </w:rPr>
-                        <w:t>proc</w:t>
-                      </w:r>
-                      <w:proofErr w:type="spellEnd"/>
-                      <w:r>
-                        <w:rPr>
-                          <w:sz w:val="20"/>
-                          <w:szCs w:val="20"/>
-                        </w:rPr>
-                        <w:t xml:space="preserve"> + queue + trans + prop ]</w:t>
+                        <w:t>N * [ proc + queue + trans + prop ]</w:t>
                       </w:r>
                       <w:r>
                         <w:rPr>
@@ -849,9 +817,8 @@
           <w:sz w:val="20"/>
           <w:szCs w:val="20"/>
         </w:rPr>
-        <w:t xml:space="preserve">&lt; 1 </w:t>
-      </w:r>
-      <w:proofErr w:type="spellStart"/>
+        <w:t>&lt; 1 m</w:t>
+      </w:r>
       <w:r>
         <w:rPr>
           <w:b/>
@@ -859,18 +826,8 @@
           <w:sz w:val="20"/>
           <w:szCs w:val="20"/>
         </w:rPr>
-        <w:t>m</w:t>
-      </w:r>
-      <w:r>
-        <w:rPr>
-          <w:b/>
-          <w:color w:val="FF0000"/>
-          <w:sz w:val="20"/>
-          <w:szCs w:val="20"/>
-        </w:rPr>
         <w:t>s</w:t>
       </w:r>
-      <w:proofErr w:type="spellEnd"/>
       <w:r>
         <w:rPr>
           <w:b/>
@@ -1147,23 +1104,7 @@
           <w:sz w:val="20"/>
           <w:szCs w:val="20"/>
         </w:rPr>
-        <w:t xml:space="preserve"> to travel from the </w:t>
-      </w:r>
-      <w:proofErr w:type="spellStart"/>
-      <w:r>
-        <w:rPr>
-          <w:sz w:val="20"/>
-          <w:szCs w:val="20"/>
-        </w:rPr>
-        <w:t>src</w:t>
-      </w:r>
-      <w:proofErr w:type="spellEnd"/>
-      <w:r>
-        <w:rPr>
-          <w:sz w:val="20"/>
-          <w:szCs w:val="20"/>
-        </w:rPr>
-        <w:t xml:space="preserve"> </w:t>
+        <w:t xml:space="preserve"> to travel from the src </w:t>
       </w:r>
       <w:r>
         <w:rPr>
@@ -1177,23 +1118,7 @@
           <w:sz w:val="20"/>
           <w:szCs w:val="20"/>
         </w:rPr>
-        <w:t xml:space="preserve"> </w:t>
-      </w:r>
-      <w:proofErr w:type="spellStart"/>
-      <w:r>
-        <w:rPr>
-          <w:sz w:val="20"/>
-          <w:szCs w:val="20"/>
-        </w:rPr>
-        <w:t>dest</w:t>
-      </w:r>
-      <w:proofErr w:type="spellEnd"/>
-      <w:r>
-        <w:rPr>
-          <w:sz w:val="20"/>
-          <w:szCs w:val="20"/>
-        </w:rPr>
-        <w:t xml:space="preserve">. </w:t>
+        <w:t xml:space="preserve"> dest. </w:t>
       </w:r>
     </w:p>
     <w:p>
@@ -1292,28 +1217,8 @@
           <w:sz w:val="20"/>
           <w:szCs w:val="20"/>
         </w:rPr>
-        <w:t xml:space="preserve">eters/s = speed of light / </w:t>
-      </w:r>
-      <w:proofErr w:type="spellStart"/>
-      <w:r>
-        <w:rPr>
-          <w:color w:val="000000" w:themeColor="text1"/>
-          <w:sz w:val="20"/>
-          <w:szCs w:val="20"/>
-        </w:rPr>
-        <w:t>fi</w:t>
-      </w:r>
-      <w:bookmarkStart w:id="0" w:name="_GoBack"/>
-      <w:bookmarkEnd w:id="0"/>
-      <w:r>
-        <w:rPr>
-          <w:color w:val="000000" w:themeColor="text1"/>
-          <w:sz w:val="20"/>
-          <w:szCs w:val="20"/>
-        </w:rPr>
-        <w:t>ber</w:t>
-      </w:r>
-      <w:proofErr w:type="spellEnd"/>
+        <w:t>eters/s = speed of light / fiber</w:t>
+      </w:r>
       <w:r>
         <w:rPr>
           <w:color w:val="000000" w:themeColor="text1"/>
@@ -1987,15 +1892,7 @@
                                 <w:sz w:val="20"/>
                                 <w:szCs w:val="20"/>
                               </w:rPr>
-                              <w:t xml:space="preserve"> &lt; </w:t>
-                            </w:r>
-                            <w:proofErr w:type="gramStart"/>
-                            <w:r>
-                              <w:rPr>
-                                <w:sz w:val="20"/>
-                                <w:szCs w:val="20"/>
-                              </w:rPr>
-                              <w:t>R</w:t>
+                              <w:t xml:space="preserve"> &lt; R</w:t>
                             </w:r>
                             <w:r>
                               <w:rPr>
@@ -2010,15 +1907,7 @@
                                 <w:sz w:val="20"/>
                                 <w:szCs w:val="20"/>
                               </w:rPr>
-                              <w:t xml:space="preserve"> ,</w:t>
-                            </w:r>
-                            <w:proofErr w:type="gramEnd"/>
-                            <w:r>
-                              <w:rPr>
-                                <w:sz w:val="20"/>
-                                <w:szCs w:val="20"/>
-                              </w:rPr>
-                              <w:t xml:space="preserve"> what is the average throughput?</w:t>
+                              <w:t xml:space="preserve"> , what is the average throughput?</w:t>
                             </w:r>
                           </w:p>
                           <w:p>
@@ -2136,15 +2025,7 @@
                           <w:sz w:val="20"/>
                           <w:szCs w:val="20"/>
                         </w:rPr>
-                        <w:t xml:space="preserve"> &lt; </w:t>
-                      </w:r>
-                      <w:proofErr w:type="gramStart"/>
-                      <w:r>
-                        <w:rPr>
-                          <w:sz w:val="20"/>
-                          <w:szCs w:val="20"/>
-                        </w:rPr>
-                        <w:t>R</w:t>
+                        <w:t xml:space="preserve"> &lt; R</w:t>
                       </w:r>
                       <w:r>
                         <w:rPr>
@@ -2159,15 +2040,7 @@
                           <w:sz w:val="20"/>
                           <w:szCs w:val="20"/>
                         </w:rPr>
-                        <w:t xml:space="preserve"> ,</w:t>
-                      </w:r>
-                      <w:proofErr w:type="gramEnd"/>
-                      <w:r>
-                        <w:rPr>
-                          <w:sz w:val="20"/>
-                          <w:szCs w:val="20"/>
-                        </w:rPr>
-                        <w:t xml:space="preserve"> what is the average throughput?</w:t>
+                        <w:t xml:space="preserve"> , what is the average throughput?</w:t>
                       </w:r>
                     </w:p>
                     <w:p>
@@ -2497,6 +2370,594 @@
         <w:rPr>
           <w:b/>
           <w:color w:val="2E74B5" w:themeColor="accent1" w:themeShade="BF"/>
+        </w:rPr>
+      </w:pPr>
+    </w:p>
+    <w:p>
+      <w:pPr>
+        <w:rPr>
+          <w:b/>
+          <w:color w:val="2E74B5" w:themeColor="accent1" w:themeShade="BF"/>
+          <w:sz w:val="20"/>
+          <w:szCs w:val="20"/>
+        </w:rPr>
+      </w:pPr>
+      <w:r>
+        <w:rPr>
+          <w:b/>
+          <w:color w:val="2E74B5" w:themeColor="accent1" w:themeShade="BF"/>
+          <w:sz w:val="20"/>
+          <w:szCs w:val="20"/>
+        </w:rPr>
+        <w:t>HTTP</w:t>
+      </w:r>
+    </w:p>
+    <w:p>
+      <w:pPr>
+        <w:rPr>
+          <w:color w:val="000000" w:themeColor="text1"/>
+          <w:sz w:val="20"/>
+          <w:szCs w:val="20"/>
+        </w:rPr>
+      </w:pPr>
+      <w:r>
+        <w:rPr>
+          <w:color w:val="000000" w:themeColor="text1"/>
+          <w:sz w:val="20"/>
+          <w:szCs w:val="20"/>
+        </w:rPr>
+        <w:t xml:space="preserve">Uses a </w:t>
+      </w:r>
+      <w:r>
+        <w:rPr>
+          <w:b/>
+          <w:color w:val="000000" w:themeColor="text1"/>
+          <w:sz w:val="20"/>
+          <w:szCs w:val="20"/>
+        </w:rPr>
+        <w:t>Client-Server Model</w:t>
+      </w:r>
+      <w:r>
+        <w:rPr>
+          <w:color w:val="000000" w:themeColor="text1"/>
+          <w:sz w:val="20"/>
+          <w:szCs w:val="20"/>
+        </w:rPr>
+        <w:t xml:space="preserve">. It is a </w:t>
+      </w:r>
+      <w:r>
+        <w:rPr>
+          <w:b/>
+          <w:color w:val="000000" w:themeColor="text1"/>
+          <w:sz w:val="20"/>
+          <w:szCs w:val="20"/>
+        </w:rPr>
+        <w:t>Stateless Protocol</w:t>
+      </w:r>
+      <w:r>
+        <w:rPr>
+          <w:color w:val="000000" w:themeColor="text1"/>
+          <w:sz w:val="20"/>
+          <w:szCs w:val="20"/>
+        </w:rPr>
+        <w:t xml:space="preserve"> (server maintains no info about past client requests)</w:t>
+      </w:r>
+      <w:r>
+        <w:rPr>
+          <w:color w:val="000000" w:themeColor="text1"/>
+          <w:sz w:val="20"/>
+          <w:szCs w:val="20"/>
+        </w:rPr>
+        <w:t>.</w:t>
+      </w:r>
+    </w:p>
+    <w:p>
+      <w:pPr>
+        <w:rPr>
+          <w:color w:val="000000" w:themeColor="text1"/>
+          <w:sz w:val="20"/>
+          <w:szCs w:val="20"/>
+        </w:rPr>
+      </w:pPr>
+      <w:r>
+        <w:rPr>
+          <w:color w:val="000000" w:themeColor="text1"/>
+          <w:sz w:val="20"/>
+          <w:szCs w:val="20"/>
+        </w:rPr>
+        <w:t xml:space="preserve">HTTP is </w:t>
+      </w:r>
+      <w:r>
+        <w:rPr>
+          <w:b/>
+          <w:color w:val="000000" w:themeColor="text1"/>
+          <w:sz w:val="20"/>
+          <w:szCs w:val="20"/>
+        </w:rPr>
+        <w:t>all text</w:t>
+      </w:r>
+      <w:r>
+        <w:rPr>
+          <w:color w:val="000000" w:themeColor="text1"/>
+          <w:sz w:val="20"/>
+          <w:szCs w:val="20"/>
+        </w:rPr>
+        <w:t>, which makes the protocol simple but not the most efficient</w:t>
+      </w:r>
+      <w:r>
+        <w:rPr>
+          <w:color w:val="000000" w:themeColor="text1"/>
+          <w:sz w:val="20"/>
+          <w:szCs w:val="20"/>
+        </w:rPr>
+        <w:t xml:space="preserve"> as “12345678”</w:t>
+      </w:r>
+      <w:r>
+        <w:rPr>
+          <w:color w:val="000000" w:themeColor="text1"/>
+          <w:sz w:val="20"/>
+          <w:szCs w:val="20"/>
+        </w:rPr>
+        <w:t xml:space="preserve"> as a </w:t>
+      </w:r>
+      <w:r>
+        <w:rPr>
+          <w:color w:val="000000" w:themeColor="text1"/>
+          <w:sz w:val="20"/>
+          <w:szCs w:val="20"/>
+        </w:rPr>
+        <w:t>str</w:t>
+      </w:r>
+      <w:r>
+        <w:rPr>
+          <w:color w:val="000000" w:themeColor="text1"/>
+          <w:sz w:val="20"/>
+          <w:szCs w:val="20"/>
+        </w:rPr>
+        <w:t xml:space="preserve"> is 8-bytes vs 4-byte int rep.</w:t>
+      </w:r>
+    </w:p>
+    <w:p>
+      <w:pPr>
+        <w:rPr>
+          <w:color w:val="000000" w:themeColor="text1"/>
+          <w:sz w:val="20"/>
+          <w:szCs w:val="20"/>
+        </w:rPr>
+      </w:pPr>
+      <w:r>
+        <w:rPr>
+          <w:b/>
+          <w:color w:val="000000" w:themeColor="text1"/>
+          <w:sz w:val="20"/>
+          <w:szCs w:val="20"/>
+        </w:rPr>
+        <w:t>HTTP Performance Goals</w:t>
+      </w:r>
+      <w:r>
+        <w:rPr>
+          <w:color w:val="000000" w:themeColor="text1"/>
+          <w:sz w:val="20"/>
+          <w:szCs w:val="20"/>
+        </w:rPr>
+        <w:t>: As a user you</w:t>
+      </w:r>
+      <w:r>
+        <w:rPr>
+          <w:color w:val="000000" w:themeColor="text1"/>
+          <w:sz w:val="20"/>
+          <w:szCs w:val="20"/>
+        </w:rPr>
+        <w:t xml:space="preserve"> want fast DL</w:t>
+      </w:r>
+      <w:r>
+        <w:rPr>
+          <w:color w:val="000000" w:themeColor="text1"/>
+          <w:sz w:val="20"/>
+          <w:szCs w:val="20"/>
+        </w:rPr>
+        <w:t xml:space="preserve"> rates, as a provider you want</w:t>
+      </w:r>
+      <w:r>
+        <w:rPr>
+          <w:color w:val="000000" w:themeColor="text1"/>
+          <w:sz w:val="20"/>
+          <w:szCs w:val="20"/>
+        </w:rPr>
+        <w:t xml:space="preserve"> happy users + cost-effective infrastructure</w:t>
+      </w:r>
+    </w:p>
+    <w:p>
+      <w:pPr>
+        <w:pStyle w:val="ListParagraph"/>
+        <w:numPr>
+          <w:ilvl w:val="0"/>
+          <w:numId w:val="9"/>
+        </w:numPr>
+        <w:rPr>
+          <w:color w:val="000000" w:themeColor="text1"/>
+          <w:sz w:val="20"/>
+          <w:szCs w:val="20"/>
+        </w:rPr>
+      </w:pPr>
+      <w:r>
+        <w:rPr>
+          <w:b/>
+          <w:color w:val="000000" w:themeColor="text1"/>
+          <w:sz w:val="20"/>
+          <w:szCs w:val="20"/>
+        </w:rPr>
+        <w:t>Caching and Replication</w:t>
+      </w:r>
+      <w:r>
+        <w:rPr>
+          <w:color w:val="000000" w:themeColor="text1"/>
+          <w:sz w:val="20"/>
+          <w:szCs w:val="20"/>
+        </w:rPr>
+        <w:t>: Replicate content, don’t need to go to origin server every</w:t>
+      </w:r>
+      <w:r>
+        <w:rPr>
+          <w:color w:val="000000" w:themeColor="text1"/>
+          <w:sz w:val="20"/>
+          <w:szCs w:val="20"/>
+        </w:rPr>
+        <w:t xml:space="preserve"> </w:t>
+      </w:r>
+      <w:r>
+        <w:rPr>
+          <w:color w:val="000000" w:themeColor="text1"/>
+          <w:sz w:val="20"/>
+          <w:szCs w:val="20"/>
+        </w:rPr>
+        <w:t>time.</w:t>
+      </w:r>
+    </w:p>
+    <w:p>
+      <w:pPr>
+        <w:pStyle w:val="ListParagraph"/>
+        <w:numPr>
+          <w:ilvl w:val="0"/>
+          <w:numId w:val="9"/>
+        </w:numPr>
+        <w:rPr>
+          <w:color w:val="000000" w:themeColor="text1"/>
+          <w:sz w:val="20"/>
+          <w:szCs w:val="20"/>
+        </w:rPr>
+      </w:pPr>
+      <w:r>
+        <w:rPr>
+          <w:b/>
+          <w:color w:val="000000" w:themeColor="text1"/>
+          <w:sz w:val="20"/>
+          <w:szCs w:val="20"/>
+        </w:rPr>
+        <w:t>Improve HTTP</w:t>
+      </w:r>
+      <w:r>
+        <w:rPr>
+          <w:color w:val="000000" w:themeColor="text1"/>
+          <w:sz w:val="20"/>
+          <w:szCs w:val="20"/>
+        </w:rPr>
+        <w:t xml:space="preserve">: </w:t>
+      </w:r>
+      <w:r>
+        <w:rPr>
+          <w:color w:val="000000" w:themeColor="text1"/>
+          <w:sz w:val="20"/>
+          <w:szCs w:val="20"/>
+        </w:rPr>
+        <w:t>Achieve faster downloads + compensate for TCP’s weak spots</w:t>
+      </w:r>
+      <w:r>
+        <w:rPr>
+          <w:color w:val="000000" w:themeColor="text1"/>
+          <w:sz w:val="20"/>
+          <w:szCs w:val="20"/>
+        </w:rPr>
+        <w:t>.</w:t>
+      </w:r>
+    </w:p>
+    <w:p>
+      <w:pPr>
+        <w:pStyle w:val="ListParagraph"/>
+        <w:numPr>
+          <w:ilvl w:val="0"/>
+          <w:numId w:val="9"/>
+        </w:numPr>
+        <w:rPr>
+          <w:color w:val="000000" w:themeColor="text1"/>
+          <w:sz w:val="20"/>
+          <w:szCs w:val="20"/>
+        </w:rPr>
+      </w:pPr>
+      <w:r>
+        <w:rPr>
+          <w:b/>
+          <w:color w:val="000000" w:themeColor="text1"/>
+          <w:sz w:val="20"/>
+          <w:szCs w:val="20"/>
+        </w:rPr>
+        <w:t xml:space="preserve">Exploit Economies of Scale: </w:t>
+      </w:r>
+      <w:r>
+        <w:rPr>
+          <w:color w:val="000000" w:themeColor="text1"/>
+          <w:sz w:val="20"/>
+          <w:szCs w:val="20"/>
+        </w:rPr>
+        <w:t>CDN’s, datacentres</w:t>
+      </w:r>
+      <w:r>
+        <w:rPr>
+          <w:color w:val="000000" w:themeColor="text1"/>
+          <w:sz w:val="20"/>
+          <w:szCs w:val="20"/>
+        </w:rPr>
+        <w:t>.</w:t>
+      </w:r>
+    </w:p>
+    <w:p>
+      <w:pPr>
+        <w:rPr>
+          <w:color w:val="000000" w:themeColor="text1"/>
+          <w:sz w:val="20"/>
+          <w:szCs w:val="20"/>
+        </w:rPr>
+      </w:pPr>
+      <w:r>
+        <w:rPr>
+          <w:b/>
+          <w:color w:val="000000" w:themeColor="text1"/>
+          <w:sz w:val="20"/>
+          <w:szCs w:val="20"/>
+        </w:rPr>
+        <w:t>Non-Persistent HTTP</w:t>
+      </w:r>
+      <w:r>
+        <w:rPr>
+          <w:color w:val="000000" w:themeColor="text1"/>
+          <w:sz w:val="20"/>
+          <w:szCs w:val="20"/>
+        </w:rPr>
+        <w:t xml:space="preserve">: </w:t>
+      </w:r>
+      <w:r>
+        <w:rPr>
+          <w:color w:val="000000" w:themeColor="text1"/>
+          <w:sz w:val="20"/>
+          <w:szCs w:val="20"/>
+        </w:rPr>
+        <w:t>At most one object sent over TCP connection, connection is then closed.</w:t>
+      </w:r>
+    </w:p>
+    <w:p>
+      <w:pPr>
+        <w:pStyle w:val="ListParagraph"/>
+        <w:numPr>
+          <w:ilvl w:val="0"/>
+          <w:numId w:val="16"/>
+        </w:numPr>
+        <w:rPr>
+          <w:color w:val="000000" w:themeColor="text1"/>
+          <w:sz w:val="20"/>
+          <w:szCs w:val="20"/>
+        </w:rPr>
+      </w:pPr>
+      <w:r>
+        <w:rPr>
+          <w:color w:val="000000" w:themeColor="text1"/>
+          <w:sz w:val="20"/>
+          <w:szCs w:val="20"/>
+        </w:rPr>
+        <w:t>Downloading multiple objects require multiple downloads.</w:t>
+      </w:r>
+    </w:p>
+    <w:p>
+      <w:pPr>
+        <w:rPr>
+          <w:color w:val="000000" w:themeColor="text1"/>
+          <w:sz w:val="20"/>
+          <w:szCs w:val="20"/>
+        </w:rPr>
+      </w:pPr>
+      <w:r>
+        <w:rPr>
+          <w:b/>
+          <w:color w:val="000000" w:themeColor="text1"/>
+          <w:sz w:val="20"/>
+          <w:szCs w:val="20"/>
+        </w:rPr>
+        <w:t>Persistent HTTP</w:t>
+      </w:r>
+      <w:r>
+        <w:rPr>
+          <w:color w:val="000000" w:themeColor="text1"/>
+          <w:sz w:val="20"/>
+          <w:szCs w:val="20"/>
+        </w:rPr>
+        <w:t>:</w:t>
+      </w:r>
+      <w:r>
+        <w:rPr>
+          <w:color w:val="000000" w:themeColor="text1"/>
+          <w:sz w:val="20"/>
+          <w:szCs w:val="20"/>
+        </w:rPr>
+        <w:t xml:space="preserve"> Server leaves TCP connection open after sending response.</w:t>
+      </w:r>
+    </w:p>
+    <w:p>
+      <w:pPr>
+        <w:pStyle w:val="ListParagraph"/>
+        <w:numPr>
+          <w:ilvl w:val="0"/>
+          <w:numId w:val="16"/>
+        </w:numPr>
+        <w:rPr>
+          <w:b/>
+          <w:color w:val="000000" w:themeColor="text1"/>
+          <w:sz w:val="20"/>
+          <w:szCs w:val="20"/>
+        </w:rPr>
+      </w:pPr>
+      <w:r>
+        <w:rPr>
+          <w:color w:val="000000" w:themeColor="text1"/>
+          <w:sz w:val="20"/>
+          <w:szCs w:val="20"/>
+          <w:u w:val="single"/>
+        </w:rPr>
+        <w:t>Persistent without Pipelining</w:t>
+      </w:r>
+      <w:r>
+        <w:rPr>
+          <w:color w:val="000000" w:themeColor="text1"/>
+          <w:sz w:val="20"/>
+          <w:szCs w:val="20"/>
+        </w:rPr>
+        <w:t xml:space="preserve">: </w:t>
+      </w:r>
+      <w:r>
+        <w:rPr>
+          <w:color w:val="000000" w:themeColor="text1"/>
+          <w:sz w:val="20"/>
+          <w:szCs w:val="20"/>
+        </w:rPr>
+        <w:t>Client issues new request only when prev response has been received</w:t>
+      </w:r>
+      <w:r>
+        <w:rPr>
+          <w:color w:val="000000" w:themeColor="text1"/>
+          <w:sz w:val="20"/>
+          <w:szCs w:val="20"/>
+        </w:rPr>
+        <w:t xml:space="preserve"> (1 RTT per object</w:t>
+      </w:r>
+    </w:p>
+    <w:p>
+      <w:pPr>
+        <w:pStyle w:val="ListParagraph"/>
+        <w:numPr>
+          <w:ilvl w:val="0"/>
+          <w:numId w:val="16"/>
+        </w:numPr>
+        <w:rPr>
+          <w:b/>
+          <w:color w:val="000000" w:themeColor="text1"/>
+          <w:sz w:val="20"/>
+          <w:szCs w:val="20"/>
+        </w:rPr>
+      </w:pPr>
+      <w:r>
+        <w:rPr>
+          <w:color w:val="000000" w:themeColor="text1"/>
+          <w:sz w:val="20"/>
+          <w:szCs w:val="20"/>
+          <w:u w:val="single"/>
+        </w:rPr>
+        <w:t>Persistent with Pipelining</w:t>
+      </w:r>
+      <w:r>
+        <w:rPr>
+          <w:color w:val="000000" w:themeColor="text1"/>
+          <w:sz w:val="20"/>
+          <w:szCs w:val="20"/>
+          <w:u w:val="single"/>
+        </w:rPr>
+        <w:t xml:space="preserve"> HTTP/1.1</w:t>
+      </w:r>
+      <w:r>
+        <w:rPr>
+          <w:color w:val="000000" w:themeColor="text1"/>
+          <w:sz w:val="20"/>
+          <w:szCs w:val="20"/>
+        </w:rPr>
+        <w:t>: Client requests as soon as it encounters a referenced object</w:t>
+      </w:r>
+      <w:r>
+        <w:rPr>
+          <w:color w:val="000000" w:themeColor="text1"/>
+          <w:sz w:val="20"/>
+          <w:szCs w:val="20"/>
+        </w:rPr>
+        <w:t xml:space="preserve"> (1 RTT for ALL objects)</w:t>
+      </w:r>
+    </w:p>
+    <w:p>
+      <w:pPr>
+        <w:rPr>
+          <w:color w:val="000000" w:themeColor="text1"/>
+          <w:sz w:val="20"/>
+          <w:szCs w:val="20"/>
+        </w:rPr>
+      </w:pPr>
+      <w:r>
+        <w:rPr>
+          <w:b/>
+          <w:color w:val="000000" w:themeColor="text1"/>
+          <w:sz w:val="20"/>
+          <w:szCs w:val="20"/>
+        </w:rPr>
+        <w:t>Locality of Reference</w:t>
+      </w:r>
+      <w:r>
+        <w:rPr>
+          <w:color w:val="000000" w:themeColor="text1"/>
+          <w:sz w:val="20"/>
+          <w:szCs w:val="20"/>
+        </w:rPr>
+        <w:t>: Scenario where same values/storage locations are frequently accessed. Therefore, caching works.</w:t>
+      </w:r>
+    </w:p>
+    <w:p>
+      <w:pPr>
+        <w:pStyle w:val="ListParagraph"/>
+        <w:numPr>
+          <w:ilvl w:val="0"/>
+          <w:numId w:val="17"/>
+        </w:numPr>
+        <w:rPr>
+          <w:color w:val="000000" w:themeColor="text1"/>
+          <w:sz w:val="20"/>
+          <w:szCs w:val="20"/>
+        </w:rPr>
+      </w:pPr>
+      <w:r>
+        <w:rPr>
+          <w:color w:val="000000" w:themeColor="text1"/>
+          <w:sz w:val="20"/>
+          <w:szCs w:val="20"/>
+        </w:rPr>
+        <w:t>However, if there are many UNIQUE requests, benefits of caching start</w:t>
+      </w:r>
+      <w:r>
+        <w:rPr>
+          <w:color w:val="000000" w:themeColor="text1"/>
+          <w:sz w:val="20"/>
+          <w:szCs w:val="20"/>
+        </w:rPr>
+        <w:t xml:space="preserve"> to go down</w:t>
+      </w:r>
+      <w:r>
+        <w:rPr>
+          <w:color w:val="000000" w:themeColor="text1"/>
+          <w:sz w:val="20"/>
+          <w:szCs w:val="20"/>
+        </w:rPr>
+        <w:t>s</w:t>
+      </w:r>
+    </w:p>
+    <w:p>
+      <w:pPr>
+        <w:rPr>
+          <w:b/>
+          <w:color w:val="2E74B5" w:themeColor="accent1" w:themeShade="BF"/>
+          <w:sz w:val="20"/>
+          <w:szCs w:val="20"/>
         </w:rPr>
       </w:pPr>
     </w:p>
@@ -3110,25 +3571,7 @@
                                 <w:sz w:val="20"/>
                                 <w:szCs w:val="20"/>
                               </w:rPr>
-                              <w:t xml:space="preserve">= (60% access link utilisation * 2 </w:t>
-                            </w:r>
-                            <w:proofErr w:type="spellStart"/>
-                            <w:r>
-                              <w:rPr>
-                                <w:b/>
-                                <w:sz w:val="20"/>
-                                <w:szCs w:val="20"/>
-                              </w:rPr>
-                              <w:t>secs</w:t>
-                            </w:r>
-                            <w:proofErr w:type="spellEnd"/>
-                            <w:r>
-                              <w:rPr>
-                                <w:b/>
-                                <w:sz w:val="20"/>
-                                <w:szCs w:val="20"/>
-                              </w:rPr>
-                              <w:t>) + (40%</w:t>
+                              <w:t>= (60% access link utilisation * 2 secs) + (40%</w:t>
                             </w:r>
                             <w:r>
                               <w:rPr>
@@ -3136,25 +3579,7 @@
                                 <w:sz w:val="20"/>
                                 <w:szCs w:val="20"/>
                               </w:rPr>
-                              <w:t xml:space="preserve"> * ~</w:t>
-                            </w:r>
-                            <w:proofErr w:type="spellStart"/>
-                            <w:r>
-                              <w:rPr>
-                                <w:b/>
-                                <w:sz w:val="20"/>
-                                <w:szCs w:val="20"/>
-                              </w:rPr>
-                              <w:t>millisecs</w:t>
-                            </w:r>
-                            <w:proofErr w:type="spellEnd"/>
-                            <w:r>
-                              <w:rPr>
-                                <w:b/>
-                                <w:sz w:val="20"/>
-                                <w:szCs w:val="20"/>
-                              </w:rPr>
-                              <w:t>)</w:t>
+                              <w:t xml:space="preserve"> * ~millisecs)</w:t>
                             </w:r>
                             <w:r>
                               <w:rPr>
@@ -3492,25 +3917,7 @@
                           <w:sz w:val="20"/>
                           <w:szCs w:val="20"/>
                         </w:rPr>
-                        <w:t xml:space="preserve">= (60% access link utilisation * 2 </w:t>
-                      </w:r>
-                      <w:proofErr w:type="spellStart"/>
-                      <w:r>
-                        <w:rPr>
-                          <w:b/>
-                          <w:sz w:val="20"/>
-                          <w:szCs w:val="20"/>
-                        </w:rPr>
-                        <w:t>secs</w:t>
-                      </w:r>
-                      <w:proofErr w:type="spellEnd"/>
-                      <w:r>
-                        <w:rPr>
-                          <w:b/>
-                          <w:sz w:val="20"/>
-                          <w:szCs w:val="20"/>
-                        </w:rPr>
-                        <w:t>) + (40%</w:t>
+                        <w:t>= (60% access link utilisation * 2 secs) + (40%</w:t>
                       </w:r>
                       <w:r>
                         <w:rPr>
@@ -3518,25 +3925,7 @@
                           <w:sz w:val="20"/>
                           <w:szCs w:val="20"/>
                         </w:rPr>
-                        <w:t xml:space="preserve"> * ~</w:t>
-                      </w:r>
-                      <w:proofErr w:type="spellStart"/>
-                      <w:r>
-                        <w:rPr>
-                          <w:b/>
-                          <w:sz w:val="20"/>
-                          <w:szCs w:val="20"/>
-                        </w:rPr>
-                        <w:t>millisecs</w:t>
-                      </w:r>
-                      <w:proofErr w:type="spellEnd"/>
-                      <w:r>
-                        <w:rPr>
-                          <w:b/>
-                          <w:sz w:val="20"/>
-                          <w:szCs w:val="20"/>
-                        </w:rPr>
-                        <w:t>)</w:t>
+                        <w:t xml:space="preserve"> * ~millisecs)</w:t>
                       </w:r>
                       <w:r>
                         <w:rPr>
@@ -3659,63 +4048,1692 @@
     <w:p>
       <w:pPr>
         <w:rPr>
-          <w:color w:val="000000" w:themeColor="text1"/>
-          <w:sz w:val="20"/>
-          <w:szCs w:val="20"/>
-        </w:rPr>
-      </w:pPr>
-    </w:p>
-    <w:p>
-      <w:pPr>
-        <w:rPr>
-          <w:color w:val="000000" w:themeColor="text1"/>
-          <w:sz w:val="20"/>
-          <w:szCs w:val="20"/>
-        </w:rPr>
-      </w:pPr>
-    </w:p>
-    <w:p>
-      <w:pPr>
-        <w:rPr>
-          <w:color w:val="000000" w:themeColor="text1"/>
-          <w:sz w:val="20"/>
-          <w:szCs w:val="20"/>
-        </w:rPr>
-      </w:pPr>
-    </w:p>
-    <w:p>
-      <w:pPr>
-        <w:rPr>
-          <w:color w:val="000000" w:themeColor="text1"/>
-          <w:sz w:val="20"/>
-          <w:szCs w:val="20"/>
-        </w:rPr>
-      </w:pPr>
-    </w:p>
-    <w:p>
-      <w:pPr>
-        <w:rPr>
-          <w:color w:val="000000" w:themeColor="text1"/>
-          <w:sz w:val="20"/>
-          <w:szCs w:val="20"/>
-        </w:rPr>
-      </w:pPr>
-    </w:p>
-    <w:p>
-      <w:pPr>
-        <w:rPr>
-          <w:color w:val="000000" w:themeColor="text1"/>
-          <w:sz w:val="20"/>
-          <w:szCs w:val="20"/>
-        </w:rPr>
-      </w:pPr>
-    </w:p>
-    <w:p>
-      <w:pPr>
-        <w:rPr>
-          <w:color w:val="000000" w:themeColor="text1"/>
-          <w:sz w:val="20"/>
-          <w:szCs w:val="20"/>
+          <w:b/>
+          <w:color w:val="2E74B5" w:themeColor="accent1" w:themeShade="BF"/>
+          <w:sz w:val="20"/>
+          <w:szCs w:val="20"/>
+        </w:rPr>
+      </w:pPr>
+      <w:r>
+        <w:rPr>
+          <w:b/>
+          <w:color w:val="2E74B5" w:themeColor="accent1" w:themeShade="BF"/>
+          <w:sz w:val="20"/>
+          <w:szCs w:val="20"/>
+        </w:rPr>
+        <w:t>UDP</w:t>
+      </w:r>
+      <w:r>
+        <w:rPr>
+          <w:b/>
+          <w:color w:val="2E74B5" w:themeColor="accent1" w:themeShade="BF"/>
+          <w:sz w:val="20"/>
+          <w:szCs w:val="20"/>
+        </w:rPr>
+        <w:t xml:space="preserve"> and TCP</w:t>
+      </w:r>
+    </w:p>
+    <w:p>
+      <w:pPr>
+        <w:rPr>
+          <w:color w:val="000000" w:themeColor="text1"/>
+          <w:sz w:val="20"/>
+          <w:szCs w:val="20"/>
+        </w:rPr>
+      </w:pPr>
+      <w:r>
+        <w:rPr>
+          <w:b/>
+          <w:color w:val="000000" w:themeColor="text1"/>
+          <w:sz w:val="20"/>
+          <w:szCs w:val="20"/>
+        </w:rPr>
+        <w:t>Socket</w:t>
+      </w:r>
+      <w:r>
+        <w:rPr>
+          <w:color w:val="000000" w:themeColor="text1"/>
+          <w:sz w:val="20"/>
+          <w:szCs w:val="20"/>
+        </w:rPr>
+        <w:t xml:space="preserve"> is a door between application process and end-to-end transport</w:t>
+      </w:r>
+      <w:r>
+        <w:rPr>
+          <w:color w:val="000000" w:themeColor="text1"/>
+          <w:sz w:val="20"/>
+          <w:szCs w:val="20"/>
+        </w:rPr>
+        <w:t xml:space="preserve"> (</w:t>
+      </w:r>
+      <w:r>
+        <w:rPr>
+          <w:color w:val="000000" w:themeColor="text1"/>
+          <w:sz w:val="20"/>
+          <w:szCs w:val="20"/>
+        </w:rPr>
+        <w:t>an endpoint)</w:t>
+      </w:r>
+    </w:p>
+    <w:p>
+      <w:pPr>
+        <w:pStyle w:val="ListParagraph"/>
+        <w:numPr>
+          <w:ilvl w:val="0"/>
+          <w:numId w:val="4"/>
+        </w:numPr>
+        <w:rPr>
+          <w:color w:val="000000" w:themeColor="text1"/>
+          <w:sz w:val="20"/>
+          <w:szCs w:val="20"/>
+        </w:rPr>
+      </w:pPr>
+      <w:r>
+        <w:rPr>
+          <w:color w:val="000000" w:themeColor="text1"/>
+          <w:sz w:val="20"/>
+          <w:szCs w:val="20"/>
+          <w:u w:val="single"/>
+        </w:rPr>
+        <w:t>UDP Socket</w:t>
+      </w:r>
+      <w:r>
+        <w:rPr>
+          <w:color w:val="000000" w:themeColor="text1"/>
+          <w:sz w:val="20"/>
+          <w:szCs w:val="20"/>
+        </w:rPr>
+        <w:t xml:space="preserve"> = Datagram Socket</w:t>
+      </w:r>
+      <w:r>
+        <w:rPr>
+          <w:color w:val="000000" w:themeColor="text1"/>
+          <w:sz w:val="20"/>
+          <w:szCs w:val="20"/>
+        </w:rPr>
+        <w:t xml:space="preserve"> or SOCK_DGRAM</w:t>
+      </w:r>
+    </w:p>
+    <w:p>
+      <w:pPr>
+        <w:pStyle w:val="ListParagraph"/>
+        <w:numPr>
+          <w:ilvl w:val="0"/>
+          <w:numId w:val="4"/>
+        </w:numPr>
+        <w:rPr>
+          <w:color w:val="000000" w:themeColor="text1"/>
+          <w:sz w:val="20"/>
+          <w:szCs w:val="20"/>
+        </w:rPr>
+      </w:pPr>
+      <w:r>
+        <w:rPr>
+          <w:color w:val="000000" w:themeColor="text1"/>
+          <w:sz w:val="20"/>
+          <w:szCs w:val="20"/>
+          <w:u w:val="single"/>
+        </w:rPr>
+        <w:t>TCP Socket</w:t>
+      </w:r>
+      <w:r>
+        <w:rPr>
+          <w:color w:val="000000" w:themeColor="text1"/>
+          <w:sz w:val="20"/>
+          <w:szCs w:val="20"/>
+        </w:rPr>
+        <w:t xml:space="preserve"> = Socket /ServerSocket</w:t>
+      </w:r>
+      <w:r>
+        <w:rPr>
+          <w:color w:val="000000" w:themeColor="text1"/>
+          <w:sz w:val="20"/>
+          <w:szCs w:val="20"/>
+        </w:rPr>
+        <w:t xml:space="preserve"> or SOCK_STREAM</w:t>
+      </w:r>
+    </w:p>
+    <w:tbl>
+      <w:tblPr>
+        <w:tblStyle w:val="TableGrid"/>
+        <w:tblW w:w="0" w:type="auto"/>
+        <w:tblLook w:val="04A0" w:firstRow="1" w:lastRow="0" w:firstColumn="1" w:lastColumn="0" w:noHBand="0" w:noVBand="1"/>
+      </w:tblPr>
+      <w:tblGrid>
+        <w:gridCol w:w="5225"/>
+        <w:gridCol w:w="5225"/>
+      </w:tblGrid>
+      <w:tr>
+        <w:trPr>
+          <w:trHeight w:val="263"/>
+        </w:trPr>
+        <w:tc>
+          <w:tcPr>
+            <w:tcW w:w="5225" w:type="dxa"/>
+          </w:tcPr>
+          <w:p>
+            <w:pPr>
+              <w:jc w:val="center"/>
+              <w:rPr>
+                <w:b/>
+                <w:color w:val="000000" w:themeColor="text1"/>
+                <w:sz w:val="20"/>
+                <w:szCs w:val="20"/>
+              </w:rPr>
+            </w:pPr>
+            <w:r>
+              <w:rPr>
+                <w:b/>
+                <w:color w:val="000000" w:themeColor="text1"/>
+                <w:sz w:val="20"/>
+                <w:szCs w:val="20"/>
+              </w:rPr>
+              <w:t>TCP</w:t>
+            </w:r>
+          </w:p>
+        </w:tc>
+        <w:tc>
+          <w:tcPr>
+            <w:tcW w:w="5225" w:type="dxa"/>
+          </w:tcPr>
+          <w:p>
+            <w:pPr>
+              <w:jc w:val="center"/>
+              <w:rPr>
+                <w:b/>
+                <w:color w:val="000000" w:themeColor="text1"/>
+                <w:sz w:val="20"/>
+                <w:szCs w:val="20"/>
+              </w:rPr>
+            </w:pPr>
+            <w:r>
+              <w:rPr>
+                <w:b/>
+                <w:color w:val="000000" w:themeColor="text1"/>
+                <w:sz w:val="20"/>
+                <w:szCs w:val="20"/>
+              </w:rPr>
+              <w:t>UDP</w:t>
+            </w:r>
+          </w:p>
+        </w:tc>
+      </w:tr>
+      <w:tr>
+        <w:trPr>
+          <w:trHeight w:val="1198"/>
+        </w:trPr>
+        <w:tc>
+          <w:tcPr>
+            <w:tcW w:w="5225" w:type="dxa"/>
+          </w:tcPr>
+          <w:p>
+            <w:pPr>
+              <w:rPr>
+                <w:color w:val="000000" w:themeColor="text1"/>
+                <w:sz w:val="20"/>
+                <w:szCs w:val="20"/>
+              </w:rPr>
+            </w:pPr>
+            <w:r>
+              <w:rPr>
+                <w:b/>
+                <w:color w:val="000000" w:themeColor="text1"/>
+                <w:sz w:val="20"/>
+                <w:szCs w:val="20"/>
+              </w:rPr>
+              <w:t>Con</w:t>
+            </w:r>
+            <w:r>
+              <w:rPr>
+                <w:b/>
+                <w:color w:val="000000" w:themeColor="text1"/>
+                <w:sz w:val="20"/>
+                <w:szCs w:val="20"/>
+              </w:rPr>
+              <w:t>n</w:t>
+            </w:r>
+            <w:r>
+              <w:rPr>
+                <w:b/>
+                <w:color w:val="000000" w:themeColor="text1"/>
+                <w:sz w:val="20"/>
+                <w:szCs w:val="20"/>
+              </w:rPr>
+              <w:t>ecti</w:t>
+            </w:r>
+            <w:r>
+              <w:rPr>
+                <w:b/>
+                <w:color w:val="000000" w:themeColor="text1"/>
+                <w:sz w:val="20"/>
+                <w:szCs w:val="20"/>
+              </w:rPr>
+              <w:t>on-o</w:t>
+            </w:r>
+            <w:r>
+              <w:rPr>
+                <w:b/>
+                <w:color w:val="000000" w:themeColor="text1"/>
+                <w:sz w:val="20"/>
+                <w:szCs w:val="20"/>
+              </w:rPr>
+              <w:t>rientated</w:t>
+            </w:r>
+            <w:r>
+              <w:rPr>
+                <w:color w:val="000000" w:themeColor="text1"/>
+                <w:sz w:val="20"/>
+                <w:szCs w:val="20"/>
+              </w:rPr>
+              <w:t>: setup required between C-S</w:t>
+            </w:r>
+          </w:p>
+          <w:p>
+            <w:pPr>
+              <w:rPr>
+                <w:color w:val="000000" w:themeColor="text1"/>
+                <w:sz w:val="20"/>
+                <w:szCs w:val="20"/>
+              </w:rPr>
+            </w:pPr>
+            <w:r>
+              <w:rPr>
+                <w:b/>
+                <w:color w:val="000000" w:themeColor="text1"/>
+                <w:sz w:val="20"/>
+                <w:szCs w:val="20"/>
+              </w:rPr>
+              <w:t>Reliable t</w:t>
+            </w:r>
+            <w:r>
+              <w:rPr>
+                <w:b/>
+                <w:color w:val="000000" w:themeColor="text1"/>
+                <w:sz w:val="20"/>
+                <w:szCs w:val="20"/>
+              </w:rPr>
+              <w:t>ransport</w:t>
+            </w:r>
+            <w:r>
+              <w:rPr>
+                <w:color w:val="000000" w:themeColor="text1"/>
+                <w:sz w:val="20"/>
+                <w:szCs w:val="20"/>
+              </w:rPr>
+              <w:t xml:space="preserve"> </w:t>
+            </w:r>
+            <w:r>
+              <w:rPr>
+                <w:color w:val="000000" w:themeColor="text1"/>
+                <w:sz w:val="20"/>
+                <w:szCs w:val="20"/>
+              </w:rPr>
+              <w:t>between sending and receiving</w:t>
+            </w:r>
+          </w:p>
+          <w:p>
+            <w:pPr>
+              <w:rPr>
+                <w:color w:val="000000" w:themeColor="text1"/>
+                <w:sz w:val="20"/>
+                <w:szCs w:val="20"/>
+              </w:rPr>
+            </w:pPr>
+            <w:r>
+              <w:rPr>
+                <w:b/>
+                <w:color w:val="000000" w:themeColor="text1"/>
+                <w:sz w:val="20"/>
+                <w:szCs w:val="20"/>
+              </w:rPr>
+              <w:t>Flow control</w:t>
+            </w:r>
+            <w:r>
+              <w:rPr>
+                <w:color w:val="000000" w:themeColor="text1"/>
+                <w:sz w:val="20"/>
+                <w:szCs w:val="20"/>
+              </w:rPr>
+              <w:t>: sender won’t overwhelm receiver</w:t>
+            </w:r>
+          </w:p>
+          <w:p>
+            <w:pPr>
+              <w:rPr>
+                <w:color w:val="000000" w:themeColor="text1"/>
+                <w:sz w:val="20"/>
+                <w:szCs w:val="20"/>
+              </w:rPr>
+            </w:pPr>
+            <w:r>
+              <w:rPr>
+                <w:b/>
+                <w:color w:val="000000" w:themeColor="text1"/>
+                <w:sz w:val="20"/>
+                <w:szCs w:val="20"/>
+              </w:rPr>
+              <w:t>Congestion control</w:t>
+            </w:r>
+            <w:r>
+              <w:rPr>
+                <w:color w:val="000000" w:themeColor="text1"/>
+                <w:sz w:val="20"/>
+                <w:szCs w:val="20"/>
+              </w:rPr>
+              <w:t xml:space="preserve">: </w:t>
+            </w:r>
+            <w:r>
+              <w:rPr>
+                <w:color w:val="000000" w:themeColor="text1"/>
+                <w:sz w:val="20"/>
+                <w:szCs w:val="20"/>
+              </w:rPr>
+              <w:t>throttle sender when network overload</w:t>
+            </w:r>
+          </w:p>
+          <w:p>
+            <w:pPr>
+              <w:rPr>
+                <w:color w:val="000000" w:themeColor="text1"/>
+                <w:sz w:val="20"/>
+                <w:szCs w:val="20"/>
+              </w:rPr>
+            </w:pPr>
+            <w:r>
+              <w:rPr>
+                <w:b/>
+                <w:color w:val="000000" w:themeColor="text1"/>
+                <w:sz w:val="20"/>
+                <w:szCs w:val="20"/>
+              </w:rPr>
+              <w:t>Does not provide</w:t>
+            </w:r>
+            <w:r>
+              <w:rPr>
+                <w:color w:val="000000" w:themeColor="text1"/>
+                <w:sz w:val="20"/>
+                <w:szCs w:val="20"/>
+              </w:rPr>
+              <w:t>: timing or minimum bandwidth guarantees</w:t>
+            </w:r>
+          </w:p>
+        </w:tc>
+        <w:tc>
+          <w:tcPr>
+            <w:tcW w:w="5225" w:type="dxa"/>
+          </w:tcPr>
+          <w:p>
+            <w:pPr>
+              <w:rPr>
+                <w:b/>
+                <w:color w:val="000000" w:themeColor="text1"/>
+                <w:sz w:val="20"/>
+                <w:szCs w:val="20"/>
+              </w:rPr>
+            </w:pPr>
+            <w:r>
+              <w:rPr>
+                <w:b/>
+                <w:color w:val="000000" w:themeColor="text1"/>
+                <w:sz w:val="20"/>
+                <w:szCs w:val="20"/>
+              </w:rPr>
+              <w:t>Message-o</w:t>
+            </w:r>
+            <w:r>
+              <w:rPr>
+                <w:b/>
+                <w:color w:val="000000" w:themeColor="text1"/>
+                <w:sz w:val="20"/>
+                <w:szCs w:val="20"/>
+              </w:rPr>
+              <w:t>rientated</w:t>
+            </w:r>
+          </w:p>
+          <w:p>
+            <w:pPr>
+              <w:rPr>
+                <w:color w:val="000000" w:themeColor="text1"/>
+                <w:sz w:val="20"/>
+                <w:szCs w:val="20"/>
+              </w:rPr>
+            </w:pPr>
+            <w:r>
+              <w:rPr>
+                <w:b/>
+                <w:color w:val="000000" w:themeColor="text1"/>
+                <w:sz w:val="20"/>
+                <w:szCs w:val="20"/>
+              </w:rPr>
+              <w:t>Unreliable data transfer</w:t>
+            </w:r>
+            <w:r>
+              <w:rPr>
+                <w:color w:val="000000" w:themeColor="text1"/>
+                <w:sz w:val="20"/>
+                <w:szCs w:val="20"/>
+              </w:rPr>
+              <w:t xml:space="preserve"> between sender and receiver</w:t>
+            </w:r>
+          </w:p>
+          <w:p>
+            <w:pPr>
+              <w:rPr>
+                <w:color w:val="000000" w:themeColor="text1"/>
+                <w:sz w:val="20"/>
+                <w:szCs w:val="20"/>
+              </w:rPr>
+            </w:pPr>
+            <w:r>
+              <w:rPr>
+                <w:b/>
+                <w:color w:val="000000" w:themeColor="text1"/>
+                <w:sz w:val="20"/>
+                <w:szCs w:val="20"/>
+              </w:rPr>
+              <w:t>Does not provide</w:t>
+            </w:r>
+            <w:r>
+              <w:rPr>
+                <w:color w:val="000000" w:themeColor="text1"/>
+                <w:sz w:val="20"/>
+                <w:szCs w:val="20"/>
+              </w:rPr>
+              <w:t>: connection setup, reliability, flow control, congestion control, timing or bandwidth guarantees</w:t>
+            </w:r>
+          </w:p>
+        </w:tc>
+      </w:tr>
+      <w:tr>
+        <w:tc>
+          <w:tcPr>
+            <w:tcW w:w="5225" w:type="dxa"/>
+          </w:tcPr>
+          <w:p>
+            <w:pPr>
+              <w:rPr>
+                <w:color w:val="000000" w:themeColor="text1"/>
+                <w:sz w:val="20"/>
+                <w:szCs w:val="20"/>
+              </w:rPr>
+            </w:pPr>
+            <w:r>
+              <w:rPr>
+                <w:color w:val="000000" w:themeColor="text1"/>
+                <w:sz w:val="20"/>
+                <w:szCs w:val="20"/>
+              </w:rPr>
+              <w:t>Email</w:t>
+            </w:r>
+          </w:p>
+          <w:p>
+            <w:pPr>
+              <w:rPr>
+                <w:color w:val="000000" w:themeColor="text1"/>
+                <w:sz w:val="20"/>
+                <w:szCs w:val="20"/>
+              </w:rPr>
+            </w:pPr>
+            <w:r>
+              <w:rPr>
+                <w:color w:val="000000" w:themeColor="text1"/>
+                <w:sz w:val="20"/>
+                <w:szCs w:val="20"/>
+              </w:rPr>
+              <w:t>Web Browsing</w:t>
+            </w:r>
+          </w:p>
+        </w:tc>
+        <w:tc>
+          <w:tcPr>
+            <w:tcW w:w="5225" w:type="dxa"/>
+          </w:tcPr>
+          <w:p>
+            <w:pPr>
+              <w:rPr>
+                <w:color w:val="000000" w:themeColor="text1"/>
+                <w:sz w:val="20"/>
+                <w:szCs w:val="20"/>
+              </w:rPr>
+            </w:pPr>
+            <w:r>
+              <w:rPr>
+                <w:color w:val="000000" w:themeColor="text1"/>
+                <w:sz w:val="20"/>
+                <w:szCs w:val="20"/>
+              </w:rPr>
+              <w:t>VoIP</w:t>
+            </w:r>
+          </w:p>
+          <w:p>
+            <w:pPr>
+              <w:rPr>
+                <w:color w:val="000000" w:themeColor="text1"/>
+                <w:sz w:val="20"/>
+                <w:szCs w:val="20"/>
+              </w:rPr>
+            </w:pPr>
+            <w:r>
+              <w:rPr>
+                <w:color w:val="000000" w:themeColor="text1"/>
+                <w:sz w:val="20"/>
+                <w:szCs w:val="20"/>
+              </w:rPr>
+              <w:t>Music Streaming</w:t>
+            </w:r>
+            <w:bookmarkStart w:id="0" w:name="_GoBack"/>
+            <w:bookmarkEnd w:id="0"/>
+          </w:p>
+        </w:tc>
+      </w:tr>
+    </w:tbl>
+    <w:p>
+      <w:pPr>
+        <w:rPr>
+          <w:color w:val="000000" w:themeColor="text1"/>
+          <w:sz w:val="20"/>
+          <w:szCs w:val="20"/>
+        </w:rPr>
+      </w:pPr>
+    </w:p>
+    <w:p>
+      <w:pPr>
+        <w:rPr>
+          <w:color w:val="000000" w:themeColor="text1"/>
+          <w:sz w:val="20"/>
+          <w:szCs w:val="20"/>
+        </w:rPr>
+      </w:pPr>
+    </w:p>
+    <w:p>
+      <w:pPr>
+        <w:rPr>
+          <w:color w:val="000000" w:themeColor="text1"/>
+          <w:sz w:val="20"/>
+          <w:szCs w:val="20"/>
+        </w:rPr>
+      </w:pPr>
+    </w:p>
+    <w:p>
+      <w:pPr>
+        <w:rPr>
+          <w:color w:val="2E74B5" w:themeColor="accent1" w:themeShade="BF"/>
+        </w:rPr>
+      </w:pPr>
+      <w:r>
+        <w:rPr>
+          <w:b/>
+          <w:color w:val="2E74B5" w:themeColor="accent1" w:themeShade="BF"/>
+        </w:rPr>
+        <w:t xml:space="preserve">Week </w:t>
+      </w:r>
+      <w:r>
+        <w:rPr>
+          <w:b/>
+          <w:color w:val="2E74B5" w:themeColor="accent1" w:themeShade="BF"/>
+        </w:rPr>
+        <w:t>3 – Application Layer</w:t>
+      </w:r>
+    </w:p>
+    <w:p>
+      <w:pPr>
+        <w:rPr>
+          <w:color w:val="2E74B5" w:themeColor="accent1" w:themeShade="BF"/>
+          <w:sz w:val="20"/>
+          <w:szCs w:val="20"/>
+        </w:rPr>
+      </w:pPr>
+    </w:p>
+    <w:p>
+      <w:pPr>
+        <w:rPr>
+          <w:b/>
+          <w:color w:val="2E74B5" w:themeColor="accent1" w:themeShade="BF"/>
+          <w:sz w:val="20"/>
+          <w:szCs w:val="20"/>
+        </w:rPr>
+      </w:pPr>
+      <w:r>
+        <w:rPr>
+          <w:b/>
+          <w:color w:val="2E74B5" w:themeColor="accent1" w:themeShade="BF"/>
+          <w:sz w:val="20"/>
+          <w:szCs w:val="20"/>
+        </w:rPr>
+        <w:t>SMTP</w:t>
+      </w:r>
+    </w:p>
+    <w:p>
+      <w:pPr>
+        <w:rPr>
+          <w:color w:val="000000" w:themeColor="text1"/>
+          <w:sz w:val="20"/>
+          <w:szCs w:val="20"/>
+        </w:rPr>
+      </w:pPr>
+      <w:r>
+        <w:rPr>
+          <w:b/>
+          <w:color w:val="000000" w:themeColor="text1"/>
+          <w:sz w:val="20"/>
+          <w:szCs w:val="20"/>
+        </w:rPr>
+        <w:t>Simple Mail Transfer Protocol</w:t>
+      </w:r>
+      <w:r>
+        <w:rPr>
+          <w:color w:val="000000" w:themeColor="text1"/>
+          <w:sz w:val="20"/>
+          <w:szCs w:val="20"/>
+        </w:rPr>
+        <w:t xml:space="preserve"> is a protocol</w:t>
+      </w:r>
+      <w:r>
+        <w:rPr>
+          <w:color w:val="000000" w:themeColor="text1"/>
+          <w:sz w:val="20"/>
+          <w:szCs w:val="20"/>
+        </w:rPr>
+        <w:t xml:space="preserve"> whic</w:t>
+      </w:r>
+      <w:r>
+        <w:rPr>
+          <w:color w:val="000000" w:themeColor="text1"/>
+          <w:sz w:val="20"/>
+          <w:szCs w:val="20"/>
+        </w:rPr>
+        <w:t>h uses TPC to reliably transfer files BETWEEN MAIL SERVERS</w:t>
+      </w:r>
+      <w:r>
+        <w:rPr>
+          <w:color w:val="000000" w:themeColor="text1"/>
+          <w:sz w:val="20"/>
+          <w:szCs w:val="20"/>
+        </w:rPr>
+        <w:t xml:space="preserve"> (port 25)</w:t>
+      </w:r>
+    </w:p>
+    <w:p>
+      <w:pPr>
+        <w:pStyle w:val="ListParagraph"/>
+        <w:numPr>
+          <w:ilvl w:val="0"/>
+          <w:numId w:val="4"/>
+        </w:numPr>
+        <w:rPr>
+          <w:color w:val="000000" w:themeColor="text1"/>
+          <w:sz w:val="20"/>
+          <w:szCs w:val="20"/>
+        </w:rPr>
+      </w:pPr>
+      <w:r>
+        <w:rPr>
+          <w:color w:val="000000" w:themeColor="text1"/>
+          <w:sz w:val="20"/>
+          <w:szCs w:val="20"/>
+        </w:rPr>
+        <w:t xml:space="preserve">Three phases of transfer: </w:t>
+      </w:r>
+      <w:r>
+        <w:rPr>
+          <w:b/>
+          <w:color w:val="000000" w:themeColor="text1"/>
+          <w:sz w:val="20"/>
+          <w:szCs w:val="20"/>
+        </w:rPr>
+        <w:t>(1) handshake / open TCP connection</w:t>
+      </w:r>
+      <w:r>
+        <w:rPr>
+          <w:b/>
+          <w:color w:val="000000" w:themeColor="text1"/>
+          <w:sz w:val="20"/>
+          <w:szCs w:val="20"/>
+        </w:rPr>
+        <w:t xml:space="preserve"> (2) transfer of message (3) close</w:t>
+      </w:r>
+      <w:r>
+        <w:rPr>
+          <w:b/>
+          <w:color w:val="000000" w:themeColor="text1"/>
+          <w:sz w:val="20"/>
+          <w:szCs w:val="20"/>
+        </w:rPr>
+        <w:t xml:space="preserve"> TCP</w:t>
+      </w:r>
+      <w:r>
+        <w:rPr>
+          <w:b/>
+          <w:color w:val="000000" w:themeColor="text1"/>
+          <w:sz w:val="20"/>
+          <w:szCs w:val="20"/>
+        </w:rPr>
+        <w:t xml:space="preserve"> connection</w:t>
+      </w:r>
+    </w:p>
+    <w:p>
+      <w:pPr>
+        <w:pStyle w:val="ListParagraph"/>
+        <w:numPr>
+          <w:ilvl w:val="0"/>
+          <w:numId w:val="4"/>
+        </w:numPr>
+        <w:rPr>
+          <w:color w:val="000000" w:themeColor="text1"/>
+          <w:sz w:val="20"/>
+          <w:szCs w:val="20"/>
+        </w:rPr>
+      </w:pPr>
+      <w:r>
+        <w:rPr>
+          <w:color w:val="000000" w:themeColor="text1"/>
+          <w:sz w:val="20"/>
+          <w:szCs w:val="20"/>
+        </w:rPr>
+        <w:t>Messages must be in 7bit ASCII</w:t>
+      </w:r>
+    </w:p>
+    <w:p>
+      <w:pPr>
+        <w:pStyle w:val="ListParagraph"/>
+        <w:numPr>
+          <w:ilvl w:val="0"/>
+          <w:numId w:val="4"/>
+        </w:numPr>
+        <w:rPr>
+          <w:color w:val="000000" w:themeColor="text1"/>
+          <w:sz w:val="20"/>
+          <w:szCs w:val="20"/>
+        </w:rPr>
+      </w:pPr>
+      <w:r>
+        <w:rPr>
+          <w:color w:val="000000" w:themeColor="text1"/>
+          <w:sz w:val="20"/>
+          <w:szCs w:val="20"/>
+        </w:rPr>
+        <w:t>SMT is a PUSH protocol</w:t>
+      </w:r>
+    </w:p>
+    <w:p>
+      <w:pPr>
+        <w:rPr>
+          <w:b/>
+          <w:color w:val="2E74B5" w:themeColor="accent1" w:themeShade="BF"/>
+          <w:sz w:val="20"/>
+          <w:szCs w:val="20"/>
+        </w:rPr>
+      </w:pPr>
+      <w:r>
+        <w:rPr>
+          <w:b/>
+          <w:color w:val="2E74B5" w:themeColor="accent1" w:themeShade="BF"/>
+          <w:sz w:val="20"/>
+          <w:szCs w:val="20"/>
+        </w:rPr>
+        <w:t>Mail Access Protocols</w:t>
+      </w:r>
+    </w:p>
+    <w:p>
+      <w:pPr>
+        <w:rPr>
+          <w:color w:val="000000" w:themeColor="text1"/>
+          <w:sz w:val="20"/>
+          <w:szCs w:val="20"/>
+        </w:rPr>
+      </w:pPr>
+      <w:r>
+        <w:rPr>
+          <w:b/>
+          <w:color w:val="000000" w:themeColor="text1"/>
+          <w:sz w:val="20"/>
+          <w:szCs w:val="20"/>
+        </w:rPr>
+        <w:t>Mail Access Protocols</w:t>
+      </w:r>
+      <w:r>
+        <w:rPr>
+          <w:color w:val="000000" w:themeColor="text1"/>
+          <w:sz w:val="20"/>
+          <w:szCs w:val="20"/>
+        </w:rPr>
+        <w:t xml:space="preserve"> handle the retrieval of emails / files from the mail server.</w:t>
+      </w:r>
+    </w:p>
+    <w:p>
+      <w:pPr>
+        <w:pStyle w:val="ListParagraph"/>
+        <w:numPr>
+          <w:ilvl w:val="0"/>
+          <w:numId w:val="13"/>
+        </w:numPr>
+        <w:rPr>
+          <w:color w:val="000000" w:themeColor="text1"/>
+          <w:sz w:val="20"/>
+          <w:szCs w:val="20"/>
+        </w:rPr>
+      </w:pPr>
+      <w:r>
+        <w:rPr>
+          <w:b/>
+          <w:color w:val="000000" w:themeColor="text1"/>
+          <w:sz w:val="20"/>
+          <w:szCs w:val="20"/>
+        </w:rPr>
+        <w:t>POP</w:t>
+      </w:r>
+      <w:r>
+        <w:rPr>
+          <w:color w:val="000000" w:themeColor="text1"/>
+          <w:sz w:val="20"/>
+          <w:szCs w:val="20"/>
+        </w:rPr>
+        <w:t xml:space="preserve">: </w:t>
+      </w:r>
+      <w:r>
+        <w:rPr>
+          <w:color w:val="000000" w:themeColor="text1"/>
+          <w:sz w:val="20"/>
+          <w:szCs w:val="20"/>
+        </w:rPr>
+        <w:t>Post Office Protocol</w:t>
+      </w:r>
+      <w:r>
+        <w:rPr>
+          <w:color w:val="000000" w:themeColor="text1"/>
+          <w:sz w:val="20"/>
+          <w:szCs w:val="20"/>
+        </w:rPr>
+        <w:t>.</w:t>
+      </w:r>
+      <w:r>
+        <w:rPr>
+          <w:color w:val="000000" w:themeColor="text1"/>
+          <w:sz w:val="20"/>
+          <w:szCs w:val="20"/>
+        </w:rPr>
+        <w:t xml:space="preserve"> </w:t>
+      </w:r>
+      <w:r>
+        <w:rPr>
+          <w:color w:val="000000" w:themeColor="text1"/>
+          <w:sz w:val="20"/>
+          <w:szCs w:val="20"/>
+        </w:rPr>
+        <w:tab/>
+      </w:r>
+      <w:r>
+        <w:rPr>
+          <w:color w:val="000000" w:themeColor="text1"/>
+          <w:sz w:val="20"/>
+          <w:szCs w:val="20"/>
+        </w:rPr>
+        <w:tab/>
+      </w:r>
+      <w:r>
+        <w:rPr>
+          <w:color w:val="000000" w:themeColor="text1"/>
+          <w:sz w:val="20"/>
+          <w:szCs w:val="20"/>
+        </w:rPr>
+        <w:tab/>
+      </w:r>
+      <w:r>
+        <w:rPr>
+          <w:color w:val="000000" w:themeColor="text1"/>
+          <w:sz w:val="20"/>
+          <w:szCs w:val="20"/>
+        </w:rPr>
+        <w:t>Features = authorisation, download</w:t>
+      </w:r>
+    </w:p>
+    <w:p>
+      <w:pPr>
+        <w:pStyle w:val="ListParagraph"/>
+        <w:numPr>
+          <w:ilvl w:val="0"/>
+          <w:numId w:val="13"/>
+        </w:numPr>
+        <w:rPr>
+          <w:color w:val="000000" w:themeColor="text1"/>
+          <w:sz w:val="20"/>
+          <w:szCs w:val="20"/>
+        </w:rPr>
+      </w:pPr>
+      <w:r>
+        <w:rPr>
+          <w:b/>
+          <w:color w:val="000000" w:themeColor="text1"/>
+          <w:sz w:val="20"/>
+          <w:szCs w:val="20"/>
+        </w:rPr>
+        <w:t>IMAP</w:t>
+      </w:r>
+      <w:r>
+        <w:rPr>
+          <w:color w:val="000000" w:themeColor="text1"/>
+          <w:sz w:val="20"/>
+          <w:szCs w:val="20"/>
+        </w:rPr>
+        <w:t xml:space="preserve">: </w:t>
+      </w:r>
+      <w:r>
+        <w:rPr>
+          <w:color w:val="000000" w:themeColor="text1"/>
+          <w:sz w:val="20"/>
+          <w:szCs w:val="20"/>
+        </w:rPr>
+        <w:t>Internet Mail Access Protocol.</w:t>
+      </w:r>
+      <w:r>
+        <w:rPr>
+          <w:color w:val="000000" w:themeColor="text1"/>
+          <w:sz w:val="20"/>
+          <w:szCs w:val="20"/>
+        </w:rPr>
+        <w:tab/>
+        <w:t xml:space="preserve">Features = </w:t>
+      </w:r>
+      <w:r>
+        <w:rPr>
+          <w:color w:val="000000" w:themeColor="text1"/>
+          <w:sz w:val="20"/>
+          <w:szCs w:val="20"/>
+        </w:rPr>
+        <w:t>manipulation of stored messages + auth, download</w:t>
+      </w:r>
+    </w:p>
+    <w:p>
+      <w:pPr>
+        <w:pStyle w:val="ListParagraph"/>
+        <w:numPr>
+          <w:ilvl w:val="0"/>
+          <w:numId w:val="13"/>
+        </w:numPr>
+        <w:rPr>
+          <w:color w:val="000000" w:themeColor="text1"/>
+          <w:sz w:val="20"/>
+          <w:szCs w:val="20"/>
+        </w:rPr>
+      </w:pPr>
+      <w:r>
+        <w:rPr>
+          <w:b/>
+          <w:color w:val="000000" w:themeColor="text1"/>
+          <w:sz w:val="20"/>
+          <w:szCs w:val="20"/>
+        </w:rPr>
+        <w:t>HTTP(S)</w:t>
+      </w:r>
+      <w:r>
+        <w:rPr>
+          <w:color w:val="000000" w:themeColor="text1"/>
+          <w:sz w:val="20"/>
+          <w:szCs w:val="20"/>
+        </w:rPr>
+        <w:t xml:space="preserve">: </w:t>
+      </w:r>
+      <w:r>
+        <w:rPr>
+          <w:color w:val="000000" w:themeColor="text1"/>
+          <w:sz w:val="20"/>
+          <w:szCs w:val="20"/>
+        </w:rPr>
+        <w:t>Gmail, Yahoo Mail etc.</w:t>
+      </w:r>
+      <w:r>
+        <w:rPr>
+          <w:color w:val="000000" w:themeColor="text1"/>
+          <w:sz w:val="20"/>
+          <w:szCs w:val="20"/>
+        </w:rPr>
+        <w:t xml:space="preserve">       HTTP(S) is a PULL</w:t>
+      </w:r>
+      <w:r>
+        <w:rPr>
+          <w:color w:val="000000" w:themeColor="text1"/>
+          <w:sz w:val="20"/>
+          <w:szCs w:val="20"/>
+        </w:rPr>
+        <w:t xml:space="preserve"> protocol</w:t>
+      </w:r>
+    </w:p>
+    <w:p>
+      <w:pPr>
+        <w:tabs>
+          <w:tab w:val="left" w:pos="1466"/>
+        </w:tabs>
+        <w:rPr>
+          <w:color w:val="000000" w:themeColor="text1"/>
+          <w:sz w:val="20"/>
+          <w:szCs w:val="20"/>
+        </w:rPr>
+      </w:pPr>
+      <w:r>
+        <w:rPr>
+          <w:b/>
+          <w:color w:val="000000" w:themeColor="text1"/>
+          <w:sz w:val="20"/>
+          <w:szCs w:val="20"/>
+        </w:rPr>
+        <w:t>PU</w:t>
+      </w:r>
+      <w:r>
+        <w:rPr>
+          <w:b/>
+          <w:color w:val="000000" w:themeColor="text1"/>
+          <w:sz w:val="20"/>
+          <w:szCs w:val="20"/>
+        </w:rPr>
+        <w:t>LL</w:t>
+      </w:r>
+      <w:r>
+        <w:rPr>
+          <w:color w:val="000000" w:themeColor="text1"/>
+          <w:sz w:val="20"/>
+          <w:szCs w:val="20"/>
+        </w:rPr>
+        <w:t>: Someone loads data</w:t>
+      </w:r>
+      <w:r>
+        <w:rPr>
+          <w:color w:val="000000" w:themeColor="text1"/>
+          <w:sz w:val="20"/>
+          <w:szCs w:val="20"/>
+        </w:rPr>
+        <w:t xml:space="preserve"> on a web server and users use HTTP to pull data from their server. TCP connection initiated by machine that wants to receive the file.</w:t>
+      </w:r>
+    </w:p>
+    <w:p>
+      <w:pPr>
+        <w:tabs>
+          <w:tab w:val="left" w:pos="1466"/>
+        </w:tabs>
+        <w:rPr>
+          <w:color w:val="000000" w:themeColor="text1"/>
+          <w:sz w:val="20"/>
+          <w:szCs w:val="20"/>
+        </w:rPr>
+      </w:pPr>
+      <w:r>
+        <w:rPr>
+          <w:b/>
+          <w:color w:val="000000" w:themeColor="text1"/>
+          <w:sz w:val="20"/>
+          <w:szCs w:val="20"/>
+        </w:rPr>
+        <w:t>PUSH</w:t>
+      </w:r>
+      <w:r>
+        <w:rPr>
+          <w:color w:val="000000" w:themeColor="text1"/>
+          <w:sz w:val="20"/>
+          <w:szCs w:val="20"/>
+        </w:rPr>
+        <w:t>:</w:t>
+      </w:r>
+      <w:r>
+        <w:rPr>
+          <w:color w:val="000000" w:themeColor="text1"/>
+          <w:sz w:val="20"/>
+          <w:szCs w:val="20"/>
+        </w:rPr>
+        <w:t xml:space="preserve"> The sending email server pushes the da</w:t>
+      </w:r>
+      <w:r>
+        <w:rPr>
+          <w:color w:val="000000" w:themeColor="text1"/>
+          <w:sz w:val="20"/>
+          <w:szCs w:val="20"/>
+        </w:rPr>
+        <w:t>ta to the receiving mail server.</w:t>
+      </w:r>
+      <w:r>
+        <w:rPr>
+          <w:color w:val="000000" w:themeColor="text1"/>
+          <w:sz w:val="20"/>
+          <w:szCs w:val="20"/>
+        </w:rPr>
+        <w:t xml:space="preserve"> TCP initiated by mach</w:t>
+      </w:r>
+      <w:r>
+        <w:rPr>
+          <w:color w:val="000000" w:themeColor="text1"/>
+          <w:sz w:val="20"/>
+          <w:szCs w:val="20"/>
+        </w:rPr>
+        <w:t>ine that wants to send file.</w:t>
+      </w:r>
+    </w:p>
+    <w:p>
+      <w:pPr>
+        <w:tabs>
+          <w:tab w:val="left" w:pos="1466"/>
+        </w:tabs>
+        <w:rPr>
+          <w:color w:val="000000" w:themeColor="text1"/>
+          <w:sz w:val="20"/>
+          <w:szCs w:val="20"/>
+        </w:rPr>
+      </w:pPr>
+    </w:p>
+    <w:p>
+      <w:pPr>
+        <w:tabs>
+          <w:tab w:val="left" w:pos="1466"/>
+        </w:tabs>
+        <w:rPr>
+          <w:color w:val="2E74B5" w:themeColor="accent1" w:themeShade="BF"/>
+          <w:sz w:val="20"/>
+          <w:szCs w:val="20"/>
+        </w:rPr>
+      </w:pPr>
+      <w:r>
+        <w:rPr>
+          <w:b/>
+          <w:color w:val="2E74B5" w:themeColor="accent1" w:themeShade="BF"/>
+          <w:sz w:val="20"/>
+          <w:szCs w:val="20"/>
+        </w:rPr>
+        <w:t>Domain Name System (DNS)</w:t>
+      </w:r>
+    </w:p>
+    <w:p>
+      <w:pPr>
+        <w:tabs>
+          <w:tab w:val="left" w:pos="1466"/>
+        </w:tabs>
+        <w:rPr>
+          <w:color w:val="000000" w:themeColor="text1"/>
+          <w:sz w:val="20"/>
+          <w:szCs w:val="20"/>
+        </w:rPr>
+      </w:pPr>
+      <w:r>
+        <w:rPr>
+          <w:b/>
+          <w:color w:val="000000" w:themeColor="text1"/>
+          <w:sz w:val="20"/>
+          <w:szCs w:val="20"/>
+        </w:rPr>
+        <w:t>DNS</w:t>
+      </w:r>
+      <w:r>
+        <w:rPr>
+          <w:color w:val="000000" w:themeColor="text1"/>
+          <w:sz w:val="20"/>
+          <w:szCs w:val="20"/>
+        </w:rPr>
+        <w:t xml:space="preserve"> is </w:t>
+      </w:r>
+      <w:r>
+        <w:rPr>
+          <w:color w:val="000000" w:themeColor="text1"/>
+          <w:sz w:val="20"/>
+          <w:szCs w:val="20"/>
+        </w:rPr>
+        <w:t>a hierarchy of many name servers</w:t>
+      </w:r>
+      <w:r>
+        <w:rPr>
+          <w:color w:val="000000" w:themeColor="text1"/>
+          <w:sz w:val="20"/>
+          <w:szCs w:val="20"/>
+        </w:rPr>
+        <w:t>.</w:t>
+      </w:r>
+      <w:r>
+        <w:rPr>
+          <w:color w:val="000000" w:themeColor="text1"/>
+          <w:sz w:val="20"/>
+          <w:szCs w:val="20"/>
+        </w:rPr>
+        <w:t xml:space="preserve"> Key idea of DNS is </w:t>
+      </w:r>
+      <w:r>
+        <w:rPr>
+          <w:b/>
+          <w:color w:val="000000" w:themeColor="text1"/>
+          <w:sz w:val="20"/>
+          <w:szCs w:val="20"/>
+        </w:rPr>
+        <w:t>Hierarchy</w:t>
+      </w:r>
+      <w:r>
+        <w:rPr>
+          <w:color w:val="000000" w:themeColor="text1"/>
+          <w:sz w:val="20"/>
+          <w:szCs w:val="20"/>
+        </w:rPr>
+        <w:t>.</w:t>
+      </w:r>
+    </w:p>
+    <w:p>
+      <w:pPr>
+        <w:tabs>
+          <w:tab w:val="left" w:pos="1466"/>
+        </w:tabs>
+        <w:rPr>
+          <w:color w:val="000000" w:themeColor="text1"/>
+          <w:sz w:val="20"/>
+          <w:szCs w:val="20"/>
+        </w:rPr>
+      </w:pPr>
+      <w:r>
+        <w:rPr>
+          <w:b/>
+          <w:color w:val="000000" w:themeColor="text1"/>
+          <w:sz w:val="20"/>
+          <w:szCs w:val="20"/>
+        </w:rPr>
+        <w:t xml:space="preserve">1. </w:t>
+      </w:r>
+      <w:r>
+        <w:rPr>
+          <w:b/>
+          <w:color w:val="000000" w:themeColor="text1"/>
+          <w:sz w:val="20"/>
+          <w:szCs w:val="20"/>
+        </w:rPr>
+        <w:t>Hierarchical Namespace</w:t>
+      </w:r>
+      <w:r>
+        <w:rPr>
+          <w:color w:val="000000" w:themeColor="text1"/>
+          <w:sz w:val="20"/>
+          <w:szCs w:val="20"/>
+        </w:rPr>
+        <w:t>: Naming scheme that allows for delegation of namespaces to parties.</w:t>
+      </w:r>
+    </w:p>
+    <w:p>
+      <w:pPr>
+        <w:tabs>
+          <w:tab w:val="left" w:pos="1466"/>
+        </w:tabs>
+        <w:rPr>
+          <w:color w:val="000000" w:themeColor="text1"/>
+          <w:sz w:val="20"/>
+          <w:szCs w:val="20"/>
+        </w:rPr>
+      </w:pPr>
+      <w:r>
+        <w:rPr>
+          <w:b/>
+          <w:color w:val="000000" w:themeColor="text1"/>
+          <w:sz w:val="20"/>
+          <w:szCs w:val="20"/>
+        </w:rPr>
+        <w:t xml:space="preserve">2. </w:t>
+      </w:r>
+      <w:r>
+        <w:rPr>
+          <w:b/>
+          <w:color w:val="000000" w:themeColor="text1"/>
+          <w:sz w:val="20"/>
+          <w:szCs w:val="20"/>
+        </w:rPr>
+        <w:t>Hierarchical Administration</w:t>
+      </w:r>
+      <w:r>
+        <w:rPr>
+          <w:color w:val="000000" w:themeColor="text1"/>
+          <w:sz w:val="20"/>
+          <w:szCs w:val="20"/>
+        </w:rPr>
+        <w:t xml:space="preserve">: </w:t>
+      </w:r>
+      <w:r>
+        <w:rPr>
+          <w:color w:val="000000" w:themeColor="text1"/>
+          <w:sz w:val="20"/>
+          <w:szCs w:val="20"/>
+        </w:rPr>
+        <w:t xml:space="preserve">A </w:t>
+      </w:r>
+      <w:r>
+        <w:rPr>
+          <w:b/>
+          <w:color w:val="000000" w:themeColor="text1"/>
+          <w:sz w:val="20"/>
+          <w:szCs w:val="20"/>
+        </w:rPr>
+        <w:t>zone</w:t>
+      </w:r>
+      <w:r>
+        <w:rPr>
+          <w:color w:val="000000" w:themeColor="text1"/>
+          <w:sz w:val="20"/>
+          <w:szCs w:val="20"/>
+        </w:rPr>
+        <w:t xml:space="preserve"> corresponds to an admi</w:t>
+      </w:r>
+      <w:r>
+        <w:rPr>
+          <w:color w:val="000000" w:themeColor="text1"/>
+          <w:sz w:val="20"/>
+          <w:szCs w:val="20"/>
+        </w:rPr>
+        <w:t>n</w:t>
+      </w:r>
+      <w:r>
+        <w:rPr>
+          <w:color w:val="000000" w:themeColor="text1"/>
+          <w:sz w:val="20"/>
+          <w:szCs w:val="20"/>
+        </w:rPr>
+        <w:t xml:space="preserve"> authority that is responsible for that portion of hierarchy</w:t>
+      </w:r>
+      <w:r>
+        <w:rPr>
+          <w:color w:val="000000" w:themeColor="text1"/>
+          <w:sz w:val="20"/>
+          <w:szCs w:val="20"/>
+        </w:rPr>
+        <w:t>.</w:t>
+      </w:r>
+    </w:p>
+    <w:p>
+      <w:pPr>
+        <w:pStyle w:val="ListParagraph"/>
+        <w:numPr>
+          <w:ilvl w:val="0"/>
+          <w:numId w:val="15"/>
+        </w:numPr>
+        <w:tabs>
+          <w:tab w:val="left" w:pos="1466"/>
+        </w:tabs>
+        <w:rPr>
+          <w:color w:val="000000" w:themeColor="text1"/>
+          <w:sz w:val="20"/>
+          <w:szCs w:val="20"/>
+        </w:rPr>
+      </w:pPr>
+      <w:r>
+        <w:rPr>
+          <w:color w:val="000000" w:themeColor="text1"/>
+          <w:sz w:val="20"/>
+          <w:szCs w:val="20"/>
+        </w:rPr>
+        <w:t>E.g. UBC controls .berkeley.edu</w:t>
+      </w:r>
+    </w:p>
+    <w:p>
+      <w:pPr>
+        <w:tabs>
+          <w:tab w:val="left" w:pos="1466"/>
+        </w:tabs>
+        <w:rPr>
+          <w:color w:val="000000" w:themeColor="text1"/>
+          <w:sz w:val="20"/>
+          <w:szCs w:val="20"/>
+        </w:rPr>
+      </w:pPr>
+      <w:r>
+        <w:rPr>
+          <w:b/>
+          <w:color w:val="000000" w:themeColor="text1"/>
+          <w:sz w:val="20"/>
+          <w:szCs w:val="20"/>
+        </w:rPr>
+        <w:t>3. Server Hierarchy</w:t>
+      </w:r>
+      <w:r>
+        <w:rPr>
+          <w:color w:val="000000" w:themeColor="text1"/>
+          <w:sz w:val="20"/>
+          <w:szCs w:val="20"/>
+        </w:rPr>
+        <w:t>:</w:t>
+      </w:r>
+      <w:r>
+        <w:rPr>
+          <w:color w:val="000000" w:themeColor="text1"/>
+          <w:sz w:val="20"/>
+          <w:szCs w:val="20"/>
+        </w:rPr>
+        <w:t xml:space="preserve"> </w:t>
+      </w:r>
+    </w:p>
+    <w:p>
+      <w:pPr>
+        <w:pStyle w:val="ListParagraph"/>
+        <w:numPr>
+          <w:ilvl w:val="0"/>
+          <w:numId w:val="15"/>
+        </w:numPr>
+        <w:tabs>
+          <w:tab w:val="left" w:pos="1466"/>
+        </w:tabs>
+        <w:rPr>
+          <w:color w:val="000000" w:themeColor="text1"/>
+          <w:sz w:val="20"/>
+          <w:szCs w:val="20"/>
+        </w:rPr>
+      </w:pPr>
+      <w:r>
+        <w:rPr>
+          <w:color w:val="000000" w:themeColor="text1"/>
+          <w:sz w:val="20"/>
+          <w:szCs w:val="20"/>
+        </w:rPr>
+        <w:t>Top of hierarchy = ROOT SERVERS</w:t>
+      </w:r>
+      <w:r>
+        <w:rPr>
+          <w:color w:val="000000" w:themeColor="text1"/>
+          <w:sz w:val="20"/>
+          <w:szCs w:val="20"/>
+        </w:rPr>
+        <w:t xml:space="preserve"> (hardwired</w:t>
+      </w:r>
+      <w:r>
+        <w:rPr>
+          <w:color w:val="000000" w:themeColor="text1"/>
+          <w:sz w:val="20"/>
+          <w:szCs w:val="20"/>
+        </w:rPr>
+        <w:t xml:space="preserve"> into other servers</w:t>
+      </w:r>
+      <w:r>
+        <w:rPr>
+          <w:color w:val="000000" w:themeColor="text1"/>
+          <w:sz w:val="20"/>
+          <w:szCs w:val="20"/>
+        </w:rPr>
+        <w:t>)</w:t>
+      </w:r>
+    </w:p>
+    <w:p>
+      <w:pPr>
+        <w:pStyle w:val="ListParagraph"/>
+        <w:numPr>
+          <w:ilvl w:val="0"/>
+          <w:numId w:val="15"/>
+        </w:numPr>
+        <w:tabs>
+          <w:tab w:val="left" w:pos="1466"/>
+        </w:tabs>
+        <w:rPr>
+          <w:color w:val="000000" w:themeColor="text1"/>
+          <w:sz w:val="20"/>
+          <w:szCs w:val="20"/>
+        </w:rPr>
+      </w:pPr>
+      <w:r>
+        <w:rPr>
+          <w:color w:val="000000" w:themeColor="text1"/>
+          <w:sz w:val="20"/>
+          <w:szCs w:val="20"/>
+        </w:rPr>
+        <w:t xml:space="preserve">Next level = </w:t>
+      </w:r>
+      <w:r>
+        <w:rPr>
+          <w:color w:val="000000" w:themeColor="text1"/>
+          <w:sz w:val="20"/>
+          <w:szCs w:val="20"/>
+        </w:rPr>
+        <w:t>TOP-LEVEL DOMAINS (</w:t>
+      </w:r>
+      <w:r>
+        <w:rPr>
+          <w:color w:val="000000" w:themeColor="text1"/>
+          <w:sz w:val="20"/>
+          <w:szCs w:val="20"/>
+        </w:rPr>
+        <w:t>TLD) such as .com .edu etc.</w:t>
+      </w:r>
+    </w:p>
+    <w:p>
+      <w:pPr>
+        <w:pStyle w:val="ListParagraph"/>
+        <w:numPr>
+          <w:ilvl w:val="0"/>
+          <w:numId w:val="15"/>
+        </w:numPr>
+        <w:tabs>
+          <w:tab w:val="left" w:pos="1466"/>
+        </w:tabs>
+        <w:rPr>
+          <w:color w:val="000000" w:themeColor="text1"/>
+          <w:sz w:val="20"/>
+          <w:szCs w:val="20"/>
+        </w:rPr>
+      </w:pPr>
+      <w:r>
+        <w:rPr>
+          <w:color w:val="000000" w:themeColor="text1"/>
+          <w:sz w:val="20"/>
+          <w:szCs w:val="20"/>
+        </w:rPr>
+        <w:t>Bottom level =</w:t>
+      </w:r>
+      <w:r>
+        <w:rPr>
+          <w:color w:val="000000" w:themeColor="text1"/>
+          <w:sz w:val="20"/>
+          <w:szCs w:val="20"/>
+        </w:rPr>
+        <w:t xml:space="preserve"> Authoritative DNS Servers</w:t>
+      </w:r>
+      <w:r>
+        <w:rPr>
+          <w:color w:val="000000" w:themeColor="text1"/>
+          <w:sz w:val="20"/>
+          <w:szCs w:val="20"/>
+        </w:rPr>
+        <w:t xml:space="preserve"> (store</w:t>
+      </w:r>
+      <w:r>
+        <w:rPr>
+          <w:color w:val="000000" w:themeColor="text1"/>
+          <w:sz w:val="20"/>
+          <w:szCs w:val="20"/>
+        </w:rPr>
+        <w:t xml:space="preserve"> the name-to-address mapping + maintained by admin authority)</w:t>
+      </w:r>
+      <w:r>
+        <w:rPr>
+          <w:color w:val="000000" w:themeColor="text1"/>
+          <w:sz w:val="20"/>
+          <w:szCs w:val="20"/>
+        </w:rPr>
+        <w:br/>
+        <w:t>Authoritative DNS Servers store</w:t>
+      </w:r>
+      <w:r>
+        <w:rPr>
+          <w:color w:val="000000" w:themeColor="text1"/>
+          <w:sz w:val="20"/>
+          <w:szCs w:val="20"/>
+        </w:rPr>
+        <w:t>s all resource records for the names in the domain that it has authority for.</w:t>
+      </w:r>
+    </w:p>
+    <w:p>
+      <w:pPr>
+        <w:tabs>
+          <w:tab w:val="left" w:pos="1466"/>
+        </w:tabs>
+        <w:rPr>
+          <w:color w:val="000000" w:themeColor="text1"/>
+          <w:sz w:val="20"/>
+          <w:szCs w:val="20"/>
+        </w:rPr>
+      </w:pPr>
+      <w:r>
+        <w:rPr>
+          <w:color w:val="000000" w:themeColor="text1"/>
+          <w:sz w:val="20"/>
+          <w:szCs w:val="20"/>
+        </w:rPr>
+        <w:t>Each server stores a small subset of the total DNS database.</w:t>
+      </w:r>
+    </w:p>
+    <w:p>
+      <w:pPr>
+        <w:rPr>
+          <w:color w:val="000000" w:themeColor="text1"/>
+          <w:sz w:val="20"/>
+          <w:szCs w:val="20"/>
+        </w:rPr>
+      </w:pPr>
+    </w:p>
+    <w:p>
+      <w:pPr>
+        <w:tabs>
+          <w:tab w:val="left" w:pos="1466"/>
+        </w:tabs>
+        <w:rPr>
+          <w:b/>
+          <w:color w:val="2E74B5" w:themeColor="accent1" w:themeShade="BF"/>
+          <w:sz w:val="20"/>
+          <w:szCs w:val="20"/>
+        </w:rPr>
+      </w:pPr>
+      <w:r>
+        <w:rPr>
+          <w:b/>
+          <w:color w:val="2E74B5" w:themeColor="accent1" w:themeShade="BF"/>
+          <w:sz w:val="20"/>
+          <w:szCs w:val="20"/>
+        </w:rPr>
+        <w:t>Video Streaming and CDN’s</w:t>
+      </w:r>
+    </w:p>
+    <w:p>
+      <w:pPr>
+        <w:tabs>
+          <w:tab w:val="left" w:pos="1466"/>
+        </w:tabs>
+        <w:rPr>
+          <w:color w:val="000000" w:themeColor="text1"/>
+          <w:sz w:val="20"/>
+          <w:szCs w:val="20"/>
+        </w:rPr>
+      </w:pPr>
+    </w:p>
+    <w:p>
+      <w:pPr>
+        <w:rPr>
+          <w:color w:val="2E74B5" w:themeColor="accent1" w:themeShade="BF"/>
+        </w:rPr>
+      </w:pPr>
+    </w:p>
+    <w:p>
+      <w:pPr>
+        <w:rPr>
+          <w:b/>
+          <w:color w:val="2E74B5" w:themeColor="accent1" w:themeShade="BF"/>
+        </w:rPr>
+      </w:pPr>
+    </w:p>
+    <w:p>
+      <w:pPr>
+        <w:rPr>
+          <w:b/>
+          <w:color w:val="2E74B5" w:themeColor="accent1" w:themeShade="BF"/>
         </w:rPr>
       </w:pPr>
     </w:p>
@@ -4137,7 +6155,6 @@
         </w:rPr>
         <w:t xml:space="preserve"> = server upload capacity | </w:t>
       </w:r>
-      <w:proofErr w:type="spellStart"/>
       <w:r>
         <w:rPr>
           <w:b/>
@@ -4153,7 +6170,6 @@
         </w:rPr>
         <w:t>i</w:t>
       </w:r>
-      <w:proofErr w:type="spellEnd"/>
       <w:r>
         <w:rPr>
           <w:b/>
@@ -4241,6 +6257,232 @@
 <file path=word/numbering.xml><?xml version="1.0" encoding="utf-8"?>
 <w:numbering xmlns:wpc="http://schemas.microsoft.com/office/word/2010/wordprocessingCanvas" xmlns:mo="http://schemas.microsoft.com/office/mac/office/2008/main" xmlns:mc="http://schemas.openxmlformats.org/markup-compatibility/2006" xmlns:mv="urn:schemas-microsoft-com:mac:vml" xmlns:o="urn:schemas-microsoft-com:office:office" xmlns:r="http://schemas.openxmlformats.org/officeDocument/2006/relationships" xmlns:m="http://schemas.openxmlformats.org/officeDocument/2006/math" xmlns:v="urn:schemas-microsoft-com:vml" xmlns:wp14="http://schemas.microsoft.com/office/word/2010/wordprocessingDrawing" xmlns:wp="http://schemas.openxmlformats.org/drawingml/2006/wordprocessingDrawing" xmlns:w10="urn:schemas-microsoft-com:office:word" xmlns:w="http://schemas.openxmlformats.org/wordprocessingml/2006/main" xmlns:w14="http://schemas.microsoft.com/office/word/2010/wordml" xmlns:w15="http://schemas.microsoft.com/office/word/2012/wordml" xmlns:wpg="http://schemas.microsoft.com/office/word/2010/wordprocessingGroup" xmlns:wpi="http://schemas.microsoft.com/office/word/2010/wordprocessingInk" xmlns:wne="http://schemas.microsoft.com/office/word/2006/wordml" xmlns:wps="http://schemas.microsoft.com/office/word/2010/wordprocessingShape" mc:Ignorable="w14 w15 wp14">
   <w:abstractNum w:abstractNumId="0">
+    <w:nsid w:val="08CB0377"/>
+    <w:multiLevelType w:val="hybridMultilevel"/>
+    <w:tmpl w:val="56404DBA"/>
+    <w:lvl w:ilvl="0" w:tplc="04090001">
+      <w:start w:val="1"/>
+      <w:numFmt w:val="bullet"/>
+      <w:lvlText w:val=""/>
+      <w:lvlJc w:val="left"/>
+      <w:pPr>
+        <w:ind w:left="720" w:hanging="360"/>
+      </w:pPr>
+      <w:rPr>
+        <w:rFonts w:ascii="Symbol" w:hAnsi="Symbol" w:hint="default"/>
+      </w:rPr>
+    </w:lvl>
+    <w:lvl w:ilvl="1" w:tplc="04090003" w:tentative="1">
+      <w:start w:val="1"/>
+      <w:numFmt w:val="bullet"/>
+      <w:lvlText w:val="o"/>
+      <w:lvlJc w:val="left"/>
+      <w:pPr>
+        <w:ind w:left="1440" w:hanging="360"/>
+      </w:pPr>
+      <w:rPr>
+        <w:rFonts w:ascii="Courier New" w:hAnsi="Courier New" w:cs="Courier New" w:hint="default"/>
+      </w:rPr>
+    </w:lvl>
+    <w:lvl w:ilvl="2" w:tplc="04090005" w:tentative="1">
+      <w:start w:val="1"/>
+      <w:numFmt w:val="bullet"/>
+      <w:lvlText w:val=""/>
+      <w:lvlJc w:val="left"/>
+      <w:pPr>
+        <w:ind w:left="2160" w:hanging="360"/>
+      </w:pPr>
+      <w:rPr>
+        <w:rFonts w:ascii="Wingdings" w:hAnsi="Wingdings" w:hint="default"/>
+      </w:rPr>
+    </w:lvl>
+    <w:lvl w:ilvl="3" w:tplc="04090001" w:tentative="1">
+      <w:start w:val="1"/>
+      <w:numFmt w:val="bullet"/>
+      <w:lvlText w:val=""/>
+      <w:lvlJc w:val="left"/>
+      <w:pPr>
+        <w:ind w:left="2880" w:hanging="360"/>
+      </w:pPr>
+      <w:rPr>
+        <w:rFonts w:ascii="Symbol" w:hAnsi="Symbol" w:hint="default"/>
+      </w:rPr>
+    </w:lvl>
+    <w:lvl w:ilvl="4" w:tplc="04090003" w:tentative="1">
+      <w:start w:val="1"/>
+      <w:numFmt w:val="bullet"/>
+      <w:lvlText w:val="o"/>
+      <w:lvlJc w:val="left"/>
+      <w:pPr>
+        <w:ind w:left="3600" w:hanging="360"/>
+      </w:pPr>
+      <w:rPr>
+        <w:rFonts w:ascii="Courier New" w:hAnsi="Courier New" w:cs="Courier New" w:hint="default"/>
+      </w:rPr>
+    </w:lvl>
+    <w:lvl w:ilvl="5" w:tplc="04090005" w:tentative="1">
+      <w:start w:val="1"/>
+      <w:numFmt w:val="bullet"/>
+      <w:lvlText w:val=""/>
+      <w:lvlJc w:val="left"/>
+      <w:pPr>
+        <w:ind w:left="4320" w:hanging="360"/>
+      </w:pPr>
+      <w:rPr>
+        <w:rFonts w:ascii="Wingdings" w:hAnsi="Wingdings" w:hint="default"/>
+      </w:rPr>
+    </w:lvl>
+    <w:lvl w:ilvl="6" w:tplc="04090001" w:tentative="1">
+      <w:start w:val="1"/>
+      <w:numFmt w:val="bullet"/>
+      <w:lvlText w:val=""/>
+      <w:lvlJc w:val="left"/>
+      <w:pPr>
+        <w:ind w:left="5040" w:hanging="360"/>
+      </w:pPr>
+      <w:rPr>
+        <w:rFonts w:ascii="Symbol" w:hAnsi="Symbol" w:hint="default"/>
+      </w:rPr>
+    </w:lvl>
+    <w:lvl w:ilvl="7" w:tplc="04090003" w:tentative="1">
+      <w:start w:val="1"/>
+      <w:numFmt w:val="bullet"/>
+      <w:lvlText w:val="o"/>
+      <w:lvlJc w:val="left"/>
+      <w:pPr>
+        <w:ind w:left="5760" w:hanging="360"/>
+      </w:pPr>
+      <w:rPr>
+        <w:rFonts w:ascii="Courier New" w:hAnsi="Courier New" w:cs="Courier New" w:hint="default"/>
+      </w:rPr>
+    </w:lvl>
+    <w:lvl w:ilvl="8" w:tplc="04090005" w:tentative="1">
+      <w:start w:val="1"/>
+      <w:numFmt w:val="bullet"/>
+      <w:lvlText w:val=""/>
+      <w:lvlJc w:val="left"/>
+      <w:pPr>
+        <w:ind w:left="6480" w:hanging="360"/>
+      </w:pPr>
+      <w:rPr>
+        <w:rFonts w:ascii="Wingdings" w:hAnsi="Wingdings" w:hint="default"/>
+      </w:rPr>
+    </w:lvl>
+  </w:abstractNum>
+  <w:abstractNum w:abstractNumId="1">
+    <w:nsid w:val="0CC819D2"/>
+    <w:multiLevelType w:val="hybridMultilevel"/>
+    <w:tmpl w:val="740C8554"/>
+    <w:lvl w:ilvl="0" w:tplc="04090001">
+      <w:start w:val="1"/>
+      <w:numFmt w:val="bullet"/>
+      <w:lvlText w:val=""/>
+      <w:lvlJc w:val="left"/>
+      <w:pPr>
+        <w:ind w:left="720" w:hanging="360"/>
+      </w:pPr>
+      <w:rPr>
+        <w:rFonts w:ascii="Symbol" w:hAnsi="Symbol" w:hint="default"/>
+      </w:rPr>
+    </w:lvl>
+    <w:lvl w:ilvl="1" w:tplc="04090003" w:tentative="1">
+      <w:start w:val="1"/>
+      <w:numFmt w:val="bullet"/>
+      <w:lvlText w:val="o"/>
+      <w:lvlJc w:val="left"/>
+      <w:pPr>
+        <w:ind w:left="1440" w:hanging="360"/>
+      </w:pPr>
+      <w:rPr>
+        <w:rFonts w:ascii="Courier New" w:hAnsi="Courier New" w:cs="Courier New" w:hint="default"/>
+      </w:rPr>
+    </w:lvl>
+    <w:lvl w:ilvl="2" w:tplc="04090005" w:tentative="1">
+      <w:start w:val="1"/>
+      <w:numFmt w:val="bullet"/>
+      <w:lvlText w:val=""/>
+      <w:lvlJc w:val="left"/>
+      <w:pPr>
+        <w:ind w:left="2160" w:hanging="360"/>
+      </w:pPr>
+      <w:rPr>
+        <w:rFonts w:ascii="Wingdings" w:hAnsi="Wingdings" w:hint="default"/>
+      </w:rPr>
+    </w:lvl>
+    <w:lvl w:ilvl="3" w:tplc="04090001" w:tentative="1">
+      <w:start w:val="1"/>
+      <w:numFmt w:val="bullet"/>
+      <w:lvlText w:val=""/>
+      <w:lvlJc w:val="left"/>
+      <w:pPr>
+        <w:ind w:left="2880" w:hanging="360"/>
+      </w:pPr>
+      <w:rPr>
+        <w:rFonts w:ascii="Symbol" w:hAnsi="Symbol" w:hint="default"/>
+      </w:rPr>
+    </w:lvl>
+    <w:lvl w:ilvl="4" w:tplc="04090003" w:tentative="1">
+      <w:start w:val="1"/>
+      <w:numFmt w:val="bullet"/>
+      <w:lvlText w:val="o"/>
+      <w:lvlJc w:val="left"/>
+      <w:pPr>
+        <w:ind w:left="3600" w:hanging="360"/>
+      </w:pPr>
+      <w:rPr>
+        <w:rFonts w:ascii="Courier New" w:hAnsi="Courier New" w:cs="Courier New" w:hint="default"/>
+      </w:rPr>
+    </w:lvl>
+    <w:lvl w:ilvl="5" w:tplc="04090005" w:tentative="1">
+      <w:start w:val="1"/>
+      <w:numFmt w:val="bullet"/>
+      <w:lvlText w:val=""/>
+      <w:lvlJc w:val="left"/>
+      <w:pPr>
+        <w:ind w:left="4320" w:hanging="360"/>
+      </w:pPr>
+      <w:rPr>
+        <w:rFonts w:ascii="Wingdings" w:hAnsi="Wingdings" w:hint="default"/>
+      </w:rPr>
+    </w:lvl>
+    <w:lvl w:ilvl="6" w:tplc="04090001" w:tentative="1">
+      <w:start w:val="1"/>
+      <w:numFmt w:val="bullet"/>
+      <w:lvlText w:val=""/>
+      <w:lvlJc w:val="left"/>
+      <w:pPr>
+        <w:ind w:left="5040" w:hanging="360"/>
+      </w:pPr>
+      <w:rPr>
+        <w:rFonts w:ascii="Symbol" w:hAnsi="Symbol" w:hint="default"/>
+      </w:rPr>
+    </w:lvl>
+    <w:lvl w:ilvl="7" w:tplc="04090003" w:tentative="1">
+      <w:start w:val="1"/>
+      <w:numFmt w:val="bullet"/>
+      <w:lvlText w:val="o"/>
+      <w:lvlJc w:val="left"/>
+      <w:pPr>
+        <w:ind w:left="5760" w:hanging="360"/>
+      </w:pPr>
+      <w:rPr>
+        <w:rFonts w:ascii="Courier New" w:hAnsi="Courier New" w:cs="Courier New" w:hint="default"/>
+      </w:rPr>
+    </w:lvl>
+    <w:lvl w:ilvl="8" w:tplc="04090005" w:tentative="1">
+      <w:start w:val="1"/>
+      <w:numFmt w:val="bullet"/>
+      <w:lvlText w:val=""/>
+      <w:lvlJc w:val="left"/>
+      <w:pPr>
+        <w:ind w:left="6480" w:hanging="360"/>
+      </w:pPr>
+      <w:rPr>
+        <w:rFonts w:ascii="Wingdings" w:hAnsi="Wingdings" w:hint="default"/>
+      </w:rPr>
+    </w:lvl>
+  </w:abstractNum>
+  <w:abstractNum w:abstractNumId="2">
     <w:nsid w:val="0DCF7609"/>
     <w:multiLevelType w:val="hybridMultilevel"/>
     <w:tmpl w:val="10F61886"/>
@@ -4353,7 +6595,120 @@
       </w:rPr>
     </w:lvl>
   </w:abstractNum>
-  <w:abstractNum w:abstractNumId="1">
+  <w:abstractNum w:abstractNumId="3">
+    <w:nsid w:val="192C6470"/>
+    <w:multiLevelType w:val="hybridMultilevel"/>
+    <w:tmpl w:val="F2B8054C"/>
+    <w:lvl w:ilvl="0" w:tplc="04090001">
+      <w:start w:val="1"/>
+      <w:numFmt w:val="bullet"/>
+      <w:lvlText w:val=""/>
+      <w:lvlJc w:val="left"/>
+      <w:pPr>
+        <w:ind w:left="720" w:hanging="360"/>
+      </w:pPr>
+      <w:rPr>
+        <w:rFonts w:ascii="Symbol" w:hAnsi="Symbol" w:hint="default"/>
+      </w:rPr>
+    </w:lvl>
+    <w:lvl w:ilvl="1" w:tplc="04090003" w:tentative="1">
+      <w:start w:val="1"/>
+      <w:numFmt w:val="bullet"/>
+      <w:lvlText w:val="o"/>
+      <w:lvlJc w:val="left"/>
+      <w:pPr>
+        <w:ind w:left="1440" w:hanging="360"/>
+      </w:pPr>
+      <w:rPr>
+        <w:rFonts w:ascii="Courier New" w:hAnsi="Courier New" w:cs="Courier New" w:hint="default"/>
+      </w:rPr>
+    </w:lvl>
+    <w:lvl w:ilvl="2" w:tplc="04090005" w:tentative="1">
+      <w:start w:val="1"/>
+      <w:numFmt w:val="bullet"/>
+      <w:lvlText w:val=""/>
+      <w:lvlJc w:val="left"/>
+      <w:pPr>
+        <w:ind w:left="2160" w:hanging="360"/>
+      </w:pPr>
+      <w:rPr>
+        <w:rFonts w:ascii="Wingdings" w:hAnsi="Wingdings" w:hint="default"/>
+      </w:rPr>
+    </w:lvl>
+    <w:lvl w:ilvl="3" w:tplc="04090001" w:tentative="1">
+      <w:start w:val="1"/>
+      <w:numFmt w:val="bullet"/>
+      <w:lvlText w:val=""/>
+      <w:lvlJc w:val="left"/>
+      <w:pPr>
+        <w:ind w:left="2880" w:hanging="360"/>
+      </w:pPr>
+      <w:rPr>
+        <w:rFonts w:ascii="Symbol" w:hAnsi="Symbol" w:hint="default"/>
+      </w:rPr>
+    </w:lvl>
+    <w:lvl w:ilvl="4" w:tplc="04090003" w:tentative="1">
+      <w:start w:val="1"/>
+      <w:numFmt w:val="bullet"/>
+      <w:lvlText w:val="o"/>
+      <w:lvlJc w:val="left"/>
+      <w:pPr>
+        <w:ind w:left="3600" w:hanging="360"/>
+      </w:pPr>
+      <w:rPr>
+        <w:rFonts w:ascii="Courier New" w:hAnsi="Courier New" w:cs="Courier New" w:hint="default"/>
+      </w:rPr>
+    </w:lvl>
+    <w:lvl w:ilvl="5" w:tplc="04090005" w:tentative="1">
+      <w:start w:val="1"/>
+      <w:numFmt w:val="bullet"/>
+      <w:lvlText w:val=""/>
+      <w:lvlJc w:val="left"/>
+      <w:pPr>
+        <w:ind w:left="4320" w:hanging="360"/>
+      </w:pPr>
+      <w:rPr>
+        <w:rFonts w:ascii="Wingdings" w:hAnsi="Wingdings" w:hint="default"/>
+      </w:rPr>
+    </w:lvl>
+    <w:lvl w:ilvl="6" w:tplc="04090001" w:tentative="1">
+      <w:start w:val="1"/>
+      <w:numFmt w:val="bullet"/>
+      <w:lvlText w:val=""/>
+      <w:lvlJc w:val="left"/>
+      <w:pPr>
+        <w:ind w:left="5040" w:hanging="360"/>
+      </w:pPr>
+      <w:rPr>
+        <w:rFonts w:ascii="Symbol" w:hAnsi="Symbol" w:hint="default"/>
+      </w:rPr>
+    </w:lvl>
+    <w:lvl w:ilvl="7" w:tplc="04090003" w:tentative="1">
+      <w:start w:val="1"/>
+      <w:numFmt w:val="bullet"/>
+      <w:lvlText w:val="o"/>
+      <w:lvlJc w:val="left"/>
+      <w:pPr>
+        <w:ind w:left="5760" w:hanging="360"/>
+      </w:pPr>
+      <w:rPr>
+        <w:rFonts w:ascii="Courier New" w:hAnsi="Courier New" w:cs="Courier New" w:hint="default"/>
+      </w:rPr>
+    </w:lvl>
+    <w:lvl w:ilvl="8" w:tplc="04090005" w:tentative="1">
+      <w:start w:val="1"/>
+      <w:numFmt w:val="bullet"/>
+      <w:lvlText w:val=""/>
+      <w:lvlJc w:val="left"/>
+      <w:pPr>
+        <w:ind w:left="6480" w:hanging="360"/>
+      </w:pPr>
+      <w:rPr>
+        <w:rFonts w:ascii="Wingdings" w:hAnsi="Wingdings" w:hint="default"/>
+      </w:rPr>
+    </w:lvl>
+  </w:abstractNum>
+  <w:abstractNum w:abstractNumId="4">
     <w:nsid w:val="210D1F6D"/>
     <w:multiLevelType w:val="hybridMultilevel"/>
     <w:tmpl w:val="8E609A1A"/>
@@ -4466,10 +6821,123 @@
       </w:rPr>
     </w:lvl>
   </w:abstractNum>
-  <w:abstractNum w:abstractNumId="2">
+  <w:abstractNum w:abstractNumId="5">
+    <w:nsid w:val="23D261A5"/>
+    <w:multiLevelType w:val="hybridMultilevel"/>
+    <w:tmpl w:val="F06E6F0E"/>
+    <w:lvl w:ilvl="0" w:tplc="04090001">
+      <w:start w:val="1"/>
+      <w:numFmt w:val="bullet"/>
+      <w:lvlText w:val=""/>
+      <w:lvlJc w:val="left"/>
+      <w:pPr>
+        <w:ind w:left="720" w:hanging="360"/>
+      </w:pPr>
+      <w:rPr>
+        <w:rFonts w:ascii="Symbol" w:hAnsi="Symbol" w:hint="default"/>
+      </w:rPr>
+    </w:lvl>
+    <w:lvl w:ilvl="1" w:tplc="04090003" w:tentative="1">
+      <w:start w:val="1"/>
+      <w:numFmt w:val="bullet"/>
+      <w:lvlText w:val="o"/>
+      <w:lvlJc w:val="left"/>
+      <w:pPr>
+        <w:ind w:left="1440" w:hanging="360"/>
+      </w:pPr>
+      <w:rPr>
+        <w:rFonts w:ascii="Courier New" w:hAnsi="Courier New" w:cs="Courier New" w:hint="default"/>
+      </w:rPr>
+    </w:lvl>
+    <w:lvl w:ilvl="2" w:tplc="04090005" w:tentative="1">
+      <w:start w:val="1"/>
+      <w:numFmt w:val="bullet"/>
+      <w:lvlText w:val=""/>
+      <w:lvlJc w:val="left"/>
+      <w:pPr>
+        <w:ind w:left="2160" w:hanging="360"/>
+      </w:pPr>
+      <w:rPr>
+        <w:rFonts w:ascii="Wingdings" w:hAnsi="Wingdings" w:hint="default"/>
+      </w:rPr>
+    </w:lvl>
+    <w:lvl w:ilvl="3" w:tplc="04090001" w:tentative="1">
+      <w:start w:val="1"/>
+      <w:numFmt w:val="bullet"/>
+      <w:lvlText w:val=""/>
+      <w:lvlJc w:val="left"/>
+      <w:pPr>
+        <w:ind w:left="2880" w:hanging="360"/>
+      </w:pPr>
+      <w:rPr>
+        <w:rFonts w:ascii="Symbol" w:hAnsi="Symbol" w:hint="default"/>
+      </w:rPr>
+    </w:lvl>
+    <w:lvl w:ilvl="4" w:tplc="04090003" w:tentative="1">
+      <w:start w:val="1"/>
+      <w:numFmt w:val="bullet"/>
+      <w:lvlText w:val="o"/>
+      <w:lvlJc w:val="left"/>
+      <w:pPr>
+        <w:ind w:left="3600" w:hanging="360"/>
+      </w:pPr>
+      <w:rPr>
+        <w:rFonts w:ascii="Courier New" w:hAnsi="Courier New" w:cs="Courier New" w:hint="default"/>
+      </w:rPr>
+    </w:lvl>
+    <w:lvl w:ilvl="5" w:tplc="04090005" w:tentative="1">
+      <w:start w:val="1"/>
+      <w:numFmt w:val="bullet"/>
+      <w:lvlText w:val=""/>
+      <w:lvlJc w:val="left"/>
+      <w:pPr>
+        <w:ind w:left="4320" w:hanging="360"/>
+      </w:pPr>
+      <w:rPr>
+        <w:rFonts w:ascii="Wingdings" w:hAnsi="Wingdings" w:hint="default"/>
+      </w:rPr>
+    </w:lvl>
+    <w:lvl w:ilvl="6" w:tplc="04090001" w:tentative="1">
+      <w:start w:val="1"/>
+      <w:numFmt w:val="bullet"/>
+      <w:lvlText w:val=""/>
+      <w:lvlJc w:val="left"/>
+      <w:pPr>
+        <w:ind w:left="5040" w:hanging="360"/>
+      </w:pPr>
+      <w:rPr>
+        <w:rFonts w:ascii="Symbol" w:hAnsi="Symbol" w:hint="default"/>
+      </w:rPr>
+    </w:lvl>
+    <w:lvl w:ilvl="7" w:tplc="04090003" w:tentative="1">
+      <w:start w:val="1"/>
+      <w:numFmt w:val="bullet"/>
+      <w:lvlText w:val="o"/>
+      <w:lvlJc w:val="left"/>
+      <w:pPr>
+        <w:ind w:left="5760" w:hanging="360"/>
+      </w:pPr>
+      <w:rPr>
+        <w:rFonts w:ascii="Courier New" w:hAnsi="Courier New" w:cs="Courier New" w:hint="default"/>
+      </w:rPr>
+    </w:lvl>
+    <w:lvl w:ilvl="8" w:tplc="04090005" w:tentative="1">
+      <w:start w:val="1"/>
+      <w:numFmt w:val="bullet"/>
+      <w:lvlText w:val=""/>
+      <w:lvlJc w:val="left"/>
+      <w:pPr>
+        <w:ind w:left="6480" w:hanging="360"/>
+      </w:pPr>
+      <w:rPr>
+        <w:rFonts w:ascii="Wingdings" w:hAnsi="Wingdings" w:hint="default"/>
+      </w:rPr>
+    </w:lvl>
+  </w:abstractNum>
+  <w:abstractNum w:abstractNumId="6">
     <w:nsid w:val="2D8D22FB"/>
     <w:multiLevelType w:val="hybridMultilevel"/>
-    <w:tmpl w:val="90687AB2"/>
+    <w:tmpl w:val="D054CFEC"/>
     <w:lvl w:ilvl="0" w:tplc="04090001">
       <w:start w:val="1"/>
       <w:numFmt w:val="bullet"/>
@@ -4579,7 +7047,7 @@
       </w:rPr>
     </w:lvl>
   </w:abstractNum>
-  <w:abstractNum w:abstractNumId="3">
+  <w:abstractNum w:abstractNumId="7">
     <w:nsid w:val="2E290945"/>
     <w:multiLevelType w:val="hybridMultilevel"/>
     <w:tmpl w:val="9D0A367E"/>
@@ -4692,7 +7160,7 @@
       </w:rPr>
     </w:lvl>
   </w:abstractNum>
-  <w:abstractNum w:abstractNumId="4">
+  <w:abstractNum w:abstractNumId="8">
     <w:nsid w:val="33876ED8"/>
     <w:multiLevelType w:val="hybridMultilevel"/>
     <w:tmpl w:val="420409E2"/>
@@ -4805,7 +7273,7 @@
       </w:rPr>
     </w:lvl>
   </w:abstractNum>
-  <w:abstractNum w:abstractNumId="5">
+  <w:abstractNum w:abstractNumId="9">
     <w:nsid w:val="380F64F0"/>
     <w:multiLevelType w:val="hybridMultilevel"/>
     <w:tmpl w:val="14660B88"/>
@@ -4918,7 +7386,120 @@
       </w:rPr>
     </w:lvl>
   </w:abstractNum>
-  <w:abstractNum w:abstractNumId="6">
+  <w:abstractNum w:abstractNumId="10">
+    <w:nsid w:val="3E853082"/>
+    <w:multiLevelType w:val="hybridMultilevel"/>
+    <w:tmpl w:val="454853CE"/>
+    <w:lvl w:ilvl="0" w:tplc="04090001">
+      <w:start w:val="1"/>
+      <w:numFmt w:val="bullet"/>
+      <w:lvlText w:val=""/>
+      <w:lvlJc w:val="left"/>
+      <w:pPr>
+        <w:ind w:left="720" w:hanging="360"/>
+      </w:pPr>
+      <w:rPr>
+        <w:rFonts w:ascii="Symbol" w:hAnsi="Symbol" w:hint="default"/>
+      </w:rPr>
+    </w:lvl>
+    <w:lvl w:ilvl="1" w:tplc="04090003" w:tentative="1">
+      <w:start w:val="1"/>
+      <w:numFmt w:val="bullet"/>
+      <w:lvlText w:val="o"/>
+      <w:lvlJc w:val="left"/>
+      <w:pPr>
+        <w:ind w:left="1440" w:hanging="360"/>
+      </w:pPr>
+      <w:rPr>
+        <w:rFonts w:ascii="Courier New" w:hAnsi="Courier New" w:cs="Courier New" w:hint="default"/>
+      </w:rPr>
+    </w:lvl>
+    <w:lvl w:ilvl="2" w:tplc="04090005" w:tentative="1">
+      <w:start w:val="1"/>
+      <w:numFmt w:val="bullet"/>
+      <w:lvlText w:val=""/>
+      <w:lvlJc w:val="left"/>
+      <w:pPr>
+        <w:ind w:left="2160" w:hanging="360"/>
+      </w:pPr>
+      <w:rPr>
+        <w:rFonts w:ascii="Wingdings" w:hAnsi="Wingdings" w:hint="default"/>
+      </w:rPr>
+    </w:lvl>
+    <w:lvl w:ilvl="3" w:tplc="04090001" w:tentative="1">
+      <w:start w:val="1"/>
+      <w:numFmt w:val="bullet"/>
+      <w:lvlText w:val=""/>
+      <w:lvlJc w:val="left"/>
+      <w:pPr>
+        <w:ind w:left="2880" w:hanging="360"/>
+      </w:pPr>
+      <w:rPr>
+        <w:rFonts w:ascii="Symbol" w:hAnsi="Symbol" w:hint="default"/>
+      </w:rPr>
+    </w:lvl>
+    <w:lvl w:ilvl="4" w:tplc="04090003" w:tentative="1">
+      <w:start w:val="1"/>
+      <w:numFmt w:val="bullet"/>
+      <w:lvlText w:val="o"/>
+      <w:lvlJc w:val="left"/>
+      <w:pPr>
+        <w:ind w:left="3600" w:hanging="360"/>
+      </w:pPr>
+      <w:rPr>
+        <w:rFonts w:ascii="Courier New" w:hAnsi="Courier New" w:cs="Courier New" w:hint="default"/>
+      </w:rPr>
+    </w:lvl>
+    <w:lvl w:ilvl="5" w:tplc="04090005" w:tentative="1">
+      <w:start w:val="1"/>
+      <w:numFmt w:val="bullet"/>
+      <w:lvlText w:val=""/>
+      <w:lvlJc w:val="left"/>
+      <w:pPr>
+        <w:ind w:left="4320" w:hanging="360"/>
+      </w:pPr>
+      <w:rPr>
+        <w:rFonts w:ascii="Wingdings" w:hAnsi="Wingdings" w:hint="default"/>
+      </w:rPr>
+    </w:lvl>
+    <w:lvl w:ilvl="6" w:tplc="04090001" w:tentative="1">
+      <w:start w:val="1"/>
+      <w:numFmt w:val="bullet"/>
+      <w:lvlText w:val=""/>
+      <w:lvlJc w:val="left"/>
+      <w:pPr>
+        <w:ind w:left="5040" w:hanging="360"/>
+      </w:pPr>
+      <w:rPr>
+        <w:rFonts w:ascii="Symbol" w:hAnsi="Symbol" w:hint="default"/>
+      </w:rPr>
+    </w:lvl>
+    <w:lvl w:ilvl="7" w:tplc="04090003" w:tentative="1">
+      <w:start w:val="1"/>
+      <w:numFmt w:val="bullet"/>
+      <w:lvlText w:val="o"/>
+      <w:lvlJc w:val="left"/>
+      <w:pPr>
+        <w:ind w:left="5760" w:hanging="360"/>
+      </w:pPr>
+      <w:rPr>
+        <w:rFonts w:ascii="Courier New" w:hAnsi="Courier New" w:cs="Courier New" w:hint="default"/>
+      </w:rPr>
+    </w:lvl>
+    <w:lvl w:ilvl="8" w:tplc="04090005" w:tentative="1">
+      <w:start w:val="1"/>
+      <w:numFmt w:val="bullet"/>
+      <w:lvlText w:val=""/>
+      <w:lvlJc w:val="left"/>
+      <w:pPr>
+        <w:ind w:left="6480" w:hanging="360"/>
+      </w:pPr>
+      <w:rPr>
+        <w:rFonts w:ascii="Wingdings" w:hAnsi="Wingdings" w:hint="default"/>
+      </w:rPr>
+    </w:lvl>
+  </w:abstractNum>
+  <w:abstractNum w:abstractNumId="11">
     <w:nsid w:val="3E963DFE"/>
     <w:multiLevelType w:val="hybridMultilevel"/>
     <w:tmpl w:val="D4C62E56"/>
@@ -5031,7 +7612,7 @@
       </w:rPr>
     </w:lvl>
   </w:abstractNum>
-  <w:abstractNum w:abstractNumId="7">
+  <w:abstractNum w:abstractNumId="12">
     <w:nsid w:val="4D20773D"/>
     <w:multiLevelType w:val="hybridMultilevel"/>
     <w:tmpl w:val="464E765A"/>
@@ -5144,7 +7725,7 @@
       </w:rPr>
     </w:lvl>
   </w:abstractNum>
-  <w:abstractNum w:abstractNumId="8">
+  <w:abstractNum w:abstractNumId="13">
     <w:nsid w:val="5140523D"/>
     <w:multiLevelType w:val="hybridMultilevel"/>
     <w:tmpl w:val="6144DC34"/>
@@ -5257,7 +7838,120 @@
       </w:rPr>
     </w:lvl>
   </w:abstractNum>
-  <w:abstractNum w:abstractNumId="9">
+  <w:abstractNum w:abstractNumId="14">
+    <w:nsid w:val="556B29B1"/>
+    <w:multiLevelType w:val="hybridMultilevel"/>
+    <w:tmpl w:val="4E72BB98"/>
+    <w:lvl w:ilvl="0" w:tplc="04090001">
+      <w:start w:val="1"/>
+      <w:numFmt w:val="bullet"/>
+      <w:lvlText w:val=""/>
+      <w:lvlJc w:val="left"/>
+      <w:pPr>
+        <w:ind w:left="720" w:hanging="360"/>
+      </w:pPr>
+      <w:rPr>
+        <w:rFonts w:ascii="Symbol" w:hAnsi="Symbol" w:hint="default"/>
+      </w:rPr>
+    </w:lvl>
+    <w:lvl w:ilvl="1" w:tplc="04090003" w:tentative="1">
+      <w:start w:val="1"/>
+      <w:numFmt w:val="bullet"/>
+      <w:lvlText w:val="o"/>
+      <w:lvlJc w:val="left"/>
+      <w:pPr>
+        <w:ind w:left="1440" w:hanging="360"/>
+      </w:pPr>
+      <w:rPr>
+        <w:rFonts w:ascii="Courier New" w:hAnsi="Courier New" w:cs="Courier New" w:hint="default"/>
+      </w:rPr>
+    </w:lvl>
+    <w:lvl w:ilvl="2" w:tplc="04090005" w:tentative="1">
+      <w:start w:val="1"/>
+      <w:numFmt w:val="bullet"/>
+      <w:lvlText w:val=""/>
+      <w:lvlJc w:val="left"/>
+      <w:pPr>
+        <w:ind w:left="2160" w:hanging="360"/>
+      </w:pPr>
+      <w:rPr>
+        <w:rFonts w:ascii="Wingdings" w:hAnsi="Wingdings" w:hint="default"/>
+      </w:rPr>
+    </w:lvl>
+    <w:lvl w:ilvl="3" w:tplc="04090001" w:tentative="1">
+      <w:start w:val="1"/>
+      <w:numFmt w:val="bullet"/>
+      <w:lvlText w:val=""/>
+      <w:lvlJc w:val="left"/>
+      <w:pPr>
+        <w:ind w:left="2880" w:hanging="360"/>
+      </w:pPr>
+      <w:rPr>
+        <w:rFonts w:ascii="Symbol" w:hAnsi="Symbol" w:hint="default"/>
+      </w:rPr>
+    </w:lvl>
+    <w:lvl w:ilvl="4" w:tplc="04090003" w:tentative="1">
+      <w:start w:val="1"/>
+      <w:numFmt w:val="bullet"/>
+      <w:lvlText w:val="o"/>
+      <w:lvlJc w:val="left"/>
+      <w:pPr>
+        <w:ind w:left="3600" w:hanging="360"/>
+      </w:pPr>
+      <w:rPr>
+        <w:rFonts w:ascii="Courier New" w:hAnsi="Courier New" w:cs="Courier New" w:hint="default"/>
+      </w:rPr>
+    </w:lvl>
+    <w:lvl w:ilvl="5" w:tplc="04090005" w:tentative="1">
+      <w:start w:val="1"/>
+      <w:numFmt w:val="bullet"/>
+      <w:lvlText w:val=""/>
+      <w:lvlJc w:val="left"/>
+      <w:pPr>
+        <w:ind w:left="4320" w:hanging="360"/>
+      </w:pPr>
+      <w:rPr>
+        <w:rFonts w:ascii="Wingdings" w:hAnsi="Wingdings" w:hint="default"/>
+      </w:rPr>
+    </w:lvl>
+    <w:lvl w:ilvl="6" w:tplc="04090001" w:tentative="1">
+      <w:start w:val="1"/>
+      <w:numFmt w:val="bullet"/>
+      <w:lvlText w:val=""/>
+      <w:lvlJc w:val="left"/>
+      <w:pPr>
+        <w:ind w:left="5040" w:hanging="360"/>
+      </w:pPr>
+      <w:rPr>
+        <w:rFonts w:ascii="Symbol" w:hAnsi="Symbol" w:hint="default"/>
+      </w:rPr>
+    </w:lvl>
+    <w:lvl w:ilvl="7" w:tplc="04090003" w:tentative="1">
+      <w:start w:val="1"/>
+      <w:numFmt w:val="bullet"/>
+      <w:lvlText w:val="o"/>
+      <w:lvlJc w:val="left"/>
+      <w:pPr>
+        <w:ind w:left="5760" w:hanging="360"/>
+      </w:pPr>
+      <w:rPr>
+        <w:rFonts w:ascii="Courier New" w:hAnsi="Courier New" w:cs="Courier New" w:hint="default"/>
+      </w:rPr>
+    </w:lvl>
+    <w:lvl w:ilvl="8" w:tplc="04090005" w:tentative="1">
+      <w:start w:val="1"/>
+      <w:numFmt w:val="bullet"/>
+      <w:lvlText w:val=""/>
+      <w:lvlJc w:val="left"/>
+      <w:pPr>
+        <w:ind w:left="6480" w:hanging="360"/>
+      </w:pPr>
+      <w:rPr>
+        <w:rFonts w:ascii="Wingdings" w:hAnsi="Wingdings" w:hint="default"/>
+      </w:rPr>
+    </w:lvl>
+  </w:abstractNum>
+  <w:abstractNum w:abstractNumId="15">
     <w:nsid w:val="60AF5721"/>
     <w:multiLevelType w:val="hybridMultilevel"/>
     <w:tmpl w:val="98825DB0"/>
@@ -5370,7 +8064,7 @@
       </w:rPr>
     </w:lvl>
   </w:abstractNum>
-  <w:abstractNum w:abstractNumId="10">
+  <w:abstractNum w:abstractNumId="16">
     <w:nsid w:val="641C5355"/>
     <w:multiLevelType w:val="hybridMultilevel"/>
     <w:tmpl w:val="0FD6FF90"/>
@@ -5483,10 +8177,10 @@
       </w:rPr>
     </w:lvl>
   </w:abstractNum>
-  <w:abstractNum w:abstractNumId="11">
+  <w:abstractNum w:abstractNumId="17">
     <w:nsid w:val="76375EF4"/>
     <w:multiLevelType w:val="hybridMultilevel"/>
-    <w:tmpl w:val="203E4784"/>
+    <w:tmpl w:val="52842658"/>
     <w:lvl w:ilvl="0" w:tplc="04090001">
       <w:start w:val="1"/>
       <w:numFmt w:val="bullet"/>
@@ -5597,40 +8291,58 @@
     </w:lvl>
   </w:abstractNum>
   <w:num w:numId="1">
+    <w:abstractNumId w:val="16"/>
+  </w:num>
+  <w:num w:numId="2">
+    <w:abstractNumId w:val="13"/>
+  </w:num>
+  <w:num w:numId="3">
+    <w:abstractNumId w:val="4"/>
+  </w:num>
+  <w:num w:numId="4">
+    <w:abstractNumId w:val="17"/>
+  </w:num>
+  <w:num w:numId="5">
+    <w:abstractNumId w:val="11"/>
+  </w:num>
+  <w:num w:numId="6">
+    <w:abstractNumId w:val="15"/>
+  </w:num>
+  <w:num w:numId="7">
+    <w:abstractNumId w:val="8"/>
+  </w:num>
+  <w:num w:numId="8">
+    <w:abstractNumId w:val="12"/>
+  </w:num>
+  <w:num w:numId="9">
+    <w:abstractNumId w:val="6"/>
+  </w:num>
+  <w:num w:numId="10">
+    <w:abstractNumId w:val="9"/>
+  </w:num>
+  <w:num w:numId="11">
+    <w:abstractNumId w:val="2"/>
+  </w:num>
+  <w:num w:numId="12">
+    <w:abstractNumId w:val="7"/>
+  </w:num>
+  <w:num w:numId="13">
     <w:abstractNumId w:val="10"/>
   </w:num>
-  <w:num w:numId="2">
-    <w:abstractNumId w:val="8"/>
+  <w:num w:numId="14">
+    <w:abstractNumId w:val="3"/>
   </w:num>
-  <w:num w:numId="3">
+  <w:num w:numId="15">
+    <w:abstractNumId w:val="5"/>
+  </w:num>
+  <w:num w:numId="16">
+    <w:abstractNumId w:val="0"/>
+  </w:num>
+  <w:num w:numId="17">
     <w:abstractNumId w:val="1"/>
   </w:num>
-  <w:num w:numId="4">
-    <w:abstractNumId w:val="11"/>
-  </w:num>
-  <w:num w:numId="5">
-    <w:abstractNumId w:val="6"/>
-  </w:num>
-  <w:num w:numId="6">
-    <w:abstractNumId w:val="9"/>
-  </w:num>
-  <w:num w:numId="7">
-    <w:abstractNumId w:val="4"/>
-  </w:num>
-  <w:num w:numId="8">
-    <w:abstractNumId w:val="7"/>
-  </w:num>
-  <w:num w:numId="9">
-    <w:abstractNumId w:val="2"/>
-  </w:num>
-  <w:num w:numId="10">
-    <w:abstractNumId w:val="5"/>
-  </w:num>
-  <w:num w:numId="11">
-    <w:abstractNumId w:val="0"/>
-  </w:num>
-  <w:num w:numId="12">
-    <w:abstractNumId w:val="3"/>
+  <w:num w:numId="18">
+    <w:abstractNumId w:val="14"/>
   </w:num>
 </w:numbering>
 </file>

</xml_diff>